<commit_message>
update session_start & file docx
</commit_message>
<xml_diff>
--- a/Ecommerce-website.docx
+++ b/Ecommerce-website.docx
@@ -9,6 +9,7 @@
           <w:ilvl w:val="0"/>
           <w:numId w:val="1"/>
         </w:numPr>
+        <w:spacing w:before="120" w:after="120"/>
         <w:rPr>
           <w:rFonts w:ascii="Times New Roman" w:hAnsi="Times New Roman" w:cs="Times New Roman"/>
           <w:sz w:val="26"/>
@@ -31,6 +32,7 @@
           <w:ilvl w:val="0"/>
           <w:numId w:val="2"/>
         </w:numPr>
+        <w:spacing w:before="120" w:after="120"/>
         <w:rPr>
           <w:rFonts w:ascii="Times New Roman" w:hAnsi="Times New Roman" w:cs="Times New Roman"/>
           <w:sz w:val="26"/>
@@ -49,6 +51,7 @@
     <w:p>
       <w:pPr>
         <w:pStyle w:val="ListParagraph"/>
+        <w:spacing w:before="120" w:after="120"/>
         <w:ind w:left="1080"/>
         <w:rPr>
           <w:rFonts w:ascii="Times New Roman" w:hAnsi="Times New Roman" w:cs="Times New Roman"/>
@@ -136,20 +139,27 @@
     <w:p>
       <w:pPr>
         <w:pStyle w:val="ListParagraph"/>
+        <w:spacing w:before="120" w:after="120"/>
         <w:ind w:left="1080"/>
         <w:rPr>
           <w:rFonts w:ascii="Times New Roman" w:hAnsi="Times New Roman" w:cs="Times New Roman"/>
-        </w:rPr>
-      </w:pPr>
-      <w:r>
-        <w:rPr>
-          <w:rFonts w:ascii="Times New Roman" w:hAnsi="Times New Roman" w:cs="Times New Roman"/>
+          <w:sz w:val="16"/>
+          <w:szCs w:val="16"/>
+        </w:rPr>
+      </w:pPr>
+      <w:r>
+        <w:rPr>
+          <w:rFonts w:ascii="Times New Roman" w:hAnsi="Times New Roman" w:cs="Times New Roman"/>
+          <w:sz w:val="16"/>
+          <w:szCs w:val="16"/>
         </w:rPr>
         <w:t>Trong đó user có thể đóng vai trò là người quản lý</w:t>
       </w:r>
       <w:r>
         <w:rPr>
           <w:rFonts w:ascii="Times New Roman" w:hAnsi="Times New Roman" w:cs="Times New Roman"/>
+          <w:sz w:val="16"/>
+          <w:szCs w:val="16"/>
         </w:rPr>
         <w:t xml:space="preserve"> (phân biệt với khách bằng thuộc tính: account_type)</w:t>
       </w:r>
@@ -161,6 +171,7 @@
           <w:ilvl w:val="0"/>
           <w:numId w:val="2"/>
         </w:numPr>
+        <w:spacing w:before="120" w:after="120"/>
         <w:rPr>
           <w:rFonts w:ascii="Times New Roman" w:hAnsi="Times New Roman" w:cs="Times New Roman"/>
           <w:sz w:val="26"/>
@@ -175,12 +186,11 @@
         </w:rPr>
         <w:t>Cụ thể</w:t>
       </w:r>
-      <w:bookmarkStart w:id="0" w:name="_GoBack"/>
-      <w:bookmarkEnd w:id="0"/>
-    </w:p>
-    <w:p>
-      <w:pPr>
-        <w:pStyle w:val="ListParagraph"/>
+    </w:p>
+    <w:p>
+      <w:pPr>
+        <w:pStyle w:val="ListParagraph"/>
+        <w:spacing w:before="120" w:after="120"/>
         <w:rPr>
           <w:rFonts w:ascii="Times New Roman" w:hAnsi="Times New Roman" w:cs="Times New Roman"/>
           <w:sz w:val="26"/>
@@ -195,6 +205,7 @@
           <w:ilvl w:val="0"/>
           <w:numId w:val="1"/>
         </w:numPr>
+        <w:spacing w:before="120" w:after="120"/>
         <w:rPr>
           <w:rFonts w:ascii="Times New Roman" w:hAnsi="Times New Roman" w:cs="Times New Roman"/>
           <w:sz w:val="26"/>
@@ -212,6 +223,8 @@
     </w:p>
     <w:p>
       <w:pPr>
+        <w:spacing w:before="120" w:after="120"/>
+        <w:contextualSpacing/>
         <w:rPr>
           <w:rFonts w:ascii="Times New Roman" w:hAnsi="Times New Roman" w:cs="Times New Roman"/>
           <w:sz w:val="26"/>
@@ -286,6 +299,8 @@
     </w:p>
     <w:p>
       <w:pPr>
+        <w:spacing w:before="120" w:after="120"/>
+        <w:contextualSpacing/>
         <w:rPr>
           <w:rFonts w:ascii="Times New Roman" w:hAnsi="Times New Roman" w:cs="Times New Roman"/>
           <w:sz w:val="26"/>
@@ -352,7 +367,8 @@
     </w:p>
     <w:p>
       <w:pPr>
-        <w:spacing w:after="0"/>
+        <w:spacing w:before="120" w:after="120"/>
+        <w:contextualSpacing/>
         <w:rPr>
           <w:rFonts w:ascii="Times New Roman" w:hAnsi="Times New Roman" w:cs="Times New Roman"/>
           <w:sz w:val="16"/>
@@ -365,28 +381,32 @@
           <w:sz w:val="16"/>
           <w:szCs w:val="16"/>
         </w:rPr>
-        <w:t>(</w:t>
-      </w:r>
-      <w:r>
+        <w:t xml:space="preserve">(deliver_status = 0 là trạng thái customer chưa mua hàng còn tồn tại trong giỏ hàng; </w:t>
+      </w:r>
+    </w:p>
+    <w:p>
+      <w:pPr>
+        <w:spacing w:before="120" w:after="120"/>
+        <w:contextualSpacing/>
         <w:rPr>
           <w:rFonts w:ascii="Times New Roman" w:hAnsi="Times New Roman" w:cs="Times New Roman"/>
           <w:sz w:val="16"/>
           <w:szCs w:val="16"/>
         </w:rPr>
-        <w:t>deliver_status</w:t>
-      </w:r>
+      </w:pPr>
       <w:r>
         <w:rPr>
           <w:rFonts w:ascii="Times New Roman" w:hAnsi="Times New Roman" w:cs="Times New Roman"/>
           <w:sz w:val="16"/>
           <w:szCs w:val="16"/>
         </w:rPr>
-        <w:t xml:space="preserve"> = 0 là trạng thái customer chưa mua hàng còn tồn tại trong giỏ hàng; </w:t>
-      </w:r>
-    </w:p>
-    <w:p>
-      <w:pPr>
-        <w:spacing w:after="0"/>
+        <w:t>deliver_status = 1 là trạng thái customer đã xác nhận mua hàng;</w:t>
+      </w:r>
+    </w:p>
+    <w:p>
+      <w:pPr>
+        <w:spacing w:before="120" w:after="120"/>
+        <w:contextualSpacing/>
         <w:rPr>
           <w:rFonts w:ascii="Times New Roman" w:hAnsi="Times New Roman" w:cs="Times New Roman"/>
           <w:sz w:val="16"/>
@@ -399,70 +419,32 @@
           <w:sz w:val="16"/>
           <w:szCs w:val="16"/>
         </w:rPr>
-        <w:t>deliver_status</w:t>
-      </w:r>
-      <w:r>
+        <w:t>deliver_status = 2 là trạng thái giao hàng thành công tới khách hàng;</w:t>
+      </w:r>
+    </w:p>
+    <w:p>
+      <w:pPr>
+        <w:spacing w:before="120" w:after="120"/>
+        <w:contextualSpacing/>
         <w:rPr>
           <w:rFonts w:ascii="Times New Roman" w:hAnsi="Times New Roman" w:cs="Times New Roman"/>
           <w:sz w:val="16"/>
           <w:szCs w:val="16"/>
         </w:rPr>
-        <w:t xml:space="preserve"> = 1 là trạng thái customer đã xác nhận mua hàng;</w:t>
-      </w:r>
-    </w:p>
-    <w:p>
-      <w:pPr>
-        <w:spacing w:after="0"/>
+      </w:pPr>
+      <w:r>
         <w:rPr>
           <w:rFonts w:ascii="Times New Roman" w:hAnsi="Times New Roman" w:cs="Times New Roman"/>
           <w:sz w:val="16"/>
           <w:szCs w:val="16"/>
         </w:rPr>
-      </w:pPr>
-      <w:r>
-        <w:rPr>
-          <w:rFonts w:ascii="Times New Roman" w:hAnsi="Times New Roman" w:cs="Times New Roman"/>
-          <w:sz w:val="16"/>
-          <w:szCs w:val="16"/>
-        </w:rPr>
-        <w:t>deliver_status</w:t>
-      </w:r>
-      <w:r>
-        <w:rPr>
-          <w:rFonts w:ascii="Times New Roman" w:hAnsi="Times New Roman" w:cs="Times New Roman"/>
-          <w:sz w:val="16"/>
-          <w:szCs w:val="16"/>
-        </w:rPr>
-        <w:t xml:space="preserve"> = 2 là trạng thái giao hàng thành công tới khách hàng;</w:t>
-      </w:r>
-    </w:p>
-    <w:p>
-      <w:pPr>
-        <w:rPr>
-          <w:rFonts w:ascii="Times New Roman" w:hAnsi="Times New Roman" w:cs="Times New Roman"/>
-          <w:sz w:val="16"/>
-          <w:szCs w:val="16"/>
-        </w:rPr>
-      </w:pPr>
-      <w:r>
-        <w:rPr>
-          <w:rFonts w:ascii="Times New Roman" w:hAnsi="Times New Roman" w:cs="Times New Roman"/>
-          <w:sz w:val="16"/>
-          <w:szCs w:val="16"/>
-        </w:rPr>
-        <w:t>deliver_status</w:t>
-      </w:r>
-      <w:r>
-        <w:rPr>
-          <w:rFonts w:ascii="Times New Roman" w:hAnsi="Times New Roman" w:cs="Times New Roman"/>
-          <w:sz w:val="16"/>
-          <w:szCs w:val="16"/>
-        </w:rPr>
-        <w:t xml:space="preserve"> = 3 là trạng thái giao hàng không thành công)</w:t>
-      </w:r>
-    </w:p>
-    <w:p>
-      <w:pPr>
+        <w:t>deliver_status = 3 là trạng thái giao hàng không thành công)</w:t>
+      </w:r>
+    </w:p>
+    <w:p>
+      <w:pPr>
+        <w:spacing w:before="120" w:after="120"/>
+        <w:contextualSpacing/>
         <w:rPr>
           <w:rFonts w:ascii="Times New Roman" w:hAnsi="Times New Roman" w:cs="Times New Roman"/>
           <w:sz w:val="26"/>
@@ -569,6 +551,8 @@
     </w:p>
     <w:p>
       <w:pPr>
+        <w:spacing w:before="120" w:after="120"/>
+        <w:contextualSpacing/>
         <w:rPr>
           <w:rFonts w:ascii="Times New Roman" w:hAnsi="Times New Roman" w:cs="Times New Roman"/>
           <w:sz w:val="26"/>
@@ -603,6 +587,8 @@
     </w:p>
     <w:p>
       <w:pPr>
+        <w:spacing w:before="120" w:after="120"/>
+        <w:contextualSpacing/>
         <w:rPr>
           <w:rFonts w:ascii="Times New Roman" w:hAnsi="Times New Roman" w:cs="Times New Roman"/>
           <w:sz w:val="26"/>
@@ -642,6 +628,7 @@
           <w:ilvl w:val="0"/>
           <w:numId w:val="1"/>
         </w:numPr>
+        <w:spacing w:before="120" w:after="120"/>
         <w:rPr>
           <w:rFonts w:ascii="Times New Roman" w:hAnsi="Times New Roman" w:cs="Times New Roman"/>
           <w:sz w:val="26"/>
@@ -664,6 +651,8 @@
           <w:ilvl w:val="0"/>
           <w:numId w:val="3"/>
         </w:numPr>
+        <w:spacing w:before="120" w:after="120"/>
+        <w:ind w:left="1077" w:hanging="357"/>
         <w:rPr>
           <w:rFonts w:ascii="Times New Roman" w:hAnsi="Times New Roman" w:cs="Times New Roman"/>
           <w:sz w:val="26"/>
@@ -686,6 +675,8 @@
           <w:ilvl w:val="0"/>
           <w:numId w:val="3"/>
         </w:numPr>
+        <w:spacing w:before="120" w:after="120"/>
+        <w:ind w:left="1077" w:hanging="357"/>
         <w:rPr>
           <w:rFonts w:ascii="Times New Roman" w:hAnsi="Times New Roman" w:cs="Times New Roman"/>
           <w:sz w:val="26"/>
@@ -708,6 +699,7 @@
           <w:ilvl w:val="0"/>
           <w:numId w:val="4"/>
         </w:numPr>
+        <w:spacing w:before="120" w:after="120"/>
         <w:rPr>
           <w:rFonts w:ascii="Times New Roman" w:hAnsi="Times New Roman" w:cs="Times New Roman"/>
           <w:sz w:val="26"/>
@@ -730,6 +722,7 @@
           <w:ilvl w:val="0"/>
           <w:numId w:val="4"/>
         </w:numPr>
+        <w:spacing w:before="120" w:after="120"/>
         <w:rPr>
           <w:rFonts w:ascii="Times New Roman" w:hAnsi="Times New Roman" w:cs="Times New Roman"/>
           <w:sz w:val="26"/>
@@ -752,6 +745,7 @@
           <w:ilvl w:val="0"/>
           <w:numId w:val="4"/>
         </w:numPr>
+        <w:spacing w:before="120" w:after="120"/>
         <w:rPr>
           <w:rFonts w:ascii="Times New Roman" w:hAnsi="Times New Roman" w:cs="Times New Roman"/>
           <w:sz w:val="26"/>
@@ -774,6 +768,7 @@
           <w:ilvl w:val="0"/>
           <w:numId w:val="4"/>
         </w:numPr>
+        <w:spacing w:before="120" w:after="120"/>
         <w:rPr>
           <w:rFonts w:ascii="Times New Roman" w:hAnsi="Times New Roman" w:cs="Times New Roman"/>
           <w:sz w:val="26"/>
@@ -792,6 +787,7 @@
     <w:p>
       <w:pPr>
         <w:pStyle w:val="ListParagraph"/>
+        <w:spacing w:before="120" w:after="120"/>
         <w:ind w:left="1800"/>
         <w:rPr>
           <w:rFonts w:ascii="Times New Roman" w:hAnsi="Times New Roman" w:cs="Times New Roman"/>
@@ -815,6 +811,7 @@
           <w:ilvl w:val="0"/>
           <w:numId w:val="5"/>
         </w:numPr>
+        <w:spacing w:before="120" w:after="120"/>
         <w:rPr>
           <w:rFonts w:ascii="Times New Roman" w:hAnsi="Times New Roman" w:cs="Times New Roman"/>
           <w:sz w:val="16"/>
@@ -833,6 +830,7 @@
     <w:p>
       <w:pPr>
         <w:pStyle w:val="ListParagraph"/>
+        <w:spacing w:before="120" w:after="120"/>
         <w:ind w:left="1800"/>
         <w:rPr>
           <w:rFonts w:ascii="Times New Roman" w:hAnsi="Times New Roman" w:cs="Times New Roman"/>
@@ -852,6 +850,7 @@
     <w:p>
       <w:pPr>
         <w:pStyle w:val="ListParagraph"/>
+        <w:spacing w:before="120" w:after="120"/>
         <w:ind w:left="1800"/>
         <w:rPr>
           <w:rFonts w:ascii="Times New Roman" w:hAnsi="Times New Roman" w:cs="Times New Roman"/>
@@ -883,6 +882,7 @@
           <w:ilvl w:val="0"/>
           <w:numId w:val="5"/>
         </w:numPr>
+        <w:spacing w:before="120" w:after="120"/>
         <w:rPr>
           <w:rFonts w:ascii="Times New Roman" w:hAnsi="Times New Roman" w:cs="Times New Roman"/>
           <w:sz w:val="16"/>
@@ -909,11 +909,948 @@
     <w:p>
       <w:pPr>
         <w:pStyle w:val="ListParagraph"/>
-        <w:ind w:left="1800"/>
+        <w:numPr>
+          <w:ilvl w:val="0"/>
+          <w:numId w:val="1"/>
+        </w:numPr>
+        <w:spacing w:before="120" w:after="120"/>
         <w:rPr>
           <w:rFonts w:ascii="Times New Roman" w:hAnsi="Times New Roman" w:cs="Times New Roman"/>
           <w:sz w:val="16"/>
           <w:szCs w:val="16"/>
+        </w:rPr>
+      </w:pPr>
+      <w:r>
+        <w:rPr>
+          <w:rFonts w:ascii="Times New Roman" w:hAnsi="Times New Roman" w:cs="Times New Roman"/>
+          <w:sz w:val="26"/>
+          <w:szCs w:val="26"/>
+        </w:rPr>
+        <w:t>API</w:t>
+      </w:r>
+    </w:p>
+    <w:p>
+      <w:pPr>
+        <w:spacing w:before="120" w:after="120"/>
+        <w:contextualSpacing/>
+        <w:rPr>
+          <w:rFonts w:ascii="Times New Roman" w:hAnsi="Times New Roman" w:cs="Times New Roman"/>
+          <w:sz w:val="26"/>
+          <w:szCs w:val="26"/>
+        </w:rPr>
+      </w:pPr>
+      <w:r>
+        <w:rPr>
+          <w:rFonts w:ascii="Times New Roman" w:hAnsi="Times New Roman" w:cs="Times New Roman"/>
+          <w:sz w:val="26"/>
+          <w:szCs w:val="26"/>
+          <w:highlight w:val="yellow"/>
+        </w:rPr>
+        <w:t xml:space="preserve">POST </w:t>
+      </w:r>
+      <w:r>
+        <w:rPr>
+          <w:rFonts w:ascii="Times New Roman" w:hAnsi="Times New Roman" w:cs="Times New Roman"/>
+          <w:sz w:val="26"/>
+          <w:szCs w:val="26"/>
+          <w:highlight w:val="yellow"/>
+        </w:rPr>
+        <w:tab/>
+        <w:t xml:space="preserve">  api/</w:t>
+      </w:r>
+      <w:r>
+        <w:rPr>
+          <w:rFonts w:ascii="Times New Roman" w:hAnsi="Times New Roman" w:cs="Times New Roman"/>
+          <w:sz w:val="26"/>
+          <w:szCs w:val="26"/>
+          <w:highlight w:val="yellow"/>
+        </w:rPr>
+        <w:t>user</w:t>
+      </w:r>
+      <w:r>
+        <w:rPr>
+          <w:rFonts w:ascii="Times New Roman" w:hAnsi="Times New Roman" w:cs="Times New Roman"/>
+          <w:sz w:val="26"/>
+          <w:szCs w:val="26"/>
+          <w:highlight w:val="yellow"/>
+        </w:rPr>
+        <w:t>.php</w:t>
+      </w:r>
+    </w:p>
+    <w:p>
+      <w:pPr>
+        <w:pStyle w:val="ListParagraph"/>
+        <w:spacing w:before="120" w:after="120"/>
+        <w:ind w:left="1440"/>
+        <w:rPr>
+          <w:rFonts w:ascii="Times New Roman" w:hAnsi="Times New Roman" w:cs="Times New Roman"/>
+          <w:sz w:val="26"/>
+          <w:szCs w:val="26"/>
+        </w:rPr>
+      </w:pPr>
+      <w:r>
+        <w:rPr>
+          <w:rFonts w:ascii="Times New Roman" w:hAnsi="Times New Roman" w:cs="Times New Roman"/>
+          <w:sz w:val="26"/>
+          <w:szCs w:val="26"/>
+        </w:rPr>
+        <w:t>Đ</w:t>
+      </w:r>
+      <w:r>
+        <w:rPr>
+          <w:rFonts w:ascii="Times New Roman" w:hAnsi="Times New Roman" w:cs="Times New Roman"/>
+          <w:sz w:val="26"/>
+          <w:szCs w:val="26"/>
+        </w:rPr>
+        <w:t xml:space="preserve">ăng ký tài khoản(email, password, </w:t>
+      </w:r>
+      <w:r>
+        <w:rPr>
+          <w:rFonts w:ascii="Times New Roman" w:hAnsi="Times New Roman" w:cs="Times New Roman"/>
+          <w:i/>
+          <w:sz w:val="26"/>
+          <w:szCs w:val="26"/>
+        </w:rPr>
+        <w:t>first</w:t>
+      </w:r>
+      <w:r>
+        <w:rPr>
+          <w:rFonts w:ascii="Times New Roman" w:hAnsi="Times New Roman" w:cs="Times New Roman"/>
+          <w:sz w:val="26"/>
+          <w:szCs w:val="26"/>
+        </w:rPr>
+        <w:t>_</w:t>
+      </w:r>
+      <w:r>
+        <w:rPr>
+          <w:rFonts w:ascii="Times New Roman" w:hAnsi="Times New Roman" w:cs="Times New Roman"/>
+          <w:i/>
+          <w:sz w:val="26"/>
+          <w:szCs w:val="26"/>
+        </w:rPr>
+        <w:t>name</w:t>
+      </w:r>
+      <w:r>
+        <w:rPr>
+          <w:rFonts w:ascii="Times New Roman" w:hAnsi="Times New Roman" w:cs="Times New Roman"/>
+          <w:sz w:val="26"/>
+          <w:szCs w:val="26"/>
+        </w:rPr>
+        <w:t xml:space="preserve">, </w:t>
+      </w:r>
+      <w:r>
+        <w:rPr>
+          <w:rFonts w:ascii="Times New Roman" w:hAnsi="Times New Roman" w:cs="Times New Roman"/>
+          <w:i/>
+          <w:sz w:val="26"/>
+          <w:szCs w:val="26"/>
+        </w:rPr>
+        <w:t>last_name</w:t>
+      </w:r>
+      <w:r>
+        <w:rPr>
+          <w:rFonts w:ascii="Times New Roman" w:hAnsi="Times New Roman" w:cs="Times New Roman"/>
+          <w:sz w:val="26"/>
+          <w:szCs w:val="26"/>
+        </w:rPr>
+        <w:t>)</w:t>
+      </w:r>
+    </w:p>
+    <w:p>
+      <w:pPr>
+        <w:pStyle w:val="ListParagraph"/>
+        <w:spacing w:before="120" w:after="120"/>
+        <w:ind w:left="1440"/>
+        <w:rPr>
+          <w:rFonts w:ascii="Times New Roman" w:hAnsi="Times New Roman" w:cs="Times New Roman"/>
+          <w:sz w:val="16"/>
+          <w:szCs w:val="16"/>
+        </w:rPr>
+      </w:pPr>
+    </w:p>
+    <w:p>
+      <w:pPr>
+        <w:pStyle w:val="ListParagraph"/>
+        <w:spacing w:before="120" w:after="120"/>
+        <w:rPr>
+          <w:rFonts w:ascii="Times New Roman" w:hAnsi="Times New Roman" w:cs="Times New Roman"/>
+          <w:sz w:val="26"/>
+          <w:szCs w:val="26"/>
+        </w:rPr>
+      </w:pPr>
+      <w:r>
+        <w:rPr>
+          <w:rFonts w:ascii="Times New Roman" w:hAnsi="Times New Roman" w:cs="Times New Roman"/>
+          <w:sz w:val="26"/>
+          <w:szCs w:val="26"/>
+          <w:highlight w:val="yellow"/>
+        </w:rPr>
+        <w:t>PUT</w:t>
+      </w:r>
+      <w:r>
+        <w:rPr>
+          <w:rFonts w:ascii="Times New Roman" w:hAnsi="Times New Roman" w:cs="Times New Roman"/>
+          <w:sz w:val="26"/>
+          <w:szCs w:val="26"/>
+          <w:highlight w:val="yellow"/>
+        </w:rPr>
+        <w:t xml:space="preserve">   </w:t>
+      </w:r>
+      <w:r>
+        <w:rPr>
+          <w:rFonts w:ascii="Times New Roman" w:hAnsi="Times New Roman" w:cs="Times New Roman"/>
+          <w:sz w:val="26"/>
+          <w:szCs w:val="26"/>
+          <w:highlight w:val="yellow"/>
+        </w:rPr>
+        <w:t xml:space="preserve"> api/use</w:t>
+      </w:r>
+      <w:r>
+        <w:rPr>
+          <w:rFonts w:ascii="Times New Roman" w:hAnsi="Times New Roman" w:cs="Times New Roman"/>
+          <w:sz w:val="26"/>
+          <w:szCs w:val="26"/>
+          <w:highlight w:val="yellow"/>
+        </w:rPr>
+        <w:t>r</w:t>
+      </w:r>
+      <w:r>
+        <w:rPr>
+          <w:rFonts w:ascii="Times New Roman" w:hAnsi="Times New Roman" w:cs="Times New Roman"/>
+          <w:sz w:val="26"/>
+          <w:szCs w:val="26"/>
+          <w:highlight w:val="yellow"/>
+        </w:rPr>
+        <w:t>.php</w:t>
+      </w:r>
+    </w:p>
+    <w:p>
+      <w:pPr>
+        <w:pStyle w:val="ListParagraph"/>
+        <w:spacing w:before="120" w:after="120"/>
+        <w:ind w:firstLine="720"/>
+        <w:rPr>
+          <w:rFonts w:ascii="Times New Roman" w:hAnsi="Times New Roman" w:cs="Times New Roman"/>
+          <w:sz w:val="26"/>
+          <w:szCs w:val="26"/>
+        </w:rPr>
+      </w:pPr>
+      <w:r>
+        <w:rPr>
+          <w:rFonts w:ascii="Times New Roman" w:hAnsi="Times New Roman" w:cs="Times New Roman"/>
+          <w:sz w:val="26"/>
+          <w:szCs w:val="26"/>
+        </w:rPr>
+        <w:t xml:space="preserve"> </w:t>
+      </w:r>
+      <w:r>
+        <w:rPr>
+          <w:rFonts w:ascii="Times New Roman" w:hAnsi="Times New Roman" w:cs="Times New Roman"/>
+          <w:sz w:val="26"/>
+          <w:szCs w:val="26"/>
+        </w:rPr>
+        <w:t>T</w:t>
+      </w:r>
+      <w:r>
+        <w:rPr>
+          <w:rFonts w:ascii="Times New Roman" w:hAnsi="Times New Roman" w:cs="Times New Roman"/>
+          <w:sz w:val="26"/>
+          <w:szCs w:val="26"/>
+        </w:rPr>
+        <w:t>hay đổi mật khẩu(old_password, new_password, confirm_new_password )</w:t>
+      </w:r>
+    </w:p>
+    <w:p>
+      <w:pPr>
+        <w:pStyle w:val="ListParagraph"/>
+        <w:spacing w:before="120" w:after="120"/>
+        <w:rPr>
+          <w:rFonts w:ascii="Times New Roman" w:hAnsi="Times New Roman" w:cs="Times New Roman"/>
+          <w:sz w:val="26"/>
+          <w:szCs w:val="26"/>
+        </w:rPr>
+      </w:pPr>
+      <w:r>
+        <w:rPr>
+          <w:rFonts w:ascii="Times New Roman" w:hAnsi="Times New Roman" w:cs="Times New Roman"/>
+          <w:sz w:val="26"/>
+          <w:szCs w:val="26"/>
+          <w:highlight w:val="yellow"/>
+        </w:rPr>
+        <w:t>POST</w:t>
+      </w:r>
+      <w:r>
+        <w:rPr>
+          <w:rFonts w:ascii="Times New Roman" w:hAnsi="Times New Roman" w:cs="Times New Roman"/>
+          <w:sz w:val="26"/>
+          <w:szCs w:val="26"/>
+          <w:highlight w:val="yellow"/>
+        </w:rPr>
+        <w:t xml:space="preserve">  </w:t>
+      </w:r>
+      <w:r>
+        <w:rPr>
+          <w:rFonts w:ascii="Times New Roman" w:hAnsi="Times New Roman" w:cs="Times New Roman"/>
+          <w:sz w:val="26"/>
+          <w:szCs w:val="26"/>
+          <w:highlight w:val="yellow"/>
+        </w:rPr>
+        <w:t xml:space="preserve"> api/user.login.php</w:t>
+      </w:r>
+    </w:p>
+    <w:p>
+      <w:pPr>
+        <w:pStyle w:val="ListParagraph"/>
+        <w:spacing w:before="120" w:after="120"/>
+        <w:rPr>
+          <w:rFonts w:ascii="Times New Roman" w:hAnsi="Times New Roman" w:cs="Times New Roman"/>
+          <w:sz w:val="26"/>
+          <w:szCs w:val="26"/>
+        </w:rPr>
+      </w:pPr>
+      <w:r>
+        <w:rPr>
+          <w:rFonts w:ascii="Times New Roman" w:hAnsi="Times New Roman" w:cs="Times New Roman"/>
+          <w:sz w:val="26"/>
+          <w:szCs w:val="26"/>
+        </w:rPr>
+        <w:lastRenderedPageBreak/>
+        <w:tab/>
+        <w:t>Đăng nhập(email, password)</w:t>
+      </w:r>
+    </w:p>
+    <w:p>
+      <w:pPr>
+        <w:pStyle w:val="ListParagraph"/>
+        <w:spacing w:before="120" w:after="120"/>
+        <w:rPr>
+          <w:rFonts w:ascii="Times New Roman" w:hAnsi="Times New Roman" w:cs="Times New Roman"/>
+          <w:sz w:val="26"/>
+          <w:szCs w:val="26"/>
+        </w:rPr>
+      </w:pPr>
+    </w:p>
+    <w:p>
+      <w:pPr>
+        <w:pStyle w:val="ListParagraph"/>
+        <w:spacing w:before="120" w:after="120"/>
+        <w:rPr>
+          <w:rFonts w:ascii="Times New Roman" w:hAnsi="Times New Roman" w:cs="Times New Roman"/>
+          <w:sz w:val="26"/>
+          <w:szCs w:val="26"/>
+          <w:highlight w:val="yellow"/>
+        </w:rPr>
+      </w:pPr>
+      <w:r>
+        <w:rPr>
+          <w:rFonts w:ascii="Times New Roman" w:hAnsi="Times New Roman" w:cs="Times New Roman"/>
+          <w:sz w:val="26"/>
+          <w:szCs w:val="26"/>
+          <w:highlight w:val="yellow"/>
+        </w:rPr>
+        <w:t>GET   api/category.php</w:t>
+      </w:r>
+    </w:p>
+    <w:p>
+      <w:pPr>
+        <w:pStyle w:val="ListParagraph"/>
+        <w:spacing w:before="120" w:after="120"/>
+        <w:ind w:firstLine="720"/>
+        <w:rPr>
+          <w:rFonts w:ascii="Times New Roman" w:hAnsi="Times New Roman" w:cs="Times New Roman"/>
+          <w:sz w:val="26"/>
+          <w:szCs w:val="26"/>
+          <w:highlight w:val="yellow"/>
+        </w:rPr>
+      </w:pPr>
+      <w:r>
+        <w:rPr>
+          <w:rFonts w:ascii="Times New Roman" w:hAnsi="Times New Roman" w:cs="Times New Roman"/>
+          <w:sz w:val="26"/>
+          <w:szCs w:val="26"/>
+        </w:rPr>
+        <w:t>Lấy tất cả các danh mục sản phẩm</w:t>
+      </w:r>
+    </w:p>
+    <w:p>
+      <w:pPr>
+        <w:pStyle w:val="ListParagraph"/>
+        <w:spacing w:before="120" w:after="120"/>
+        <w:rPr>
+          <w:rFonts w:ascii="Times New Roman" w:hAnsi="Times New Roman" w:cs="Times New Roman"/>
+          <w:sz w:val="26"/>
+          <w:szCs w:val="26"/>
+        </w:rPr>
+      </w:pPr>
+      <w:r>
+        <w:rPr>
+          <w:rFonts w:ascii="Times New Roman" w:hAnsi="Times New Roman" w:cs="Times New Roman"/>
+          <w:sz w:val="26"/>
+          <w:szCs w:val="26"/>
+          <w:highlight w:val="yellow"/>
+        </w:rPr>
+        <w:t>GET   api/category.php?id=1</w:t>
+      </w:r>
+    </w:p>
+    <w:p>
+      <w:pPr>
+        <w:pStyle w:val="ListParagraph"/>
+        <w:spacing w:before="120" w:after="120"/>
+        <w:rPr>
+          <w:rFonts w:ascii="Times New Roman" w:hAnsi="Times New Roman" w:cs="Times New Roman"/>
+          <w:sz w:val="26"/>
+          <w:szCs w:val="26"/>
+        </w:rPr>
+      </w:pPr>
+      <w:r>
+        <w:rPr>
+          <w:rFonts w:ascii="Times New Roman" w:hAnsi="Times New Roman" w:cs="Times New Roman"/>
+          <w:sz w:val="26"/>
+          <w:szCs w:val="26"/>
+        </w:rPr>
+        <w:tab/>
+        <w:t>Lấy một danh mục với id =1</w:t>
+      </w:r>
+    </w:p>
+    <w:p>
+      <w:pPr>
+        <w:pStyle w:val="ListParagraph"/>
+        <w:spacing w:before="120" w:after="120"/>
+        <w:rPr>
+          <w:rFonts w:ascii="Times New Roman" w:hAnsi="Times New Roman" w:cs="Times New Roman"/>
+          <w:sz w:val="26"/>
+          <w:szCs w:val="26"/>
+        </w:rPr>
+      </w:pPr>
+      <w:r>
+        <w:rPr>
+          <w:rFonts w:ascii="Times New Roman" w:hAnsi="Times New Roman" w:cs="Times New Roman"/>
+          <w:sz w:val="26"/>
+          <w:szCs w:val="26"/>
+          <w:highlight w:val="yellow"/>
+        </w:rPr>
+        <w:t>PUT   api/category.php</w:t>
+      </w:r>
+    </w:p>
+    <w:p>
+      <w:pPr>
+        <w:pStyle w:val="ListParagraph"/>
+        <w:spacing w:before="120" w:after="120"/>
+        <w:rPr>
+          <w:rFonts w:ascii="Times New Roman" w:hAnsi="Times New Roman" w:cs="Times New Roman"/>
+          <w:sz w:val="26"/>
+          <w:szCs w:val="26"/>
+        </w:rPr>
+      </w:pPr>
+      <w:r>
+        <w:rPr>
+          <w:rFonts w:ascii="Times New Roman" w:hAnsi="Times New Roman" w:cs="Times New Roman"/>
+          <w:sz w:val="26"/>
+          <w:szCs w:val="26"/>
+        </w:rPr>
+        <w:tab/>
+      </w:r>
+      <w:r>
+        <w:rPr>
+          <w:rFonts w:ascii="Times New Roman" w:hAnsi="Times New Roman" w:cs="Times New Roman"/>
+          <w:sz w:val="26"/>
+          <w:szCs w:val="26"/>
+        </w:rPr>
+        <w:t>Cập nhật</w:t>
+      </w:r>
+      <w:r>
+        <w:rPr>
+          <w:rFonts w:ascii="Times New Roman" w:hAnsi="Times New Roman" w:cs="Times New Roman"/>
+          <w:sz w:val="26"/>
+          <w:szCs w:val="26"/>
+        </w:rPr>
+        <w:t xml:space="preserve"> một category</w:t>
+      </w:r>
+      <w:r>
+        <w:rPr>
+          <w:rFonts w:ascii="Times New Roman" w:hAnsi="Times New Roman" w:cs="Times New Roman"/>
+          <w:sz w:val="26"/>
+          <w:szCs w:val="26"/>
+        </w:rPr>
+        <w:t>(id , name)</w:t>
+      </w:r>
+    </w:p>
+    <w:p>
+      <w:pPr>
+        <w:pStyle w:val="ListParagraph"/>
+        <w:spacing w:before="120" w:after="120"/>
+        <w:rPr>
+          <w:rFonts w:ascii="Times New Roman" w:hAnsi="Times New Roman" w:cs="Times New Roman"/>
+          <w:sz w:val="26"/>
+          <w:szCs w:val="26"/>
+        </w:rPr>
+      </w:pPr>
+      <w:r>
+        <w:rPr>
+          <w:rFonts w:ascii="Times New Roman" w:hAnsi="Times New Roman" w:cs="Times New Roman"/>
+          <w:sz w:val="26"/>
+          <w:szCs w:val="26"/>
+          <w:highlight w:val="yellow"/>
+        </w:rPr>
+        <w:t>DELETE api/category.php</w:t>
+      </w:r>
+    </w:p>
+    <w:p>
+      <w:pPr>
+        <w:pStyle w:val="ListParagraph"/>
+        <w:spacing w:before="120" w:after="120"/>
+        <w:rPr>
+          <w:rFonts w:ascii="Times New Roman" w:hAnsi="Times New Roman" w:cs="Times New Roman"/>
+          <w:sz w:val="26"/>
+          <w:szCs w:val="26"/>
+        </w:rPr>
+      </w:pPr>
+      <w:r>
+        <w:rPr>
+          <w:rFonts w:ascii="Times New Roman" w:hAnsi="Times New Roman" w:cs="Times New Roman"/>
+          <w:sz w:val="26"/>
+          <w:szCs w:val="26"/>
+        </w:rPr>
+        <w:tab/>
+        <w:t>Xóa một category(id)</w:t>
+      </w:r>
+    </w:p>
+    <w:p>
+      <w:pPr>
+        <w:pStyle w:val="ListParagraph"/>
+        <w:spacing w:before="120" w:after="120"/>
+        <w:rPr>
+          <w:rFonts w:ascii="Times New Roman" w:hAnsi="Times New Roman" w:cs="Times New Roman"/>
+          <w:sz w:val="26"/>
+          <w:szCs w:val="26"/>
+        </w:rPr>
+      </w:pPr>
+    </w:p>
+    <w:p>
+      <w:pPr>
+        <w:pStyle w:val="ListParagraph"/>
+        <w:spacing w:before="120" w:after="120"/>
+        <w:rPr>
+          <w:rFonts w:ascii="Times New Roman" w:hAnsi="Times New Roman" w:cs="Times New Roman"/>
+          <w:sz w:val="26"/>
+          <w:szCs w:val="26"/>
+          <w:highlight w:val="yellow"/>
+        </w:rPr>
+      </w:pPr>
+      <w:r>
+        <w:rPr>
+          <w:rFonts w:ascii="Times New Roman" w:hAnsi="Times New Roman" w:cs="Times New Roman"/>
+          <w:sz w:val="26"/>
+          <w:szCs w:val="26"/>
+          <w:highlight w:val="yellow"/>
+        </w:rPr>
+        <w:t>GET   api/product.php</w:t>
+      </w:r>
+    </w:p>
+    <w:p>
+      <w:pPr>
+        <w:pStyle w:val="ListParagraph"/>
+        <w:spacing w:before="120" w:after="120"/>
+        <w:rPr>
+          <w:rFonts w:ascii="Times New Roman" w:hAnsi="Times New Roman" w:cs="Times New Roman"/>
+          <w:sz w:val="26"/>
+          <w:szCs w:val="26"/>
+        </w:rPr>
+      </w:pPr>
+      <w:r>
+        <w:rPr>
+          <w:rFonts w:ascii="Times New Roman" w:hAnsi="Times New Roman" w:cs="Times New Roman"/>
+          <w:sz w:val="26"/>
+          <w:szCs w:val="26"/>
+        </w:rPr>
+        <w:tab/>
+        <w:t>Lấy tất cả các cuốn sách</w:t>
+      </w:r>
+    </w:p>
+    <w:p>
+      <w:pPr>
+        <w:pStyle w:val="ListParagraph"/>
+        <w:spacing w:before="120" w:after="120"/>
+        <w:rPr>
+          <w:rFonts w:ascii="Times New Roman" w:hAnsi="Times New Roman" w:cs="Times New Roman"/>
+          <w:sz w:val="26"/>
+          <w:szCs w:val="26"/>
+          <w:highlight w:val="yellow"/>
+        </w:rPr>
+      </w:pPr>
+      <w:r>
+        <w:rPr>
+          <w:rFonts w:ascii="Times New Roman" w:hAnsi="Times New Roman" w:cs="Times New Roman"/>
+          <w:sz w:val="26"/>
+          <w:szCs w:val="26"/>
+          <w:highlight w:val="yellow"/>
+        </w:rPr>
+        <w:t xml:space="preserve">GET </w:t>
+      </w:r>
+      <w:r>
+        <w:rPr>
+          <w:rFonts w:ascii="Times New Roman" w:hAnsi="Times New Roman" w:cs="Times New Roman"/>
+          <w:sz w:val="26"/>
+          <w:szCs w:val="26"/>
+          <w:highlight w:val="yellow"/>
+        </w:rPr>
+        <w:t xml:space="preserve">  </w:t>
+      </w:r>
+      <w:r>
+        <w:rPr>
+          <w:rFonts w:ascii="Times New Roman" w:hAnsi="Times New Roman" w:cs="Times New Roman"/>
+          <w:sz w:val="26"/>
+          <w:szCs w:val="26"/>
+          <w:highlight w:val="yellow"/>
+        </w:rPr>
+        <w:t>api/product.php</w:t>
+      </w:r>
+      <w:r>
+        <w:rPr>
+          <w:rFonts w:ascii="Times New Roman" w:hAnsi="Times New Roman" w:cs="Times New Roman"/>
+          <w:sz w:val="26"/>
+          <w:szCs w:val="26"/>
+          <w:highlight w:val="yellow"/>
+        </w:rPr>
+        <w:t>?id=1</w:t>
+      </w:r>
+    </w:p>
+    <w:p>
+      <w:pPr>
+        <w:pStyle w:val="ListParagraph"/>
+        <w:spacing w:before="120" w:after="120"/>
+        <w:rPr>
+          <w:rFonts w:ascii="Times New Roman" w:hAnsi="Times New Roman" w:cs="Times New Roman"/>
+          <w:sz w:val="26"/>
+          <w:szCs w:val="26"/>
+        </w:rPr>
+      </w:pPr>
+      <w:r>
+        <w:rPr>
+          <w:rFonts w:ascii="Times New Roman" w:hAnsi="Times New Roman" w:cs="Times New Roman"/>
+          <w:sz w:val="26"/>
+          <w:szCs w:val="26"/>
+        </w:rPr>
+        <w:tab/>
+        <w:t>Lấy một cuốn sách với id = 1</w:t>
+      </w:r>
+    </w:p>
+    <w:p>
+      <w:pPr>
+        <w:pStyle w:val="ListParagraph"/>
+        <w:spacing w:before="120" w:after="120"/>
+        <w:rPr>
+          <w:rFonts w:ascii="Times New Roman" w:hAnsi="Times New Roman" w:cs="Times New Roman"/>
+          <w:sz w:val="26"/>
+          <w:szCs w:val="26"/>
+          <w:highlight w:val="yellow"/>
+        </w:rPr>
+      </w:pPr>
+      <w:r>
+        <w:rPr>
+          <w:rFonts w:ascii="Times New Roman" w:hAnsi="Times New Roman" w:cs="Times New Roman"/>
+          <w:sz w:val="26"/>
+          <w:szCs w:val="26"/>
+          <w:highlight w:val="yellow"/>
+        </w:rPr>
+        <w:t>POST   api/product.php</w:t>
+      </w:r>
+    </w:p>
+    <w:p>
+      <w:pPr>
+        <w:pStyle w:val="ListParagraph"/>
+        <w:spacing w:before="120" w:after="120"/>
+        <w:rPr>
+          <w:rFonts w:ascii="Times New Roman" w:hAnsi="Times New Roman" w:cs="Times New Roman"/>
+          <w:sz w:val="26"/>
+          <w:szCs w:val="26"/>
+        </w:rPr>
+      </w:pPr>
+      <w:r>
+        <w:rPr>
+          <w:rFonts w:ascii="Times New Roman" w:hAnsi="Times New Roman" w:cs="Times New Roman"/>
+          <w:sz w:val="26"/>
+          <w:szCs w:val="26"/>
+        </w:rPr>
+        <w:tab/>
+        <w:t>Thêm mới một cuốn sách(category_id, title, publisher_name, author_name, publish_year, price, num_existed, picture(file))</w:t>
+      </w:r>
+    </w:p>
+    <w:p>
+      <w:pPr>
+        <w:pStyle w:val="ListParagraph"/>
+        <w:spacing w:before="120" w:after="120"/>
+        <w:rPr>
+          <w:rFonts w:ascii="Times New Roman" w:hAnsi="Times New Roman" w:cs="Times New Roman"/>
+          <w:sz w:val="26"/>
+          <w:szCs w:val="26"/>
+          <w:highlight w:val="yellow"/>
+        </w:rPr>
+      </w:pPr>
+      <w:r>
+        <w:rPr>
+          <w:rFonts w:ascii="Times New Roman" w:hAnsi="Times New Roman" w:cs="Times New Roman"/>
+          <w:sz w:val="26"/>
+          <w:szCs w:val="26"/>
+          <w:highlight w:val="yellow"/>
+        </w:rPr>
+        <w:t xml:space="preserve">DELETE  </w:t>
+      </w:r>
+      <w:r>
+        <w:rPr>
+          <w:rFonts w:ascii="Times New Roman" w:hAnsi="Times New Roman" w:cs="Times New Roman"/>
+          <w:sz w:val="26"/>
+          <w:szCs w:val="26"/>
+          <w:highlight w:val="yellow"/>
+        </w:rPr>
+        <w:t xml:space="preserve"> api/product.php</w:t>
+      </w:r>
+    </w:p>
+    <w:p>
+      <w:pPr>
+        <w:pStyle w:val="ListParagraph"/>
+        <w:spacing w:before="120" w:after="120"/>
+        <w:rPr>
+          <w:rFonts w:ascii="Times New Roman" w:hAnsi="Times New Roman" w:cs="Times New Roman"/>
+          <w:sz w:val="26"/>
+          <w:szCs w:val="26"/>
+          <w:highlight w:val="yellow"/>
+        </w:rPr>
+      </w:pPr>
+      <w:r>
+        <w:rPr>
+          <w:rFonts w:ascii="Times New Roman" w:hAnsi="Times New Roman" w:cs="Times New Roman"/>
+          <w:sz w:val="26"/>
+          <w:szCs w:val="26"/>
+        </w:rPr>
+        <w:tab/>
+        <w:t xml:space="preserve">Xóa một </w:t>
+      </w:r>
+      <w:r>
+        <w:rPr>
+          <w:rFonts w:ascii="Times New Roman" w:hAnsi="Times New Roman" w:cs="Times New Roman"/>
+          <w:sz w:val="26"/>
+          <w:szCs w:val="26"/>
+        </w:rPr>
+        <w:t>cuốn sách</w:t>
+      </w:r>
+      <w:r>
+        <w:rPr>
+          <w:rFonts w:ascii="Times New Roman" w:hAnsi="Times New Roman" w:cs="Times New Roman"/>
+          <w:sz w:val="26"/>
+          <w:szCs w:val="26"/>
+        </w:rPr>
+        <w:t>(id)</w:t>
+      </w:r>
+    </w:p>
+    <w:p>
+      <w:pPr>
+        <w:pStyle w:val="ListParagraph"/>
+        <w:spacing w:before="120" w:after="120"/>
+        <w:rPr>
+          <w:rFonts w:ascii="Times New Roman" w:hAnsi="Times New Roman" w:cs="Times New Roman"/>
+          <w:sz w:val="26"/>
+          <w:szCs w:val="26"/>
+        </w:rPr>
+      </w:pPr>
+      <w:r>
+        <w:rPr>
+          <w:rFonts w:ascii="Times New Roman" w:hAnsi="Times New Roman" w:cs="Times New Roman"/>
+          <w:sz w:val="26"/>
+          <w:szCs w:val="26"/>
+          <w:highlight w:val="yellow"/>
+        </w:rPr>
+        <w:t>POST   api/product.update.php</w:t>
+      </w:r>
+    </w:p>
+    <w:p>
+      <w:pPr>
+        <w:pStyle w:val="ListParagraph"/>
+        <w:spacing w:before="120" w:after="120"/>
+        <w:rPr>
+          <w:rFonts w:ascii="Times New Roman" w:hAnsi="Times New Roman" w:cs="Times New Roman"/>
+          <w:sz w:val="26"/>
+          <w:szCs w:val="26"/>
+        </w:rPr>
+      </w:pPr>
+      <w:r>
+        <w:rPr>
+          <w:rFonts w:ascii="Times New Roman" w:hAnsi="Times New Roman" w:cs="Times New Roman"/>
+          <w:sz w:val="26"/>
+          <w:szCs w:val="26"/>
+        </w:rPr>
+        <w:tab/>
+        <w:t xml:space="preserve">Cập nhật một cuốn sách(id, </w:t>
+      </w:r>
+      <w:r>
+        <w:rPr>
+          <w:rFonts w:ascii="Times New Roman" w:hAnsi="Times New Roman" w:cs="Times New Roman"/>
+          <w:sz w:val="26"/>
+          <w:szCs w:val="26"/>
+        </w:rPr>
+        <w:t>category_id, title, publisher_name, author_name, publish_year, price, num_existed, picture(file))</w:t>
+      </w:r>
+    </w:p>
+    <w:p>
+      <w:pPr>
+        <w:pStyle w:val="ListParagraph"/>
+        <w:spacing w:before="120" w:after="120"/>
+        <w:rPr>
+          <w:rFonts w:ascii="Times New Roman" w:hAnsi="Times New Roman" w:cs="Times New Roman"/>
+          <w:sz w:val="26"/>
+          <w:szCs w:val="26"/>
+        </w:rPr>
+      </w:pPr>
+    </w:p>
+    <w:p>
+      <w:pPr>
+        <w:pStyle w:val="ListParagraph"/>
+        <w:spacing w:before="120" w:after="120"/>
+        <w:rPr>
+          <w:rFonts w:ascii="Times New Roman" w:hAnsi="Times New Roman" w:cs="Times New Roman"/>
+          <w:sz w:val="26"/>
+          <w:szCs w:val="26"/>
+        </w:rPr>
+      </w:pPr>
+      <w:r>
+        <w:rPr>
+          <w:rFonts w:ascii="Times New Roman" w:hAnsi="Times New Roman" w:cs="Times New Roman"/>
+          <w:sz w:val="26"/>
+          <w:szCs w:val="26"/>
+          <w:highlight w:val="yellow"/>
+        </w:rPr>
+        <w:t>GET   api/order.user.php</w:t>
+      </w:r>
+    </w:p>
+    <w:p>
+      <w:pPr>
+        <w:pStyle w:val="ListParagraph"/>
+        <w:spacing w:before="120" w:after="120"/>
+        <w:rPr>
+          <w:rFonts w:ascii="Times New Roman" w:hAnsi="Times New Roman" w:cs="Times New Roman"/>
+          <w:sz w:val="26"/>
+          <w:szCs w:val="26"/>
+        </w:rPr>
+      </w:pPr>
+      <w:r>
+        <w:rPr>
+          <w:rFonts w:ascii="Times New Roman" w:hAnsi="Times New Roman" w:cs="Times New Roman"/>
+          <w:sz w:val="26"/>
+          <w:szCs w:val="26"/>
+        </w:rPr>
+        <w:tab/>
+        <w:t>Show giỏ hàng của một khách hàng</w:t>
+      </w:r>
+    </w:p>
+    <w:p>
+      <w:pPr>
+        <w:pStyle w:val="ListParagraph"/>
+        <w:spacing w:before="120" w:after="120"/>
+        <w:rPr>
+          <w:rFonts w:ascii="Times New Roman" w:hAnsi="Times New Roman" w:cs="Times New Roman"/>
+          <w:sz w:val="26"/>
+          <w:szCs w:val="26"/>
+        </w:rPr>
+      </w:pPr>
+      <w:r>
+        <w:rPr>
+          <w:rFonts w:ascii="Times New Roman" w:hAnsi="Times New Roman" w:cs="Times New Roman"/>
+          <w:sz w:val="26"/>
+          <w:szCs w:val="26"/>
+          <w:highlight w:val="yellow"/>
+        </w:rPr>
+        <w:t>POST   api/order.user.php</w:t>
+      </w:r>
+    </w:p>
+    <w:p>
+      <w:pPr>
+        <w:pStyle w:val="ListParagraph"/>
+        <w:spacing w:before="120" w:after="120"/>
+        <w:rPr>
+          <w:rFonts w:ascii="Times New Roman" w:hAnsi="Times New Roman" w:cs="Times New Roman"/>
+          <w:sz w:val="26"/>
+          <w:szCs w:val="26"/>
+        </w:rPr>
+      </w:pPr>
+      <w:r>
+        <w:rPr>
+          <w:rFonts w:ascii="Times New Roman" w:hAnsi="Times New Roman" w:cs="Times New Roman"/>
+          <w:sz w:val="26"/>
+          <w:szCs w:val="26"/>
+        </w:rPr>
+        <w:tab/>
+        <w:t>Khách hàng thêm sản phẩm vào giỏ hàng</w:t>
+      </w:r>
+    </w:p>
+    <w:p>
+      <w:pPr>
+        <w:pStyle w:val="ListParagraph"/>
+        <w:spacing w:before="120" w:after="120"/>
+        <w:rPr>
+          <w:rFonts w:ascii="Times New Roman" w:hAnsi="Times New Roman" w:cs="Times New Roman"/>
+          <w:sz w:val="26"/>
+          <w:szCs w:val="26"/>
+        </w:rPr>
+      </w:pPr>
+    </w:p>
+    <w:p>
+      <w:pPr>
+        <w:pStyle w:val="ListParagraph"/>
+        <w:spacing w:before="120" w:after="120"/>
+        <w:rPr>
+          <w:rFonts w:ascii="Times New Roman" w:hAnsi="Times New Roman" w:cs="Times New Roman"/>
+          <w:sz w:val="26"/>
+          <w:szCs w:val="26"/>
+        </w:rPr>
+      </w:pPr>
+      <w:r>
+        <w:rPr>
+          <w:rFonts w:ascii="Times New Roman" w:hAnsi="Times New Roman" w:cs="Times New Roman"/>
+          <w:sz w:val="26"/>
+          <w:szCs w:val="26"/>
+          <w:highlight w:val="yellow"/>
+        </w:rPr>
+        <w:t>GET   api/order.php</w:t>
+      </w:r>
+    </w:p>
+    <w:p>
+      <w:pPr>
+        <w:pStyle w:val="ListParagraph"/>
+        <w:spacing w:before="120" w:after="120"/>
+        <w:rPr>
+          <w:rFonts w:ascii="Times New Roman" w:hAnsi="Times New Roman" w:cs="Times New Roman"/>
+          <w:sz w:val="26"/>
+          <w:szCs w:val="26"/>
+        </w:rPr>
+      </w:pPr>
+      <w:r>
+        <w:rPr>
+          <w:rFonts w:ascii="Times New Roman" w:hAnsi="Times New Roman" w:cs="Times New Roman"/>
+          <w:sz w:val="26"/>
+          <w:szCs w:val="26"/>
+        </w:rPr>
+        <w:tab/>
+        <w:t>Lấy tất cả các giao d</w:t>
+      </w:r>
+      <w:bookmarkStart w:id="0" w:name="_GoBack"/>
+      <w:bookmarkEnd w:id="0"/>
+      <w:r>
+        <w:rPr>
+          <w:rFonts w:ascii="Times New Roman" w:hAnsi="Times New Roman" w:cs="Times New Roman"/>
+          <w:sz w:val="26"/>
+          <w:szCs w:val="26"/>
+        </w:rPr>
+        <w:t>ịch</w:t>
+      </w:r>
+    </w:p>
+    <w:p>
+      <w:pPr>
+        <w:pStyle w:val="ListParagraph"/>
+        <w:spacing w:before="120" w:after="120"/>
+        <w:rPr>
+          <w:rFonts w:ascii="Times New Roman" w:hAnsi="Times New Roman" w:cs="Times New Roman"/>
+          <w:sz w:val="26"/>
+          <w:szCs w:val="26"/>
         </w:rPr>
       </w:pPr>
     </w:p>
@@ -932,8 +1869,8 @@
   <w:abstractNum w:abstractNumId="0" w15:restartNumberingAfterBreak="0">
     <w:nsid w:val="2AD14305"/>
     <w:multiLevelType w:val="hybridMultilevel"/>
-    <w:tmpl w:val="C4B4DB28"/>
-    <w:lvl w:ilvl="0" w:tplc="0409000F">
+    <w:tmpl w:val="A6CEDE40"/>
+    <w:lvl w:ilvl="0" w:tplc="E4A88D56">
       <w:start w:val="1"/>
       <w:numFmt w:val="decimal"/>
       <w:lvlText w:val="%1."/>
@@ -943,6 +1880,8 @@
       </w:pPr>
       <w:rPr>
         <w:rFonts w:hint="default"/>
+        <w:sz w:val="26"/>
+        <w:szCs w:val="26"/>
       </w:rPr>
     </w:lvl>
     <w:lvl w:ilvl="1" w:tplc="04090019" w:tentative="1">
@@ -1131,6 +2070,96 @@
     </w:lvl>
   </w:abstractNum>
   <w:abstractNum w:abstractNumId="2" w15:restartNumberingAfterBreak="0">
+    <w:nsid w:val="305E5490"/>
+    <w:multiLevelType w:val="hybridMultilevel"/>
+    <w:tmpl w:val="F7E6E90C"/>
+    <w:lvl w:ilvl="0" w:tplc="C15EDF38">
+      <w:start w:val="1"/>
+      <w:numFmt w:val="decimal"/>
+      <w:lvlText w:val="%1."/>
+      <w:lvlJc w:val="left"/>
+      <w:pPr>
+        <w:ind w:left="1440" w:hanging="360"/>
+      </w:pPr>
+      <w:rPr>
+        <w:rFonts w:hint="default"/>
+        <w:sz w:val="26"/>
+      </w:rPr>
+    </w:lvl>
+    <w:lvl w:ilvl="1" w:tplc="04090019" w:tentative="1">
+      <w:start w:val="1"/>
+      <w:numFmt w:val="lowerLetter"/>
+      <w:lvlText w:val="%2."/>
+      <w:lvlJc w:val="left"/>
+      <w:pPr>
+        <w:ind w:left="2160" w:hanging="360"/>
+      </w:pPr>
+    </w:lvl>
+    <w:lvl w:ilvl="2" w:tplc="0409001B" w:tentative="1">
+      <w:start w:val="1"/>
+      <w:numFmt w:val="lowerRoman"/>
+      <w:lvlText w:val="%3."/>
+      <w:lvlJc w:val="right"/>
+      <w:pPr>
+        <w:ind w:left="2880" w:hanging="180"/>
+      </w:pPr>
+    </w:lvl>
+    <w:lvl w:ilvl="3" w:tplc="0409000F" w:tentative="1">
+      <w:start w:val="1"/>
+      <w:numFmt w:val="decimal"/>
+      <w:lvlText w:val="%4."/>
+      <w:lvlJc w:val="left"/>
+      <w:pPr>
+        <w:ind w:left="3600" w:hanging="360"/>
+      </w:pPr>
+    </w:lvl>
+    <w:lvl w:ilvl="4" w:tplc="04090019" w:tentative="1">
+      <w:start w:val="1"/>
+      <w:numFmt w:val="lowerLetter"/>
+      <w:lvlText w:val="%5."/>
+      <w:lvlJc w:val="left"/>
+      <w:pPr>
+        <w:ind w:left="4320" w:hanging="360"/>
+      </w:pPr>
+    </w:lvl>
+    <w:lvl w:ilvl="5" w:tplc="0409001B" w:tentative="1">
+      <w:start w:val="1"/>
+      <w:numFmt w:val="lowerRoman"/>
+      <w:lvlText w:val="%6."/>
+      <w:lvlJc w:val="right"/>
+      <w:pPr>
+        <w:ind w:left="5040" w:hanging="180"/>
+      </w:pPr>
+    </w:lvl>
+    <w:lvl w:ilvl="6" w:tplc="0409000F" w:tentative="1">
+      <w:start w:val="1"/>
+      <w:numFmt w:val="decimal"/>
+      <w:lvlText w:val="%7."/>
+      <w:lvlJc w:val="left"/>
+      <w:pPr>
+        <w:ind w:left="5760" w:hanging="360"/>
+      </w:pPr>
+    </w:lvl>
+    <w:lvl w:ilvl="7" w:tplc="04090019" w:tentative="1">
+      <w:start w:val="1"/>
+      <w:numFmt w:val="lowerLetter"/>
+      <w:lvlText w:val="%8."/>
+      <w:lvlJc w:val="left"/>
+      <w:pPr>
+        <w:ind w:left="6480" w:hanging="360"/>
+      </w:pPr>
+    </w:lvl>
+    <w:lvl w:ilvl="8" w:tplc="0409001B" w:tentative="1">
+      <w:start w:val="1"/>
+      <w:numFmt w:val="lowerRoman"/>
+      <w:lvlText w:val="%9."/>
+      <w:lvlJc w:val="right"/>
+      <w:pPr>
+        <w:ind w:left="7200" w:hanging="180"/>
+      </w:pPr>
+    </w:lvl>
+  </w:abstractNum>
+  <w:abstractNum w:abstractNumId="3" w15:restartNumberingAfterBreak="0">
     <w:nsid w:val="48A948C6"/>
     <w:multiLevelType w:val="hybridMultilevel"/>
     <w:tmpl w:val="2306160C"/>
@@ -1219,7 +2248,7 @@
       </w:pPr>
     </w:lvl>
   </w:abstractNum>
-  <w:abstractNum w:abstractNumId="3" w15:restartNumberingAfterBreak="0">
+  <w:abstractNum w:abstractNumId="4" w15:restartNumberingAfterBreak="0">
     <w:nsid w:val="4BA36BA9"/>
     <w:multiLevelType w:val="hybridMultilevel"/>
     <w:tmpl w:val="F3E0661C"/>
@@ -1332,7 +2361,7 @@
       </w:rPr>
     </w:lvl>
   </w:abstractNum>
-  <w:abstractNum w:abstractNumId="4" w15:restartNumberingAfterBreak="0">
+  <w:abstractNum w:abstractNumId="5" w15:restartNumberingAfterBreak="0">
     <w:nsid w:val="65901770"/>
     <w:multiLevelType w:val="hybridMultilevel"/>
     <w:tmpl w:val="356A6CC4"/>
@@ -1346,6 +2375,96 @@
       </w:pPr>
       <w:rPr>
         <w:rFonts w:hint="default"/>
+      </w:rPr>
+    </w:lvl>
+    <w:lvl w:ilvl="1" w:tplc="04090019" w:tentative="1">
+      <w:start w:val="1"/>
+      <w:numFmt w:val="lowerLetter"/>
+      <w:lvlText w:val="%2."/>
+      <w:lvlJc w:val="left"/>
+      <w:pPr>
+        <w:ind w:left="1800" w:hanging="360"/>
+      </w:pPr>
+    </w:lvl>
+    <w:lvl w:ilvl="2" w:tplc="0409001B" w:tentative="1">
+      <w:start w:val="1"/>
+      <w:numFmt w:val="lowerRoman"/>
+      <w:lvlText w:val="%3."/>
+      <w:lvlJc w:val="right"/>
+      <w:pPr>
+        <w:ind w:left="2520" w:hanging="180"/>
+      </w:pPr>
+    </w:lvl>
+    <w:lvl w:ilvl="3" w:tplc="0409000F" w:tentative="1">
+      <w:start w:val="1"/>
+      <w:numFmt w:val="decimal"/>
+      <w:lvlText w:val="%4."/>
+      <w:lvlJc w:val="left"/>
+      <w:pPr>
+        <w:ind w:left="3240" w:hanging="360"/>
+      </w:pPr>
+    </w:lvl>
+    <w:lvl w:ilvl="4" w:tplc="04090019" w:tentative="1">
+      <w:start w:val="1"/>
+      <w:numFmt w:val="lowerLetter"/>
+      <w:lvlText w:val="%5."/>
+      <w:lvlJc w:val="left"/>
+      <w:pPr>
+        <w:ind w:left="3960" w:hanging="360"/>
+      </w:pPr>
+    </w:lvl>
+    <w:lvl w:ilvl="5" w:tplc="0409001B" w:tentative="1">
+      <w:start w:val="1"/>
+      <w:numFmt w:val="lowerRoman"/>
+      <w:lvlText w:val="%6."/>
+      <w:lvlJc w:val="right"/>
+      <w:pPr>
+        <w:ind w:left="4680" w:hanging="180"/>
+      </w:pPr>
+    </w:lvl>
+    <w:lvl w:ilvl="6" w:tplc="0409000F" w:tentative="1">
+      <w:start w:val="1"/>
+      <w:numFmt w:val="decimal"/>
+      <w:lvlText w:val="%7."/>
+      <w:lvlJc w:val="left"/>
+      <w:pPr>
+        <w:ind w:left="5400" w:hanging="360"/>
+      </w:pPr>
+    </w:lvl>
+    <w:lvl w:ilvl="7" w:tplc="04090019" w:tentative="1">
+      <w:start w:val="1"/>
+      <w:numFmt w:val="lowerLetter"/>
+      <w:lvlText w:val="%8."/>
+      <w:lvlJc w:val="left"/>
+      <w:pPr>
+        <w:ind w:left="6120" w:hanging="360"/>
+      </w:pPr>
+    </w:lvl>
+    <w:lvl w:ilvl="8" w:tplc="0409001B" w:tentative="1">
+      <w:start w:val="1"/>
+      <w:numFmt w:val="lowerRoman"/>
+      <w:lvlText w:val="%9."/>
+      <w:lvlJc w:val="right"/>
+      <w:pPr>
+        <w:ind w:left="6840" w:hanging="180"/>
+      </w:pPr>
+    </w:lvl>
+  </w:abstractNum>
+  <w:abstractNum w:abstractNumId="6" w15:restartNumberingAfterBreak="0">
+    <w:nsid w:val="750A5226"/>
+    <w:multiLevelType w:val="hybridMultilevel"/>
+    <w:tmpl w:val="08227554"/>
+    <w:lvl w:ilvl="0" w:tplc="2D8811E0">
+      <w:start w:val="1"/>
+      <w:numFmt w:val="lowerLetter"/>
+      <w:lvlText w:val="%1."/>
+      <w:lvlJc w:val="left"/>
+      <w:pPr>
+        <w:ind w:left="1080" w:hanging="360"/>
+      </w:pPr>
+      <w:rPr>
+        <w:rFonts w:hint="default"/>
+        <w:sz w:val="26"/>
       </w:rPr>
     </w:lvl>
     <w:lvl w:ilvl="1" w:tplc="04090019" w:tentative="1">
@@ -1425,16 +2544,22 @@
     <w:abstractNumId w:val="0"/>
   </w:num>
   <w:num w:numId="2">
-    <w:abstractNumId w:val="4"/>
+    <w:abstractNumId w:val="5"/>
   </w:num>
   <w:num w:numId="3">
-    <w:abstractNumId w:val="2"/>
+    <w:abstractNumId w:val="3"/>
   </w:num>
   <w:num w:numId="4">
-    <w:abstractNumId w:val="3"/>
+    <w:abstractNumId w:val="4"/>
   </w:num>
   <w:num w:numId="5">
     <w:abstractNumId w:val="1"/>
+  </w:num>
+  <w:num w:numId="6">
+    <w:abstractNumId w:val="6"/>
+  </w:num>
+  <w:num w:numId="7">
+    <w:abstractNumId w:val="2"/>
   </w:num>
 </w:numbering>
 </file>

</xml_diff>

<commit_message>
update & delete a product in shopping cart
</commit_message>
<xml_diff>
--- a/Ecommerce-website.docx
+++ b/Ecommerce-website.docx
@@ -548,6 +548,14 @@
         </w:rPr>
         <w:t>existed</w:t>
       </w:r>
+      <w:r>
+        <w:rPr>
+          <w:rFonts w:ascii="Times New Roman" w:hAnsi="Times New Roman" w:cs="Times New Roman"/>
+          <w:sz w:val="26"/>
+          <w:szCs w:val="26"/>
+        </w:rPr>
+        <w:t>, description</w:t>
+      </w:r>
     </w:p>
     <w:p>
       <w:pPr>
@@ -1466,6 +1474,14 @@
         <w:tab/>
         <w:t>Lấy tất cả các cuốn sách</w:t>
       </w:r>
+      <w:r>
+        <w:rPr>
+          <w:rFonts w:ascii="Times New Roman" w:hAnsi="Times New Roman" w:cs="Times New Roman"/>
+          <w:sz w:val="26"/>
+          <w:szCs w:val="26"/>
+        </w:rPr>
+        <w:t xml:space="preserve"> với category tương ứng</w:t>
+      </w:r>
     </w:p>
     <w:p>
       <w:pPr>
@@ -1485,34 +1501,7 @@
           <w:szCs w:val="26"/>
           <w:highlight w:val="yellow"/>
         </w:rPr>
-        <w:t xml:space="preserve">GET </w:t>
-      </w:r>
-      <w:r>
-        <w:rPr>
-          <w:rFonts w:ascii="Times New Roman" w:hAnsi="Times New Roman" w:cs="Times New Roman"/>
-          <w:sz w:val="26"/>
-          <w:szCs w:val="26"/>
-          <w:highlight w:val="yellow"/>
-        </w:rPr>
-        <w:t xml:space="preserve">  </w:t>
-      </w:r>
-      <w:r>
-        <w:rPr>
-          <w:rFonts w:ascii="Times New Roman" w:hAnsi="Times New Roman" w:cs="Times New Roman"/>
-          <w:sz w:val="26"/>
-          <w:szCs w:val="26"/>
-          <w:highlight w:val="yellow"/>
-        </w:rPr>
-        <w:t>api/product.php</w:t>
-      </w:r>
-      <w:r>
-        <w:rPr>
-          <w:rFonts w:ascii="Times New Roman" w:hAnsi="Times New Roman" w:cs="Times New Roman"/>
-          <w:sz w:val="26"/>
-          <w:szCs w:val="26"/>
-          <w:highlight w:val="yellow"/>
-        </w:rPr>
-        <w:t>?id=1</w:t>
+        <w:t>GET   api/product.php?id=1</w:t>
       </w:r>
     </w:p>
     <w:p>
@@ -1534,6 +1523,14 @@
         <w:tab/>
         <w:t>Lấy một cuốn sách với id = 1</w:t>
       </w:r>
+      <w:r>
+        <w:rPr>
+          <w:rFonts w:ascii="Times New Roman" w:hAnsi="Times New Roman" w:cs="Times New Roman"/>
+          <w:sz w:val="26"/>
+          <w:szCs w:val="26"/>
+        </w:rPr>
+        <w:t xml:space="preserve"> với category tương ứng</w:t>
+      </w:r>
     </w:p>
     <w:p>
       <w:pPr>
@@ -1573,7 +1570,31 @@
           <w:szCs w:val="26"/>
         </w:rPr>
         <w:tab/>
-        <w:t>Thêm mới một cuốn sách(category_id, title, publisher_name, author_name, publish_year, price, num_existed, picture(file))</w:t>
+        <w:t>Thêm mới một cuốn sách(category_id, title, publisher_name, author_name, publish_year, price, num_existed, picture(file)</w:t>
+      </w:r>
+      <w:r>
+        <w:rPr>
+          <w:rFonts w:ascii="Times New Roman" w:hAnsi="Times New Roman" w:cs="Times New Roman"/>
+          <w:sz w:val="26"/>
+          <w:szCs w:val="26"/>
+        </w:rPr>
+        <w:t xml:space="preserve">, </w:t>
+      </w:r>
+      <w:r>
+        <w:rPr>
+          <w:rFonts w:ascii="Times New Roman" w:hAnsi="Times New Roman" w:cs="Times New Roman"/>
+          <w:sz w:val="26"/>
+          <w:szCs w:val="26"/>
+        </w:rPr>
+        <w:t>description</w:t>
+      </w:r>
+      <w:r>
+        <w:rPr>
+          <w:rFonts w:ascii="Times New Roman" w:hAnsi="Times New Roman" w:cs="Times New Roman"/>
+          <w:sz w:val="26"/>
+          <w:szCs w:val="26"/>
+        </w:rPr>
+        <w:t>)</w:t>
       </w:r>
     </w:p>
     <w:p>
@@ -1594,16 +1615,7 @@
           <w:szCs w:val="26"/>
           <w:highlight w:val="yellow"/>
         </w:rPr>
-        <w:t xml:space="preserve">DELETE  </w:t>
-      </w:r>
-      <w:r>
-        <w:rPr>
-          <w:rFonts w:ascii="Times New Roman" w:hAnsi="Times New Roman" w:cs="Times New Roman"/>
-          <w:sz w:val="26"/>
-          <w:szCs w:val="26"/>
-          <w:highlight w:val="yellow"/>
-        </w:rPr>
-        <w:t xml:space="preserve"> api/product.php</w:t>
+        <w:t>DELETE   api/product.php</w:t>
       </w:r>
     </w:p>
     <w:p>
@@ -1688,7 +1700,39 @@
           <w:sz w:val="26"/>
           <w:szCs w:val="26"/>
         </w:rPr>
-        <w:t>category_id, title, publisher_name, author_name, publish_year, price, num_existed, picture(file))</w:t>
+        <w:t>category_id, title, publisher_name, author_name, publish_year, price, num_existed, picture(file)</w:t>
+      </w:r>
+      <w:r>
+        <w:rPr>
+          <w:rFonts w:ascii="Times New Roman" w:hAnsi="Times New Roman" w:cs="Times New Roman"/>
+          <w:sz w:val="26"/>
+          <w:szCs w:val="26"/>
+        </w:rPr>
+        <w:t>,</w:t>
+      </w:r>
+      <w:r>
+        <w:rPr>
+          <w:rFonts w:ascii="Times New Roman" w:hAnsi="Times New Roman" w:cs="Times New Roman"/>
+          <w:sz w:val="26"/>
+          <w:szCs w:val="26"/>
+        </w:rPr>
+        <w:t xml:space="preserve"> </w:t>
+      </w:r>
+      <w:r>
+        <w:rPr>
+          <w:rFonts w:ascii="Times New Roman" w:hAnsi="Times New Roman" w:cs="Times New Roman"/>
+          <w:sz w:val="26"/>
+          <w:szCs w:val="26"/>
+        </w:rPr>
+        <w:t>description</w:t>
+      </w:r>
+      <w:r>
+        <w:rPr>
+          <w:rFonts w:ascii="Times New Roman" w:hAnsi="Times New Roman" w:cs="Times New Roman"/>
+          <w:sz w:val="26"/>
+          <w:szCs w:val="26"/>
+        </w:rPr>
+        <w:t>)</w:t>
       </w:r>
     </w:p>
     <w:p>
@@ -1779,38 +1823,42 @@
           <w:szCs w:val="26"/>
         </w:rPr>
         <w:tab/>
-        <w:t>Khách hàng thêm sản phẩm vào giỏ hàng</w:t>
-      </w:r>
-    </w:p>
-    <w:p>
-      <w:pPr>
-        <w:pStyle w:val="ListParagraph"/>
-        <w:spacing w:before="120" w:after="120"/>
-        <w:rPr>
-          <w:rFonts w:ascii="Times New Roman" w:hAnsi="Times New Roman" w:cs="Times New Roman"/>
-          <w:sz w:val="26"/>
-          <w:szCs w:val="26"/>
-        </w:rPr>
-      </w:pPr>
-    </w:p>
-    <w:p>
-      <w:pPr>
-        <w:pStyle w:val="ListParagraph"/>
-        <w:spacing w:before="120" w:after="120"/>
-        <w:rPr>
-          <w:rFonts w:ascii="Times New Roman" w:hAnsi="Times New Roman" w:cs="Times New Roman"/>
-          <w:sz w:val="26"/>
-          <w:szCs w:val="26"/>
-        </w:rPr>
-      </w:pPr>
-      <w:r>
-        <w:rPr>
-          <w:rFonts w:ascii="Times New Roman" w:hAnsi="Times New Roman" w:cs="Times New Roman"/>
-          <w:sz w:val="26"/>
-          <w:szCs w:val="26"/>
-          <w:highlight w:val="yellow"/>
-        </w:rPr>
-        <w:t>GET   api/order.php</w:t>
+        <w:t>Khách hàng thêm sản phẩm vào giỏ hàn</w:t>
+      </w:r>
+      <w:r>
+        <w:rPr>
+          <w:rFonts w:ascii="Times New Roman" w:hAnsi="Times New Roman" w:cs="Times New Roman"/>
+          <w:sz w:val="26"/>
+          <w:szCs w:val="26"/>
+        </w:rPr>
+        <w:t>g</w:t>
+      </w:r>
+      <w:r>
+        <w:rPr>
+          <w:rFonts w:ascii="Times New Roman" w:hAnsi="Times New Roman" w:cs="Times New Roman"/>
+          <w:sz w:val="26"/>
+          <w:szCs w:val="26"/>
+        </w:rPr>
+        <w:t>(product_id, num_of_product)</w:t>
+      </w:r>
+    </w:p>
+    <w:p>
+      <w:pPr>
+        <w:pStyle w:val="ListParagraph"/>
+        <w:spacing w:before="120" w:after="120"/>
+        <w:rPr>
+          <w:rFonts w:ascii="Times New Roman" w:hAnsi="Times New Roman" w:cs="Times New Roman"/>
+          <w:sz w:val="26"/>
+          <w:szCs w:val="26"/>
+        </w:rPr>
+      </w:pPr>
+      <w:r>
+        <w:rPr>
+          <w:rFonts w:ascii="Times New Roman" w:hAnsi="Times New Roman" w:cs="Times New Roman"/>
+          <w:sz w:val="26"/>
+          <w:szCs w:val="26"/>
+        </w:rPr>
+        <w:t>PUT   api/order.user.php</w:t>
       </w:r>
     </w:p>
     <w:p>
@@ -1830,17 +1878,57 @@
           <w:szCs w:val="26"/>
         </w:rPr>
         <w:tab/>
-        <w:t>Lấy tất cả các giao d</w:t>
+        <w:t>Khách cập nhật</w:t>
+      </w:r>
+      <w:r>
+        <w:rPr>
+          <w:rFonts w:ascii="Times New Roman" w:hAnsi="Times New Roman" w:cs="Times New Roman"/>
+          <w:sz w:val="26"/>
+          <w:szCs w:val="26"/>
+        </w:rPr>
+        <w:t>(tăng giảm số lượng của một sản phẩm)(product_id, num_of_product)</w:t>
       </w:r>
       <w:bookmarkStart w:id="0" w:name="_GoBack"/>
       <w:bookmarkEnd w:id="0"/>
-      <w:r>
-        <w:rPr>
-          <w:rFonts w:ascii="Times New Roman" w:hAnsi="Times New Roman" w:cs="Times New Roman"/>
-          <w:sz w:val="26"/>
-          <w:szCs w:val="26"/>
-        </w:rPr>
-        <w:t>ịch</w:t>
+    </w:p>
+    <w:p>
+      <w:pPr>
+        <w:pStyle w:val="ListParagraph"/>
+        <w:spacing w:before="120" w:after="120"/>
+        <w:rPr>
+          <w:rFonts w:ascii="Times New Roman" w:hAnsi="Times New Roman" w:cs="Times New Roman"/>
+          <w:sz w:val="26"/>
+          <w:szCs w:val="26"/>
+        </w:rPr>
+      </w:pPr>
+      <w:r>
+        <w:rPr>
+          <w:rFonts w:ascii="Times New Roman" w:hAnsi="Times New Roman" w:cs="Times New Roman"/>
+          <w:sz w:val="26"/>
+          <w:szCs w:val="26"/>
+          <w:highlight w:val="yellow"/>
+        </w:rPr>
+        <w:t>GET   api/order.php</w:t>
+      </w:r>
+    </w:p>
+    <w:p>
+      <w:pPr>
+        <w:pStyle w:val="ListParagraph"/>
+        <w:spacing w:before="120" w:after="120"/>
+        <w:rPr>
+          <w:rFonts w:ascii="Times New Roman" w:hAnsi="Times New Roman" w:cs="Times New Roman"/>
+          <w:sz w:val="26"/>
+          <w:szCs w:val="26"/>
+        </w:rPr>
+      </w:pPr>
+      <w:r>
+        <w:rPr>
+          <w:rFonts w:ascii="Times New Roman" w:hAnsi="Times New Roman" w:cs="Times New Roman"/>
+          <w:sz w:val="26"/>
+          <w:szCs w:val="26"/>
+        </w:rPr>
+        <w:tab/>
+        <w:t>Lấy tất cả các giao dịch</w:t>
       </w:r>
     </w:p>
     <w:p>

</xml_diff>

<commit_message>
add view side admin & done category
</commit_message>
<xml_diff>
--- a/Ecommerce-website.docx
+++ b/Ecommerce-website.docx
@@ -681,6 +681,52 @@
         <w:pStyle w:val="ListParagraph"/>
         <w:numPr>
           <w:ilvl w:val="0"/>
+          <w:numId w:val="8"/>
+        </w:numPr>
+        <w:spacing w:before="120" w:after="120"/>
+        <w:rPr>
+          <w:rFonts w:ascii="Times New Roman" w:hAnsi="Times New Roman" w:cs="Times New Roman"/>
+          <w:sz w:val="26"/>
+          <w:szCs w:val="26"/>
+        </w:rPr>
+      </w:pPr>
+      <w:r>
+        <w:rPr>
+          <w:rFonts w:ascii="Times New Roman" w:hAnsi="Times New Roman" w:cs="Times New Roman"/>
+          <w:sz w:val="26"/>
+          <w:szCs w:val="26"/>
+        </w:rPr>
+        <w:t>Quản lý sản phẩm, danh mục</w:t>
+      </w:r>
+    </w:p>
+    <w:p>
+      <w:pPr>
+        <w:pStyle w:val="ListParagraph"/>
+        <w:numPr>
+          <w:ilvl w:val="0"/>
+          <w:numId w:val="8"/>
+        </w:numPr>
+        <w:spacing w:before="120" w:after="120"/>
+        <w:rPr>
+          <w:rFonts w:ascii="Times New Roman" w:hAnsi="Times New Roman" w:cs="Times New Roman"/>
+          <w:sz w:val="26"/>
+          <w:szCs w:val="26"/>
+        </w:rPr>
+      </w:pPr>
+      <w:r>
+        <w:rPr>
+          <w:rFonts w:ascii="Times New Roman" w:hAnsi="Times New Roman" w:cs="Times New Roman"/>
+          <w:sz w:val="26"/>
+          <w:szCs w:val="26"/>
+        </w:rPr>
+        <w:t>Quản lý hóa đơn</w:t>
+      </w:r>
+    </w:p>
+    <w:p>
+      <w:pPr>
+        <w:pStyle w:val="ListParagraph"/>
+        <w:numPr>
+          <w:ilvl w:val="0"/>
           <w:numId w:val="3"/>
         </w:numPr>
         <w:spacing w:before="120" w:after="120"/>
@@ -1089,10 +1135,29 @@
       <w:r>
         <w:rPr>
           <w:rFonts w:ascii="Times New Roman" w:hAnsi="Times New Roman" w:cs="Times New Roman"/>
+          <w:color w:val="FF0000"/>
           <w:sz w:val="26"/>
           <w:szCs w:val="26"/>
           <w:highlight w:val="yellow"/>
         </w:rPr>
+        <w:t>#AUTH</w:t>
+      </w:r>
+      <w:r>
+        <w:rPr>
+          <w:rFonts w:ascii="Times New Roman" w:hAnsi="Times New Roman" w:cs="Times New Roman"/>
+          <w:sz w:val="26"/>
+          <w:szCs w:val="26"/>
+          <w:highlight w:val="yellow"/>
+        </w:rPr>
+        <w:t xml:space="preserve"> </w:t>
+      </w:r>
+      <w:r>
+        <w:rPr>
+          <w:rFonts w:ascii="Times New Roman" w:hAnsi="Times New Roman" w:cs="Times New Roman"/>
+          <w:sz w:val="26"/>
+          <w:szCs w:val="26"/>
+          <w:highlight w:val="yellow"/>
+        </w:rPr>
         <w:t>PUT</w:t>
       </w:r>
       <w:r>
@@ -1149,6 +1214,7 @@
           <w:sz w:val="26"/>
           <w:szCs w:val="26"/>
         </w:rPr>
+        <w:lastRenderedPageBreak/>
         <w:t xml:space="preserve"> </w:t>
       </w:r>
       <w:r>
@@ -1204,6 +1270,1406 @@
           <w:highlight w:val="yellow"/>
         </w:rPr>
         <w:t xml:space="preserve"> api/user.login.php</w:t>
+      </w:r>
+    </w:p>
+    <w:p>
+      <w:pPr>
+        <w:pStyle w:val="ListParagraph"/>
+        <w:spacing w:before="120" w:after="120"/>
+        <w:rPr>
+          <w:rFonts w:ascii="Times New Roman" w:hAnsi="Times New Roman" w:cs="Times New Roman"/>
+          <w:sz w:val="26"/>
+          <w:szCs w:val="26"/>
+        </w:rPr>
+      </w:pPr>
+      <w:r>
+        <w:rPr>
+          <w:rFonts w:ascii="Times New Roman" w:hAnsi="Times New Roman" w:cs="Times New Roman"/>
+          <w:sz w:val="26"/>
+          <w:szCs w:val="26"/>
+        </w:rPr>
+        <w:t xml:space="preserve">Request : </w:t>
+      </w:r>
+    </w:p>
+    <w:p>
+      <w:pPr>
+        <w:pStyle w:val="ListParagraph"/>
+        <w:spacing w:before="120" w:after="120"/>
+        <w:rPr>
+          <w:rFonts w:ascii="Times New Roman" w:hAnsi="Times New Roman" w:cs="Times New Roman"/>
+          <w:sz w:val="26"/>
+          <w:szCs w:val="26"/>
+        </w:rPr>
+      </w:pPr>
+      <w:r>
+        <w:rPr>
+          <w:rFonts w:ascii="Times New Roman" w:hAnsi="Times New Roman" w:cs="Times New Roman"/>
+          <w:sz w:val="26"/>
+          <w:szCs w:val="26"/>
+        </w:rPr>
+        <w:t>{</w:t>
+      </w:r>
+    </w:p>
+    <w:p>
+      <w:pPr>
+        <w:pStyle w:val="ListParagraph"/>
+        <w:spacing w:before="120" w:after="120"/>
+        <w:rPr>
+          <w:rFonts w:ascii="Times New Roman" w:hAnsi="Times New Roman" w:cs="Times New Roman"/>
+          <w:sz w:val="26"/>
+          <w:szCs w:val="26"/>
+        </w:rPr>
+      </w:pPr>
+      <w:r>
+        <w:rPr>
+          <w:rFonts w:ascii="Times New Roman" w:hAnsi="Times New Roman" w:cs="Times New Roman"/>
+          <w:sz w:val="26"/>
+          <w:szCs w:val="26"/>
+        </w:rPr>
+        <w:tab/>
+        <w:t>email: “email…”,</w:t>
+      </w:r>
+    </w:p>
+    <w:p>
+      <w:pPr>
+        <w:pStyle w:val="ListParagraph"/>
+        <w:spacing w:before="120" w:after="120"/>
+        <w:rPr>
+          <w:rFonts w:ascii="Times New Roman" w:hAnsi="Times New Roman" w:cs="Times New Roman"/>
+          <w:sz w:val="26"/>
+          <w:szCs w:val="26"/>
+        </w:rPr>
+      </w:pPr>
+      <w:r>
+        <w:rPr>
+          <w:rFonts w:ascii="Times New Roman" w:hAnsi="Times New Roman" w:cs="Times New Roman"/>
+          <w:sz w:val="26"/>
+          <w:szCs w:val="26"/>
+        </w:rPr>
+        <w:tab/>
+        <w:t xml:space="preserve">passqword:  </w:t>
+      </w:r>
+    </w:p>
+    <w:p>
+      <w:pPr>
+        <w:pStyle w:val="ListParagraph"/>
+        <w:spacing w:before="120" w:after="120"/>
+        <w:rPr>
+          <w:rFonts w:ascii="Times New Roman" w:hAnsi="Times New Roman" w:cs="Times New Roman"/>
+          <w:sz w:val="26"/>
+          <w:szCs w:val="26"/>
+        </w:rPr>
+      </w:pPr>
+      <w:r>
+        <w:rPr>
+          <w:rFonts w:ascii="Times New Roman" w:hAnsi="Times New Roman" w:cs="Times New Roman"/>
+          <w:sz w:val="26"/>
+          <w:szCs w:val="26"/>
+        </w:rPr>
+        <w:t>}</w:t>
+      </w:r>
+    </w:p>
+    <w:p>
+      <w:pPr>
+        <w:pStyle w:val="ListParagraph"/>
+        <w:spacing w:before="120" w:after="120"/>
+        <w:rPr>
+          <w:rFonts w:ascii="Times New Roman" w:hAnsi="Times New Roman" w:cs="Times New Roman"/>
+          <w:sz w:val="26"/>
+          <w:szCs w:val="26"/>
+        </w:rPr>
+      </w:pPr>
+      <w:r>
+        <w:rPr>
+          <w:rFonts w:ascii="Times New Roman" w:hAnsi="Times New Roman" w:cs="Times New Roman"/>
+          <w:sz w:val="26"/>
+          <w:szCs w:val="26"/>
+        </w:rPr>
+        <w:t>Response :</w:t>
+      </w:r>
+    </w:p>
+    <w:p>
+      <w:pPr>
+        <w:pStyle w:val="ListParagraph"/>
+        <w:spacing w:before="120" w:after="120"/>
+        <w:rPr>
+          <w:rFonts w:ascii="Times New Roman" w:hAnsi="Times New Roman" w:cs="Times New Roman"/>
+          <w:sz w:val="26"/>
+          <w:szCs w:val="26"/>
+        </w:rPr>
+      </w:pPr>
+      <w:r>
+        <w:rPr>
+          <w:rFonts w:ascii="Times New Roman" w:hAnsi="Times New Roman" w:cs="Times New Roman"/>
+          <w:sz w:val="26"/>
+          <w:szCs w:val="26"/>
+        </w:rPr>
+        <w:tab/>
+      </w:r>
+      <w:r>
+        <w:rPr>
+          <w:rFonts w:ascii="Times New Roman" w:hAnsi="Times New Roman" w:cs="Times New Roman"/>
+          <w:sz w:val="26"/>
+          <w:szCs w:val="26"/>
+        </w:rPr>
+        <w:t>{</w:t>
+      </w:r>
+    </w:p>
+    <w:p>
+      <w:pPr>
+        <w:pStyle w:val="ListParagraph"/>
+        <w:spacing w:before="120" w:after="120"/>
+        <w:ind w:left="1440"/>
+        <w:rPr>
+          <w:rFonts w:ascii="Times New Roman" w:hAnsi="Times New Roman" w:cs="Times New Roman"/>
+          <w:sz w:val="26"/>
+          <w:szCs w:val="26"/>
+        </w:rPr>
+      </w:pPr>
+      <w:r>
+        <w:rPr>
+          <w:rFonts w:ascii="Times New Roman" w:hAnsi="Times New Roman" w:cs="Times New Roman"/>
+          <w:sz w:val="26"/>
+          <w:szCs w:val="26"/>
+        </w:rPr>
+        <w:t xml:space="preserve">    "message": "invalid input",</w:t>
+      </w:r>
+    </w:p>
+    <w:p>
+      <w:pPr>
+        <w:pStyle w:val="ListParagraph"/>
+        <w:spacing w:before="120" w:after="120"/>
+        <w:ind w:left="1440"/>
+        <w:rPr>
+          <w:rFonts w:ascii="Times New Roman" w:hAnsi="Times New Roman" w:cs="Times New Roman"/>
+          <w:sz w:val="26"/>
+          <w:szCs w:val="26"/>
+        </w:rPr>
+      </w:pPr>
+      <w:r>
+        <w:rPr>
+          <w:rFonts w:ascii="Times New Roman" w:hAnsi="Times New Roman" w:cs="Times New Roman"/>
+          <w:sz w:val="26"/>
+          <w:szCs w:val="26"/>
+        </w:rPr>
+        <w:t xml:space="preserve">    "status": "fail"</w:t>
+      </w:r>
+    </w:p>
+    <w:p>
+      <w:pPr>
+        <w:pStyle w:val="ListParagraph"/>
+        <w:spacing w:before="120" w:after="120"/>
+        <w:ind w:left="1440"/>
+        <w:rPr>
+          <w:rFonts w:ascii="Times New Roman" w:hAnsi="Times New Roman" w:cs="Times New Roman"/>
+          <w:sz w:val="26"/>
+          <w:szCs w:val="26"/>
+        </w:rPr>
+      </w:pPr>
+      <w:r>
+        <w:rPr>
+          <w:rFonts w:ascii="Times New Roman" w:hAnsi="Times New Roman" w:cs="Times New Roman"/>
+          <w:sz w:val="26"/>
+          <w:szCs w:val="26"/>
+        </w:rPr>
+        <w:t>}</w:t>
+      </w:r>
+    </w:p>
+    <w:p>
+      <w:pPr>
+        <w:pStyle w:val="ListParagraph"/>
+        <w:spacing w:before="120" w:after="120"/>
+        <w:ind w:left="1440"/>
+        <w:rPr>
+          <w:rFonts w:ascii="Times New Roman" w:hAnsi="Times New Roman" w:cs="Times New Roman"/>
+          <w:sz w:val="26"/>
+          <w:szCs w:val="26"/>
+        </w:rPr>
+      </w:pPr>
+      <w:r>
+        <w:rPr>
+          <w:rFonts w:ascii="Times New Roman" w:hAnsi="Times New Roman" w:cs="Times New Roman"/>
+          <w:sz w:val="26"/>
+          <w:szCs w:val="26"/>
+        </w:rPr>
+        <w:t>==========================</w:t>
+      </w:r>
+    </w:p>
+    <w:p>
+      <w:pPr>
+        <w:pStyle w:val="ListParagraph"/>
+        <w:spacing w:before="120" w:after="120"/>
+        <w:ind w:left="1440"/>
+        <w:rPr>
+          <w:rFonts w:ascii="Times New Roman" w:hAnsi="Times New Roman" w:cs="Times New Roman"/>
+          <w:sz w:val="26"/>
+          <w:szCs w:val="26"/>
+        </w:rPr>
+      </w:pPr>
+      <w:r>
+        <w:rPr>
+          <w:rFonts w:ascii="Times New Roman" w:hAnsi="Times New Roman" w:cs="Times New Roman"/>
+          <w:sz w:val="26"/>
+          <w:szCs w:val="26"/>
+        </w:rPr>
+        <w:t>{</w:t>
+      </w:r>
+    </w:p>
+    <w:p>
+      <w:pPr>
+        <w:pStyle w:val="ListParagraph"/>
+        <w:spacing w:before="120" w:after="120"/>
+        <w:ind w:left="1440"/>
+        <w:rPr>
+          <w:rFonts w:ascii="Times New Roman" w:hAnsi="Times New Roman" w:cs="Times New Roman"/>
+          <w:sz w:val="26"/>
+          <w:szCs w:val="26"/>
+        </w:rPr>
+      </w:pPr>
+      <w:r>
+        <w:rPr>
+          <w:rFonts w:ascii="Times New Roman" w:hAnsi="Times New Roman" w:cs="Times New Roman"/>
+          <w:sz w:val="26"/>
+          <w:szCs w:val="26"/>
+        </w:rPr>
+        <w:t xml:space="preserve">    "status": "fail",</w:t>
+      </w:r>
+    </w:p>
+    <w:p>
+      <w:pPr>
+        <w:pStyle w:val="ListParagraph"/>
+        <w:spacing w:before="120" w:after="120"/>
+        <w:ind w:left="1440"/>
+        <w:rPr>
+          <w:rFonts w:ascii="Times New Roman" w:hAnsi="Times New Roman" w:cs="Times New Roman"/>
+          <w:sz w:val="26"/>
+          <w:szCs w:val="26"/>
+        </w:rPr>
+      </w:pPr>
+      <w:r>
+        <w:rPr>
+          <w:rFonts w:ascii="Times New Roman" w:hAnsi="Times New Roman" w:cs="Times New Roman"/>
+          <w:sz w:val="26"/>
+          <w:szCs w:val="26"/>
+        </w:rPr>
+        <w:t xml:space="preserve">    "message": "The email did not exist"</w:t>
+      </w:r>
+    </w:p>
+    <w:p>
+      <w:pPr>
+        <w:pStyle w:val="ListParagraph"/>
+        <w:spacing w:before="120" w:after="120"/>
+        <w:ind w:left="1440"/>
+        <w:rPr>
+          <w:rFonts w:ascii="Times New Roman" w:hAnsi="Times New Roman" w:cs="Times New Roman"/>
+          <w:sz w:val="26"/>
+          <w:szCs w:val="26"/>
+        </w:rPr>
+      </w:pPr>
+      <w:r>
+        <w:rPr>
+          <w:rFonts w:ascii="Times New Roman" w:hAnsi="Times New Roman" w:cs="Times New Roman"/>
+          <w:sz w:val="26"/>
+          <w:szCs w:val="26"/>
+        </w:rPr>
+        <w:t>}</w:t>
+      </w:r>
+    </w:p>
+    <w:p>
+      <w:pPr>
+        <w:pStyle w:val="ListParagraph"/>
+        <w:spacing w:before="120" w:after="120"/>
+        <w:ind w:left="1440"/>
+        <w:rPr>
+          <w:rFonts w:ascii="Times New Roman" w:hAnsi="Times New Roman" w:cs="Times New Roman"/>
+          <w:sz w:val="26"/>
+          <w:szCs w:val="26"/>
+        </w:rPr>
+      </w:pPr>
+      <w:r>
+        <w:rPr>
+          <w:rFonts w:ascii="Times New Roman" w:hAnsi="Times New Roman" w:cs="Times New Roman"/>
+          <w:sz w:val="26"/>
+          <w:szCs w:val="26"/>
+        </w:rPr>
+        <w:t>==========================</w:t>
+      </w:r>
+    </w:p>
+    <w:p>
+      <w:pPr>
+        <w:pStyle w:val="ListParagraph"/>
+        <w:spacing w:before="120" w:after="120"/>
+        <w:ind w:left="1440"/>
+        <w:rPr>
+          <w:rFonts w:ascii="Times New Roman" w:hAnsi="Times New Roman" w:cs="Times New Roman"/>
+          <w:sz w:val="26"/>
+          <w:szCs w:val="26"/>
+        </w:rPr>
+      </w:pPr>
+      <w:r>
+        <w:rPr>
+          <w:rFonts w:ascii="Times New Roman" w:hAnsi="Times New Roman" w:cs="Times New Roman"/>
+          <w:sz w:val="26"/>
+          <w:szCs w:val="26"/>
+        </w:rPr>
+        <w:t>{</w:t>
+      </w:r>
+    </w:p>
+    <w:p>
+      <w:pPr>
+        <w:pStyle w:val="ListParagraph"/>
+        <w:spacing w:before="120" w:after="120"/>
+        <w:ind w:left="1440"/>
+        <w:rPr>
+          <w:rFonts w:ascii="Times New Roman" w:hAnsi="Times New Roman" w:cs="Times New Roman"/>
+          <w:sz w:val="26"/>
+          <w:szCs w:val="26"/>
+        </w:rPr>
+      </w:pPr>
+      <w:r>
+        <w:rPr>
+          <w:rFonts w:ascii="Times New Roman" w:hAnsi="Times New Roman" w:cs="Times New Roman"/>
+          <w:sz w:val="26"/>
+          <w:szCs w:val="26"/>
+        </w:rPr>
+        <w:t xml:space="preserve">    "message": "wrong the password",</w:t>
+      </w:r>
+    </w:p>
+    <w:p>
+      <w:pPr>
+        <w:pStyle w:val="ListParagraph"/>
+        <w:spacing w:before="120" w:after="120"/>
+        <w:ind w:left="1440"/>
+        <w:rPr>
+          <w:rFonts w:ascii="Times New Roman" w:hAnsi="Times New Roman" w:cs="Times New Roman"/>
+          <w:sz w:val="26"/>
+          <w:szCs w:val="26"/>
+        </w:rPr>
+      </w:pPr>
+      <w:r>
+        <w:rPr>
+          <w:rFonts w:ascii="Times New Roman" w:hAnsi="Times New Roman" w:cs="Times New Roman"/>
+          <w:sz w:val="26"/>
+          <w:szCs w:val="26"/>
+        </w:rPr>
+        <w:t xml:space="preserve">    "status": "fail"</w:t>
+      </w:r>
+    </w:p>
+    <w:p>
+      <w:pPr>
+        <w:pStyle w:val="ListParagraph"/>
+        <w:spacing w:before="120" w:after="120"/>
+        <w:ind w:left="1440"/>
+        <w:rPr>
+          <w:rFonts w:ascii="Times New Roman" w:hAnsi="Times New Roman" w:cs="Times New Roman"/>
+          <w:sz w:val="26"/>
+          <w:szCs w:val="26"/>
+        </w:rPr>
+      </w:pPr>
+      <w:r>
+        <w:rPr>
+          <w:rFonts w:ascii="Times New Roman" w:hAnsi="Times New Roman" w:cs="Times New Roman"/>
+          <w:sz w:val="26"/>
+          <w:szCs w:val="26"/>
+        </w:rPr>
+        <w:t>}</w:t>
+      </w:r>
+    </w:p>
+    <w:p>
+      <w:pPr>
+        <w:pStyle w:val="ListParagraph"/>
+        <w:spacing w:before="120" w:after="120"/>
+        <w:rPr>
+          <w:rFonts w:ascii="Times New Roman" w:hAnsi="Times New Roman" w:cs="Times New Roman"/>
+          <w:sz w:val="26"/>
+          <w:szCs w:val="26"/>
+        </w:rPr>
+      </w:pPr>
+      <w:r>
+        <w:rPr>
+          <w:rFonts w:ascii="Times New Roman" w:hAnsi="Times New Roman" w:cs="Times New Roman"/>
+          <w:sz w:val="26"/>
+          <w:szCs w:val="26"/>
+        </w:rPr>
+        <w:tab/>
+      </w:r>
+    </w:p>
+    <w:p>
+      <w:pPr>
+        <w:pStyle w:val="ListParagraph"/>
+        <w:spacing w:before="120" w:after="120"/>
+        <w:rPr>
+          <w:rFonts w:ascii="Times New Roman" w:hAnsi="Times New Roman" w:cs="Times New Roman"/>
+          <w:sz w:val="26"/>
+          <w:szCs w:val="26"/>
+        </w:rPr>
+      </w:pPr>
+    </w:p>
+    <w:p>
+      <w:pPr>
+        <w:pStyle w:val="ListParagraph"/>
+        <w:spacing w:before="120" w:after="120"/>
+        <w:rPr>
+          <w:rFonts w:ascii="Times New Roman" w:hAnsi="Times New Roman" w:cs="Times New Roman"/>
+          <w:sz w:val="26"/>
+          <w:szCs w:val="26"/>
+          <w:highlight w:val="yellow"/>
+        </w:rPr>
+      </w:pPr>
+      <w:r>
+        <w:rPr>
+          <w:rFonts w:ascii="Times New Roman" w:hAnsi="Times New Roman" w:cs="Times New Roman"/>
+          <w:sz w:val="26"/>
+          <w:szCs w:val="26"/>
+          <w:highlight w:val="yellow"/>
+        </w:rPr>
+        <w:t>GET   api/category.php</w:t>
+      </w:r>
+    </w:p>
+    <w:p>
+      <w:pPr>
+        <w:pStyle w:val="ListParagraph"/>
+        <w:spacing w:before="120" w:after="120"/>
+        <w:ind w:firstLine="720"/>
+        <w:rPr>
+          <w:rFonts w:ascii="Times New Roman" w:hAnsi="Times New Roman" w:cs="Times New Roman"/>
+          <w:sz w:val="26"/>
+          <w:szCs w:val="26"/>
+        </w:rPr>
+      </w:pPr>
+      <w:r>
+        <w:rPr>
+          <w:rFonts w:ascii="Times New Roman" w:hAnsi="Times New Roman" w:cs="Times New Roman"/>
+          <w:sz w:val="26"/>
+          <w:szCs w:val="26"/>
+        </w:rPr>
+        <w:t>Lấy tất cả các danh mục sản phẩm</w:t>
+      </w:r>
+    </w:p>
+    <w:p>
+      <w:pPr>
+        <w:spacing w:before="120" w:after="120"/>
+        <w:rPr>
+          <w:rFonts w:ascii="Times New Roman" w:hAnsi="Times New Roman" w:cs="Times New Roman"/>
+          <w:sz w:val="26"/>
+          <w:szCs w:val="26"/>
+          <w:highlight w:val="yellow"/>
+        </w:rPr>
+      </w:pPr>
+      <w:r>
+        <w:rPr>
+          <w:rFonts w:ascii="Times New Roman" w:hAnsi="Times New Roman" w:cs="Times New Roman"/>
+          <w:sz w:val="26"/>
+          <w:szCs w:val="26"/>
+          <w:highlight w:val="yellow"/>
+        </w:rPr>
+        <w:t>Request :</w:t>
+      </w:r>
+    </w:p>
+    <w:p>
+      <w:pPr>
+        <w:spacing w:before="120" w:after="120"/>
+        <w:rPr>
+          <w:rFonts w:ascii="Times New Roman" w:hAnsi="Times New Roman" w:cs="Times New Roman"/>
+          <w:sz w:val="26"/>
+          <w:szCs w:val="26"/>
+          <w:highlight w:val="yellow"/>
+        </w:rPr>
+      </w:pPr>
+      <w:r>
+        <w:rPr>
+          <w:rFonts w:ascii="Times New Roman" w:hAnsi="Times New Roman" w:cs="Times New Roman"/>
+          <w:sz w:val="26"/>
+          <w:szCs w:val="26"/>
+          <w:highlight w:val="yellow"/>
+        </w:rPr>
+        <w:t>Response:</w:t>
+      </w:r>
+    </w:p>
+    <w:p>
+      <w:pPr>
+        <w:spacing w:before="120" w:after="120"/>
+        <w:rPr>
+          <w:rFonts w:ascii="Times New Roman" w:hAnsi="Times New Roman" w:cs="Times New Roman"/>
+          <w:sz w:val="26"/>
+          <w:szCs w:val="26"/>
+        </w:rPr>
+      </w:pPr>
+      <w:r>
+        <w:rPr>
+          <w:rFonts w:ascii="Times New Roman" w:hAnsi="Times New Roman" w:cs="Times New Roman"/>
+          <w:sz w:val="26"/>
+          <w:szCs w:val="26"/>
+        </w:rPr>
+        <w:t>{</w:t>
+      </w:r>
+    </w:p>
+    <w:p>
+      <w:pPr>
+        <w:spacing w:before="120" w:after="120"/>
+        <w:rPr>
+          <w:rFonts w:ascii="Times New Roman" w:hAnsi="Times New Roman" w:cs="Times New Roman"/>
+          <w:sz w:val="26"/>
+          <w:szCs w:val="26"/>
+        </w:rPr>
+      </w:pPr>
+      <w:r>
+        <w:rPr>
+          <w:rFonts w:ascii="Times New Roman" w:hAnsi="Times New Roman" w:cs="Times New Roman"/>
+          <w:sz w:val="26"/>
+          <w:szCs w:val="26"/>
+        </w:rPr>
+        <w:t xml:space="preserve">    "records": [</w:t>
+      </w:r>
+    </w:p>
+    <w:p>
+      <w:pPr>
+        <w:spacing w:before="120" w:after="120"/>
+        <w:rPr>
+          <w:rFonts w:ascii="Times New Roman" w:hAnsi="Times New Roman" w:cs="Times New Roman"/>
+          <w:sz w:val="26"/>
+          <w:szCs w:val="26"/>
+        </w:rPr>
+      </w:pPr>
+      <w:r>
+        <w:rPr>
+          <w:rFonts w:ascii="Times New Roman" w:hAnsi="Times New Roman" w:cs="Times New Roman"/>
+          <w:sz w:val="26"/>
+          <w:szCs w:val="26"/>
+        </w:rPr>
+        <w:t xml:space="preserve">        </w:t>
+      </w:r>
+      <w:r>
+        <w:rPr>
+          <w:rFonts w:ascii="Times New Roman" w:hAnsi="Times New Roman" w:cs="Times New Roman"/>
+          <w:sz w:val="26"/>
+          <w:szCs w:val="26"/>
+        </w:rPr>
+        <w:t>…</w:t>
+      </w:r>
+    </w:p>
+    <w:p>
+      <w:pPr>
+        <w:spacing w:before="120" w:after="120"/>
+        <w:rPr>
+          <w:rFonts w:ascii="Times New Roman" w:hAnsi="Times New Roman" w:cs="Times New Roman"/>
+          <w:sz w:val="26"/>
+          <w:szCs w:val="26"/>
+        </w:rPr>
+      </w:pPr>
+      <w:r>
+        <w:rPr>
+          <w:rFonts w:ascii="Times New Roman" w:hAnsi="Times New Roman" w:cs="Times New Roman"/>
+          <w:sz w:val="26"/>
+          <w:szCs w:val="26"/>
+        </w:rPr>
+        <w:t xml:space="preserve">    ],</w:t>
+      </w:r>
+    </w:p>
+    <w:p>
+      <w:pPr>
+        <w:spacing w:before="120" w:after="120"/>
+        <w:rPr>
+          <w:rFonts w:ascii="Times New Roman" w:hAnsi="Times New Roman" w:cs="Times New Roman"/>
+          <w:sz w:val="26"/>
+          <w:szCs w:val="26"/>
+        </w:rPr>
+      </w:pPr>
+      <w:r>
+        <w:rPr>
+          <w:rFonts w:ascii="Times New Roman" w:hAnsi="Times New Roman" w:cs="Times New Roman"/>
+          <w:sz w:val="26"/>
+          <w:szCs w:val="26"/>
+        </w:rPr>
+        <w:t xml:space="preserve">    "status": "success"</w:t>
+      </w:r>
+    </w:p>
+    <w:p>
+      <w:pPr>
+        <w:spacing w:before="120" w:after="120"/>
+        <w:rPr>
+          <w:rFonts w:ascii="Times New Roman" w:hAnsi="Times New Roman" w:cs="Times New Roman"/>
+          <w:sz w:val="26"/>
+          <w:szCs w:val="26"/>
+          <w:highlight w:val="yellow"/>
+        </w:rPr>
+      </w:pPr>
+      <w:r>
+        <w:rPr>
+          <w:rFonts w:ascii="Times New Roman" w:hAnsi="Times New Roman" w:cs="Times New Roman"/>
+          <w:sz w:val="26"/>
+          <w:szCs w:val="26"/>
+        </w:rPr>
+        <w:t>}</w:t>
+      </w:r>
+    </w:p>
+    <w:p>
+      <w:pPr>
+        <w:pStyle w:val="ListParagraph"/>
+        <w:spacing w:before="120" w:after="120"/>
+        <w:rPr>
+          <w:rFonts w:ascii="Times New Roman" w:hAnsi="Times New Roman" w:cs="Times New Roman"/>
+          <w:sz w:val="26"/>
+          <w:szCs w:val="26"/>
+        </w:rPr>
+      </w:pPr>
+      <w:r>
+        <w:rPr>
+          <w:rFonts w:ascii="Times New Roman" w:hAnsi="Times New Roman" w:cs="Times New Roman"/>
+          <w:sz w:val="26"/>
+          <w:szCs w:val="26"/>
+          <w:highlight w:val="yellow"/>
+        </w:rPr>
+        <w:t>GET   api/category.php?id=1</w:t>
+      </w:r>
+    </w:p>
+    <w:p>
+      <w:pPr>
+        <w:pStyle w:val="ListParagraph"/>
+        <w:spacing w:before="120" w:after="120"/>
+        <w:rPr>
+          <w:rFonts w:ascii="Times New Roman" w:hAnsi="Times New Roman" w:cs="Times New Roman"/>
+          <w:sz w:val="26"/>
+          <w:szCs w:val="26"/>
+        </w:rPr>
+      </w:pPr>
+      <w:r>
+        <w:rPr>
+          <w:rFonts w:ascii="Times New Roman" w:hAnsi="Times New Roman" w:cs="Times New Roman"/>
+          <w:sz w:val="26"/>
+          <w:szCs w:val="26"/>
+        </w:rPr>
+        <w:lastRenderedPageBreak/>
+        <w:t>Request:</w:t>
+      </w:r>
+    </w:p>
+    <w:p>
+      <w:pPr>
+        <w:pStyle w:val="ListParagraph"/>
+        <w:spacing w:before="120" w:after="120"/>
+        <w:rPr>
+          <w:rFonts w:ascii="Times New Roman" w:hAnsi="Times New Roman" w:cs="Times New Roman"/>
+          <w:sz w:val="26"/>
+          <w:szCs w:val="26"/>
+        </w:rPr>
+      </w:pPr>
+      <w:r>
+        <w:rPr>
+          <w:rFonts w:ascii="Times New Roman" w:hAnsi="Times New Roman" w:cs="Times New Roman"/>
+          <w:sz w:val="26"/>
+          <w:szCs w:val="26"/>
+        </w:rPr>
+        <w:t>Response:</w:t>
+      </w:r>
+    </w:p>
+    <w:p>
+      <w:pPr>
+        <w:pStyle w:val="ListParagraph"/>
+        <w:spacing w:before="120" w:after="120"/>
+        <w:rPr>
+          <w:rFonts w:ascii="Times New Roman" w:hAnsi="Times New Roman" w:cs="Times New Roman"/>
+          <w:sz w:val="26"/>
+          <w:szCs w:val="26"/>
+        </w:rPr>
+      </w:pPr>
+      <w:r>
+        <w:rPr>
+          <w:rFonts w:ascii="Times New Roman" w:hAnsi="Times New Roman" w:cs="Times New Roman"/>
+          <w:sz w:val="26"/>
+          <w:szCs w:val="26"/>
+        </w:rPr>
+        <w:t>{</w:t>
+      </w:r>
+    </w:p>
+    <w:p>
+      <w:pPr>
+        <w:pStyle w:val="ListParagraph"/>
+        <w:spacing w:before="120" w:after="120"/>
+        <w:rPr>
+          <w:rFonts w:ascii="Times New Roman" w:hAnsi="Times New Roman" w:cs="Times New Roman"/>
+          <w:sz w:val="26"/>
+          <w:szCs w:val="26"/>
+        </w:rPr>
+      </w:pPr>
+      <w:r>
+        <w:rPr>
+          <w:rFonts w:ascii="Times New Roman" w:hAnsi="Times New Roman" w:cs="Times New Roman"/>
+          <w:sz w:val="26"/>
+          <w:szCs w:val="26"/>
+        </w:rPr>
+        <w:t xml:space="preserve">    "record": [</w:t>
+      </w:r>
+    </w:p>
+    <w:p>
+      <w:pPr>
+        <w:pStyle w:val="ListParagraph"/>
+        <w:spacing w:before="120" w:after="120"/>
+        <w:rPr>
+          <w:rFonts w:ascii="Times New Roman" w:hAnsi="Times New Roman" w:cs="Times New Roman"/>
+          <w:sz w:val="26"/>
+          <w:szCs w:val="26"/>
+        </w:rPr>
+      </w:pPr>
+      <w:r>
+        <w:rPr>
+          <w:rFonts w:ascii="Times New Roman" w:hAnsi="Times New Roman" w:cs="Times New Roman"/>
+          <w:sz w:val="26"/>
+          <w:szCs w:val="26"/>
+        </w:rPr>
+        <w:t xml:space="preserve">        {</w:t>
+      </w:r>
+    </w:p>
+    <w:p>
+      <w:pPr>
+        <w:pStyle w:val="ListParagraph"/>
+        <w:spacing w:before="120" w:after="120"/>
+        <w:rPr>
+          <w:rFonts w:ascii="Times New Roman" w:hAnsi="Times New Roman" w:cs="Times New Roman"/>
+          <w:sz w:val="26"/>
+          <w:szCs w:val="26"/>
+        </w:rPr>
+      </w:pPr>
+      <w:r>
+        <w:rPr>
+          <w:rFonts w:ascii="Times New Roman" w:hAnsi="Times New Roman" w:cs="Times New Roman"/>
+          <w:sz w:val="26"/>
+          <w:szCs w:val="26"/>
+        </w:rPr>
+        <w:t xml:space="preserve">            "name": "Sách kinh tế",</w:t>
+      </w:r>
+    </w:p>
+    <w:p>
+      <w:pPr>
+        <w:pStyle w:val="ListParagraph"/>
+        <w:spacing w:before="120" w:after="120"/>
+        <w:rPr>
+          <w:rFonts w:ascii="Times New Roman" w:hAnsi="Times New Roman" w:cs="Times New Roman"/>
+          <w:sz w:val="26"/>
+          <w:szCs w:val="26"/>
+        </w:rPr>
+      </w:pPr>
+      <w:r>
+        <w:rPr>
+          <w:rFonts w:ascii="Times New Roman" w:hAnsi="Times New Roman" w:cs="Times New Roman"/>
+          <w:sz w:val="26"/>
+          <w:szCs w:val="26"/>
+        </w:rPr>
+        <w:t xml:space="preserve">            "id": "5",</w:t>
+      </w:r>
+    </w:p>
+    <w:p>
+      <w:pPr>
+        <w:pStyle w:val="ListParagraph"/>
+        <w:spacing w:before="120" w:after="120"/>
+        <w:rPr>
+          <w:rFonts w:ascii="Times New Roman" w:hAnsi="Times New Roman" w:cs="Times New Roman"/>
+          <w:sz w:val="26"/>
+          <w:szCs w:val="26"/>
+        </w:rPr>
+      </w:pPr>
+      <w:r>
+        <w:rPr>
+          <w:rFonts w:ascii="Times New Roman" w:hAnsi="Times New Roman" w:cs="Times New Roman"/>
+          <w:sz w:val="26"/>
+          <w:szCs w:val="26"/>
+        </w:rPr>
+        <w:t xml:space="preserve">            "title": "Chiến tranh tiền tệ",</w:t>
+      </w:r>
+    </w:p>
+    <w:p>
+      <w:pPr>
+        <w:pStyle w:val="ListParagraph"/>
+        <w:spacing w:before="120" w:after="120"/>
+        <w:rPr>
+          <w:rFonts w:ascii="Times New Roman" w:hAnsi="Times New Roman" w:cs="Times New Roman"/>
+          <w:sz w:val="26"/>
+          <w:szCs w:val="26"/>
+        </w:rPr>
+      </w:pPr>
+      <w:r>
+        <w:rPr>
+          <w:rFonts w:ascii="Times New Roman" w:hAnsi="Times New Roman" w:cs="Times New Roman"/>
+          <w:sz w:val="26"/>
+          <w:szCs w:val="26"/>
+        </w:rPr>
+        <w:t xml:space="preserve">            "publisher_name": "Thông tin truyền thông",</w:t>
+      </w:r>
+    </w:p>
+    <w:p>
+      <w:pPr>
+        <w:pStyle w:val="ListParagraph"/>
+        <w:spacing w:before="120" w:after="120"/>
+        <w:rPr>
+          <w:rFonts w:ascii="Times New Roman" w:hAnsi="Times New Roman" w:cs="Times New Roman"/>
+          <w:sz w:val="26"/>
+          <w:szCs w:val="26"/>
+        </w:rPr>
+      </w:pPr>
+      <w:r>
+        <w:rPr>
+          <w:rFonts w:ascii="Times New Roman" w:hAnsi="Times New Roman" w:cs="Times New Roman"/>
+          <w:sz w:val="26"/>
+          <w:szCs w:val="26"/>
+        </w:rPr>
+        <w:t xml:space="preserve">            "author_name": "Song Hong Bing",</w:t>
+      </w:r>
+    </w:p>
+    <w:p>
+      <w:pPr>
+        <w:pStyle w:val="ListParagraph"/>
+        <w:spacing w:before="120" w:after="120"/>
+        <w:rPr>
+          <w:rFonts w:ascii="Times New Roman" w:hAnsi="Times New Roman" w:cs="Times New Roman"/>
+          <w:sz w:val="26"/>
+          <w:szCs w:val="26"/>
+        </w:rPr>
+      </w:pPr>
+      <w:r>
+        <w:rPr>
+          <w:rFonts w:ascii="Times New Roman" w:hAnsi="Times New Roman" w:cs="Times New Roman"/>
+          <w:sz w:val="26"/>
+          <w:szCs w:val="26"/>
+        </w:rPr>
+        <w:t xml:space="preserve">            "publish_year": "2017",</w:t>
+      </w:r>
+    </w:p>
+    <w:p>
+      <w:pPr>
+        <w:pStyle w:val="ListParagraph"/>
+        <w:spacing w:before="120" w:after="120"/>
+        <w:rPr>
+          <w:rFonts w:ascii="Times New Roman" w:hAnsi="Times New Roman" w:cs="Times New Roman"/>
+          <w:sz w:val="26"/>
+          <w:szCs w:val="26"/>
+        </w:rPr>
+      </w:pPr>
+      <w:r>
+        <w:rPr>
+          <w:rFonts w:ascii="Times New Roman" w:hAnsi="Times New Roman" w:cs="Times New Roman"/>
+          <w:sz w:val="26"/>
+          <w:szCs w:val="26"/>
+        </w:rPr>
+        <w:t xml:space="preserve">            "category_id": "4",</w:t>
+      </w:r>
+    </w:p>
+    <w:p>
+      <w:pPr>
+        <w:pStyle w:val="ListParagraph"/>
+        <w:spacing w:before="120" w:after="120"/>
+        <w:rPr>
+          <w:rFonts w:ascii="Times New Roman" w:hAnsi="Times New Roman" w:cs="Times New Roman"/>
+          <w:sz w:val="26"/>
+          <w:szCs w:val="26"/>
+        </w:rPr>
+      </w:pPr>
+      <w:r>
+        <w:rPr>
+          <w:rFonts w:ascii="Times New Roman" w:hAnsi="Times New Roman" w:cs="Times New Roman"/>
+          <w:sz w:val="26"/>
+          <w:szCs w:val="26"/>
+        </w:rPr>
+        <w:t xml:space="preserve">            "price": "110.4",</w:t>
+      </w:r>
+    </w:p>
+    <w:p>
+      <w:pPr>
+        <w:pStyle w:val="ListParagraph"/>
+        <w:spacing w:before="120" w:after="120"/>
+        <w:rPr>
+          <w:rFonts w:ascii="Times New Roman" w:hAnsi="Times New Roman" w:cs="Times New Roman"/>
+          <w:sz w:val="26"/>
+          <w:szCs w:val="26"/>
+        </w:rPr>
+      </w:pPr>
+      <w:r>
+        <w:rPr>
+          <w:rFonts w:ascii="Times New Roman" w:hAnsi="Times New Roman" w:cs="Times New Roman"/>
+          <w:sz w:val="26"/>
+          <w:szCs w:val="26"/>
+        </w:rPr>
+        <w:t xml:space="preserve">            "picture": "conan_tap1.png",</w:t>
+      </w:r>
+    </w:p>
+    <w:p>
+      <w:pPr>
+        <w:pStyle w:val="ListParagraph"/>
+        <w:spacing w:before="120" w:after="120"/>
+        <w:rPr>
+          <w:rFonts w:ascii="Times New Roman" w:hAnsi="Times New Roman" w:cs="Times New Roman"/>
+          <w:sz w:val="26"/>
+          <w:szCs w:val="26"/>
+        </w:rPr>
+      </w:pPr>
+      <w:r>
+        <w:rPr>
+          <w:rFonts w:ascii="Times New Roman" w:hAnsi="Times New Roman" w:cs="Times New Roman"/>
+          <w:sz w:val="26"/>
+          <w:szCs w:val="26"/>
+        </w:rPr>
+        <w:t xml:space="preserve">            "num_existed": "10",</w:t>
+      </w:r>
+    </w:p>
+    <w:p>
+      <w:pPr>
+        <w:pStyle w:val="ListParagraph"/>
+        <w:spacing w:before="120" w:after="120"/>
+        <w:rPr>
+          <w:rFonts w:ascii="Times New Roman" w:hAnsi="Times New Roman" w:cs="Times New Roman"/>
+          <w:sz w:val="26"/>
+          <w:szCs w:val="26"/>
+        </w:rPr>
+      </w:pPr>
+      <w:r>
+        <w:rPr>
+          <w:rFonts w:ascii="Times New Roman" w:hAnsi="Times New Roman" w:cs="Times New Roman"/>
+          <w:sz w:val="26"/>
+          <w:szCs w:val="26"/>
+        </w:rPr>
+        <w:t xml:space="preserve">            "description": "“Chiến tranh tiền tệ” giúp chúng ta hiểu nhiều điều, rằng Bill Gates chưa phải là người giàu nhất hành tinh, rằng tỉ lệ tử vong của các tổng thống Mỹ lại cao hơn tỉ lệ tử trận của binh lính Mỹ ngoài chiến trường, hay vì sao phố Wall lại mạo hiểm đổ hết vốn liếng của mình cho việc “đầu tư” vào Hitler."</w:t>
+      </w:r>
+    </w:p>
+    <w:p>
+      <w:pPr>
+        <w:pStyle w:val="ListParagraph"/>
+        <w:spacing w:before="120" w:after="120"/>
+        <w:rPr>
+          <w:rFonts w:ascii="Times New Roman" w:hAnsi="Times New Roman" w:cs="Times New Roman"/>
+          <w:sz w:val="26"/>
+          <w:szCs w:val="26"/>
+        </w:rPr>
+      </w:pPr>
+      <w:r>
+        <w:rPr>
+          <w:rFonts w:ascii="Times New Roman" w:hAnsi="Times New Roman" w:cs="Times New Roman"/>
+          <w:sz w:val="26"/>
+          <w:szCs w:val="26"/>
+        </w:rPr>
+        <w:t xml:space="preserve">        },</w:t>
+      </w:r>
+    </w:p>
+    <w:p>
+      <w:pPr>
+        <w:pStyle w:val="ListParagraph"/>
+        <w:spacing w:before="120" w:after="120"/>
+        <w:rPr>
+          <w:rFonts w:ascii="Times New Roman" w:hAnsi="Times New Roman" w:cs="Times New Roman"/>
+          <w:sz w:val="26"/>
+          <w:szCs w:val="26"/>
+        </w:rPr>
+      </w:pPr>
+      <w:r>
+        <w:rPr>
+          <w:rFonts w:ascii="Times New Roman" w:hAnsi="Times New Roman" w:cs="Times New Roman"/>
+          <w:sz w:val="26"/>
+          <w:szCs w:val="26"/>
+        </w:rPr>
+        <w:t xml:space="preserve">    ],</w:t>
+      </w:r>
+    </w:p>
+    <w:p>
+      <w:pPr>
+        <w:pStyle w:val="ListParagraph"/>
+        <w:spacing w:before="120" w:after="120"/>
+        <w:rPr>
+          <w:rFonts w:ascii="Times New Roman" w:hAnsi="Times New Roman" w:cs="Times New Roman"/>
+          <w:sz w:val="26"/>
+          <w:szCs w:val="26"/>
+        </w:rPr>
+      </w:pPr>
+      <w:r>
+        <w:rPr>
+          <w:rFonts w:ascii="Times New Roman" w:hAnsi="Times New Roman" w:cs="Times New Roman"/>
+          <w:sz w:val="26"/>
+          <w:szCs w:val="26"/>
+        </w:rPr>
+        <w:t xml:space="preserve">    "status": "success"</w:t>
+      </w:r>
+    </w:p>
+    <w:p>
+      <w:pPr>
+        <w:pStyle w:val="ListParagraph"/>
+        <w:spacing w:before="120" w:after="120"/>
+        <w:rPr>
+          <w:rFonts w:ascii="Times New Roman" w:hAnsi="Times New Roman" w:cs="Times New Roman"/>
+          <w:sz w:val="26"/>
+          <w:szCs w:val="26"/>
+        </w:rPr>
+      </w:pPr>
+      <w:r>
+        <w:rPr>
+          <w:rFonts w:ascii="Times New Roman" w:hAnsi="Times New Roman" w:cs="Times New Roman"/>
+          <w:sz w:val="26"/>
+          <w:szCs w:val="26"/>
+        </w:rPr>
+        <w:t>}</w:t>
+      </w:r>
+    </w:p>
+    <w:p>
+      <w:pPr>
+        <w:pStyle w:val="ListParagraph"/>
+        <w:spacing w:before="120" w:after="120"/>
+        <w:rPr>
+          <w:rFonts w:ascii="Times New Roman" w:hAnsi="Times New Roman" w:cs="Times New Roman"/>
+          <w:sz w:val="26"/>
+          <w:szCs w:val="26"/>
+        </w:rPr>
+      </w:pPr>
+      <w:r>
+        <w:rPr>
+          <w:rFonts w:ascii="Times New Roman" w:hAnsi="Times New Roman" w:cs="Times New Roman"/>
+          <w:sz w:val="26"/>
+          <w:szCs w:val="26"/>
+        </w:rPr>
+        <w:tab/>
+      </w:r>
+    </w:p>
+    <w:p>
+      <w:pPr>
+        <w:pStyle w:val="ListParagraph"/>
+        <w:spacing w:before="120" w:after="120"/>
+        <w:rPr>
+          <w:rFonts w:ascii="Times New Roman" w:hAnsi="Times New Roman" w:cs="Times New Roman"/>
+          <w:sz w:val="26"/>
+          <w:szCs w:val="26"/>
+        </w:rPr>
+      </w:pPr>
+      <w:r>
+        <w:rPr>
+          <w:rFonts w:ascii="Times New Roman" w:hAnsi="Times New Roman" w:cs="Times New Roman"/>
+          <w:sz w:val="26"/>
+          <w:szCs w:val="26"/>
+          <w:highlight w:val="yellow"/>
+        </w:rPr>
+        <w:t>PUT   api/category.php</w:t>
+      </w:r>
+      <w:bookmarkStart w:id="0" w:name="_GoBack"/>
+      <w:bookmarkEnd w:id="0"/>
+    </w:p>
+    <w:p>
+      <w:pPr>
+        <w:pStyle w:val="ListParagraph"/>
+        <w:spacing w:before="120" w:after="120"/>
+        <w:rPr>
+          <w:rFonts w:ascii="Times New Roman" w:hAnsi="Times New Roman" w:cs="Times New Roman"/>
+          <w:sz w:val="26"/>
+          <w:szCs w:val="26"/>
+        </w:rPr>
+      </w:pPr>
+      <w:r>
+        <w:rPr>
+          <w:rFonts w:ascii="Times New Roman" w:hAnsi="Times New Roman" w:cs="Times New Roman"/>
+          <w:sz w:val="26"/>
+          <w:szCs w:val="26"/>
+        </w:rPr>
+        <w:tab/>
+      </w:r>
+      <w:r>
+        <w:rPr>
+          <w:rFonts w:ascii="Times New Roman" w:hAnsi="Times New Roman" w:cs="Times New Roman"/>
+          <w:sz w:val="26"/>
+          <w:szCs w:val="26"/>
+        </w:rPr>
+        <w:t>Cập nhật</w:t>
+      </w:r>
+      <w:r>
+        <w:rPr>
+          <w:rFonts w:ascii="Times New Roman" w:hAnsi="Times New Roman" w:cs="Times New Roman"/>
+          <w:sz w:val="26"/>
+          <w:szCs w:val="26"/>
+        </w:rPr>
+        <w:t xml:space="preserve"> một category</w:t>
+      </w:r>
+      <w:r>
+        <w:rPr>
+          <w:rFonts w:ascii="Times New Roman" w:hAnsi="Times New Roman" w:cs="Times New Roman"/>
+          <w:sz w:val="26"/>
+          <w:szCs w:val="26"/>
+        </w:rPr>
+        <w:t>(id , name)</w:t>
+      </w:r>
+    </w:p>
+    <w:p>
+      <w:pPr>
+        <w:pStyle w:val="ListParagraph"/>
+        <w:spacing w:before="120" w:after="120"/>
+        <w:rPr>
+          <w:rFonts w:ascii="Times New Roman" w:hAnsi="Times New Roman" w:cs="Times New Roman"/>
+          <w:sz w:val="26"/>
+          <w:szCs w:val="26"/>
+        </w:rPr>
+      </w:pPr>
+      <w:r>
+        <w:rPr>
+          <w:rFonts w:ascii="Times New Roman" w:hAnsi="Times New Roman" w:cs="Times New Roman"/>
+          <w:sz w:val="26"/>
+          <w:szCs w:val="26"/>
+          <w:highlight w:val="yellow"/>
+        </w:rPr>
+        <w:t>DELETE api/category.php</w:t>
+      </w:r>
+    </w:p>
+    <w:p>
+      <w:pPr>
+        <w:pStyle w:val="ListParagraph"/>
+        <w:spacing w:before="120" w:after="120"/>
+        <w:rPr>
+          <w:rFonts w:ascii="Times New Roman" w:hAnsi="Times New Roman" w:cs="Times New Roman"/>
+          <w:sz w:val="26"/>
+          <w:szCs w:val="26"/>
+        </w:rPr>
+      </w:pPr>
+      <w:r>
+        <w:rPr>
+          <w:rFonts w:ascii="Times New Roman" w:hAnsi="Times New Roman" w:cs="Times New Roman"/>
+          <w:sz w:val="26"/>
+          <w:szCs w:val="26"/>
+        </w:rPr>
+        <w:tab/>
+        <w:t>Xóa một category(id)</w:t>
+      </w:r>
+    </w:p>
+    <w:p>
+      <w:pPr>
+        <w:pStyle w:val="ListParagraph"/>
+        <w:spacing w:before="120" w:after="120"/>
+        <w:rPr>
+          <w:rFonts w:ascii="Times New Roman" w:hAnsi="Times New Roman" w:cs="Times New Roman"/>
+          <w:sz w:val="26"/>
+          <w:szCs w:val="26"/>
+        </w:rPr>
+      </w:pPr>
+    </w:p>
+    <w:p>
+      <w:pPr>
+        <w:pStyle w:val="ListParagraph"/>
+        <w:spacing w:before="120" w:after="120"/>
+        <w:rPr>
+          <w:rFonts w:ascii="Times New Roman" w:hAnsi="Times New Roman" w:cs="Times New Roman"/>
+          <w:sz w:val="26"/>
+          <w:szCs w:val="26"/>
+          <w:highlight w:val="yellow"/>
+        </w:rPr>
+      </w:pPr>
+      <w:r>
+        <w:rPr>
+          <w:rFonts w:ascii="Times New Roman" w:hAnsi="Times New Roman" w:cs="Times New Roman"/>
+          <w:sz w:val="26"/>
+          <w:szCs w:val="26"/>
+          <w:highlight w:val="yellow"/>
+        </w:rPr>
+        <w:t>GET   api/product.php</w:t>
+      </w:r>
+    </w:p>
+    <w:p>
+      <w:pPr>
+        <w:pStyle w:val="ListParagraph"/>
+        <w:spacing w:before="120" w:after="120"/>
+        <w:rPr>
+          <w:rFonts w:ascii="Times New Roman" w:hAnsi="Times New Roman" w:cs="Times New Roman"/>
+          <w:sz w:val="26"/>
+          <w:szCs w:val="26"/>
+        </w:rPr>
+      </w:pPr>
+      <w:r>
+        <w:rPr>
+          <w:rFonts w:ascii="Times New Roman" w:hAnsi="Times New Roman" w:cs="Times New Roman"/>
+          <w:sz w:val="26"/>
+          <w:szCs w:val="26"/>
+        </w:rPr>
+        <w:tab/>
+        <w:t>Lấy tất cả các cuốn sách</w:t>
+      </w:r>
+      <w:r>
+        <w:rPr>
+          <w:rFonts w:ascii="Times New Roman" w:hAnsi="Times New Roman" w:cs="Times New Roman"/>
+          <w:sz w:val="26"/>
+          <w:szCs w:val="26"/>
+        </w:rPr>
+        <w:t xml:space="preserve"> với category tương ứng</w:t>
+      </w:r>
+    </w:p>
+    <w:p>
+      <w:pPr>
+        <w:pStyle w:val="ListParagraph"/>
+        <w:spacing w:before="120" w:after="120"/>
+        <w:rPr>
+          <w:rFonts w:ascii="Times New Roman" w:hAnsi="Times New Roman" w:cs="Times New Roman"/>
+          <w:sz w:val="26"/>
+          <w:szCs w:val="26"/>
+          <w:highlight w:val="yellow"/>
+        </w:rPr>
+      </w:pPr>
+      <w:r>
+        <w:rPr>
+          <w:rFonts w:ascii="Times New Roman" w:hAnsi="Times New Roman" w:cs="Times New Roman"/>
+          <w:sz w:val="26"/>
+          <w:szCs w:val="26"/>
+          <w:highlight w:val="yellow"/>
+        </w:rPr>
+        <w:t>GET   api/product.php?id=1</w:t>
+      </w:r>
+    </w:p>
+    <w:p>
+      <w:pPr>
+        <w:pStyle w:val="ListParagraph"/>
+        <w:spacing w:before="120" w:after="120"/>
+        <w:rPr>
+          <w:rFonts w:ascii="Times New Roman" w:hAnsi="Times New Roman" w:cs="Times New Roman"/>
+          <w:sz w:val="26"/>
+          <w:szCs w:val="26"/>
+        </w:rPr>
+      </w:pPr>
+      <w:r>
+        <w:rPr>
+          <w:rFonts w:ascii="Times New Roman" w:hAnsi="Times New Roman" w:cs="Times New Roman"/>
+          <w:sz w:val="26"/>
+          <w:szCs w:val="26"/>
+        </w:rPr>
+        <w:tab/>
+        <w:t>Lấy một cuốn sách với id = 1</w:t>
+      </w:r>
+      <w:r>
+        <w:rPr>
+          <w:rFonts w:ascii="Times New Roman" w:hAnsi="Times New Roman" w:cs="Times New Roman"/>
+          <w:sz w:val="26"/>
+          <w:szCs w:val="26"/>
+        </w:rPr>
+        <w:t xml:space="preserve"> với category tương ứng</w:t>
+      </w:r>
+    </w:p>
+    <w:p>
+      <w:pPr>
+        <w:pStyle w:val="ListParagraph"/>
+        <w:spacing w:before="120" w:after="120"/>
+        <w:rPr>
+          <w:rFonts w:ascii="Times New Roman" w:hAnsi="Times New Roman" w:cs="Times New Roman"/>
+          <w:sz w:val="26"/>
+          <w:szCs w:val="26"/>
+          <w:highlight w:val="yellow"/>
+        </w:rPr>
+      </w:pPr>
+      <w:r>
+        <w:rPr>
+          <w:rFonts w:ascii="Times New Roman" w:hAnsi="Times New Roman" w:cs="Times New Roman"/>
+          <w:sz w:val="26"/>
+          <w:szCs w:val="26"/>
+          <w:highlight w:val="yellow"/>
+        </w:rPr>
+        <w:t>POST   api/product.php</w:t>
+      </w:r>
+    </w:p>
+    <w:p>
+      <w:pPr>
+        <w:pStyle w:val="ListParagraph"/>
+        <w:spacing w:before="120" w:after="120"/>
+        <w:rPr>
+          <w:rFonts w:ascii="Times New Roman" w:hAnsi="Times New Roman" w:cs="Times New Roman"/>
+          <w:sz w:val="26"/>
+          <w:szCs w:val="26"/>
+        </w:rPr>
+      </w:pPr>
+      <w:r>
+        <w:rPr>
+          <w:rFonts w:ascii="Times New Roman" w:hAnsi="Times New Roman" w:cs="Times New Roman"/>
+          <w:sz w:val="26"/>
+          <w:szCs w:val="26"/>
+        </w:rPr>
+        <w:tab/>
+        <w:t>Thêm mới một cuốn sách(category_id, title, publisher_name, author_name, publish_year, price, num_existed, picture(file)</w:t>
+      </w:r>
+      <w:r>
+        <w:rPr>
+          <w:rFonts w:ascii="Times New Roman" w:hAnsi="Times New Roman" w:cs="Times New Roman"/>
+          <w:sz w:val="26"/>
+          <w:szCs w:val="26"/>
+        </w:rPr>
+        <w:t>, description</w:t>
+      </w:r>
+      <w:r>
+        <w:rPr>
+          <w:rFonts w:ascii="Times New Roman" w:hAnsi="Times New Roman" w:cs="Times New Roman"/>
+          <w:sz w:val="26"/>
+          <w:szCs w:val="26"/>
+        </w:rPr>
+        <w:t>)</w:t>
+      </w:r>
+    </w:p>
+    <w:p>
+      <w:pPr>
+        <w:pStyle w:val="ListParagraph"/>
+        <w:spacing w:before="120" w:after="120"/>
+        <w:rPr>
+          <w:rFonts w:ascii="Times New Roman" w:hAnsi="Times New Roman" w:cs="Times New Roman"/>
+          <w:sz w:val="26"/>
+          <w:szCs w:val="26"/>
+          <w:highlight w:val="yellow"/>
+        </w:rPr>
+      </w:pPr>
+      <w:r>
+        <w:rPr>
+          <w:rFonts w:ascii="Times New Roman" w:hAnsi="Times New Roman" w:cs="Times New Roman"/>
+          <w:sz w:val="26"/>
+          <w:szCs w:val="26"/>
+          <w:highlight w:val="yellow"/>
+        </w:rPr>
+        <w:t>DELETE   api/product.php</w:t>
+      </w:r>
+    </w:p>
+    <w:p>
+      <w:pPr>
+        <w:pStyle w:val="ListParagraph"/>
+        <w:spacing w:before="120" w:after="120"/>
+        <w:rPr>
+          <w:rFonts w:ascii="Times New Roman" w:hAnsi="Times New Roman" w:cs="Times New Roman"/>
+          <w:sz w:val="26"/>
+          <w:szCs w:val="26"/>
+          <w:highlight w:val="yellow"/>
+        </w:rPr>
+      </w:pPr>
+      <w:r>
+        <w:rPr>
+          <w:rFonts w:ascii="Times New Roman" w:hAnsi="Times New Roman" w:cs="Times New Roman"/>
+          <w:sz w:val="26"/>
+          <w:szCs w:val="26"/>
+        </w:rPr>
+        <w:tab/>
+        <w:t xml:space="preserve">Xóa một </w:t>
+      </w:r>
+      <w:r>
+        <w:rPr>
+          <w:rFonts w:ascii="Times New Roman" w:hAnsi="Times New Roman" w:cs="Times New Roman"/>
+          <w:sz w:val="26"/>
+          <w:szCs w:val="26"/>
+        </w:rPr>
+        <w:t>cuốn sách</w:t>
+      </w:r>
+      <w:r>
+        <w:rPr>
+          <w:rFonts w:ascii="Times New Roman" w:hAnsi="Times New Roman" w:cs="Times New Roman"/>
+          <w:sz w:val="26"/>
+          <w:szCs w:val="26"/>
+        </w:rPr>
+        <w:t>(id)</w:t>
+      </w:r>
+    </w:p>
+    <w:p>
+      <w:pPr>
+        <w:pStyle w:val="ListParagraph"/>
+        <w:spacing w:before="120" w:after="120"/>
+        <w:rPr>
+          <w:rFonts w:ascii="Times New Roman" w:hAnsi="Times New Roman" w:cs="Times New Roman"/>
+          <w:sz w:val="26"/>
+          <w:szCs w:val="26"/>
+        </w:rPr>
+      </w:pPr>
+      <w:r>
+        <w:rPr>
+          <w:rFonts w:ascii="Times New Roman" w:hAnsi="Times New Roman" w:cs="Times New Roman"/>
+          <w:sz w:val="26"/>
+          <w:szCs w:val="26"/>
+          <w:highlight w:val="yellow"/>
+        </w:rPr>
+        <w:t>POST   api/product.update.php</w:t>
       </w:r>
     </w:p>
     <w:p>
@@ -1224,474 +2690,6 @@
         </w:rPr>
         <w:lastRenderedPageBreak/>
         <w:tab/>
-        <w:t>Đăng nhập(email, password)</w:t>
-      </w:r>
-    </w:p>
-    <w:p>
-      <w:pPr>
-        <w:pStyle w:val="ListParagraph"/>
-        <w:spacing w:before="120" w:after="120"/>
-        <w:rPr>
-          <w:rFonts w:ascii="Times New Roman" w:hAnsi="Times New Roman" w:cs="Times New Roman"/>
-          <w:sz w:val="26"/>
-          <w:szCs w:val="26"/>
-        </w:rPr>
-      </w:pPr>
-    </w:p>
-    <w:p>
-      <w:pPr>
-        <w:pStyle w:val="ListParagraph"/>
-        <w:spacing w:before="120" w:after="120"/>
-        <w:rPr>
-          <w:rFonts w:ascii="Times New Roman" w:hAnsi="Times New Roman" w:cs="Times New Roman"/>
-          <w:sz w:val="26"/>
-          <w:szCs w:val="26"/>
-          <w:highlight w:val="yellow"/>
-        </w:rPr>
-      </w:pPr>
-      <w:r>
-        <w:rPr>
-          <w:rFonts w:ascii="Times New Roman" w:hAnsi="Times New Roman" w:cs="Times New Roman"/>
-          <w:sz w:val="26"/>
-          <w:szCs w:val="26"/>
-          <w:highlight w:val="yellow"/>
-        </w:rPr>
-        <w:t>GET   api/category.php</w:t>
-      </w:r>
-    </w:p>
-    <w:p>
-      <w:pPr>
-        <w:pStyle w:val="ListParagraph"/>
-        <w:spacing w:before="120" w:after="120"/>
-        <w:ind w:firstLine="720"/>
-        <w:rPr>
-          <w:rFonts w:ascii="Times New Roman" w:hAnsi="Times New Roman" w:cs="Times New Roman"/>
-          <w:sz w:val="26"/>
-          <w:szCs w:val="26"/>
-          <w:highlight w:val="yellow"/>
-        </w:rPr>
-      </w:pPr>
-      <w:r>
-        <w:rPr>
-          <w:rFonts w:ascii="Times New Roman" w:hAnsi="Times New Roman" w:cs="Times New Roman"/>
-          <w:sz w:val="26"/>
-          <w:szCs w:val="26"/>
-        </w:rPr>
-        <w:t>Lấy tất cả các danh mục sản phẩm</w:t>
-      </w:r>
-    </w:p>
-    <w:p>
-      <w:pPr>
-        <w:pStyle w:val="ListParagraph"/>
-        <w:spacing w:before="120" w:after="120"/>
-        <w:rPr>
-          <w:rFonts w:ascii="Times New Roman" w:hAnsi="Times New Roman" w:cs="Times New Roman"/>
-          <w:sz w:val="26"/>
-          <w:szCs w:val="26"/>
-        </w:rPr>
-      </w:pPr>
-      <w:r>
-        <w:rPr>
-          <w:rFonts w:ascii="Times New Roman" w:hAnsi="Times New Roman" w:cs="Times New Roman"/>
-          <w:sz w:val="26"/>
-          <w:szCs w:val="26"/>
-          <w:highlight w:val="yellow"/>
-        </w:rPr>
-        <w:t>GET   api/category.php?id=1</w:t>
-      </w:r>
-    </w:p>
-    <w:p>
-      <w:pPr>
-        <w:pStyle w:val="ListParagraph"/>
-        <w:spacing w:before="120" w:after="120"/>
-        <w:rPr>
-          <w:rFonts w:ascii="Times New Roman" w:hAnsi="Times New Roman" w:cs="Times New Roman"/>
-          <w:sz w:val="26"/>
-          <w:szCs w:val="26"/>
-        </w:rPr>
-      </w:pPr>
-      <w:r>
-        <w:rPr>
-          <w:rFonts w:ascii="Times New Roman" w:hAnsi="Times New Roman" w:cs="Times New Roman"/>
-          <w:sz w:val="26"/>
-          <w:szCs w:val="26"/>
-        </w:rPr>
-        <w:tab/>
-        <w:t>Lấy một danh mục với id =1</w:t>
-      </w:r>
-    </w:p>
-    <w:p>
-      <w:pPr>
-        <w:pStyle w:val="ListParagraph"/>
-        <w:spacing w:before="120" w:after="120"/>
-        <w:rPr>
-          <w:rFonts w:ascii="Times New Roman" w:hAnsi="Times New Roman" w:cs="Times New Roman"/>
-          <w:sz w:val="26"/>
-          <w:szCs w:val="26"/>
-        </w:rPr>
-      </w:pPr>
-      <w:r>
-        <w:rPr>
-          <w:rFonts w:ascii="Times New Roman" w:hAnsi="Times New Roman" w:cs="Times New Roman"/>
-          <w:sz w:val="26"/>
-          <w:szCs w:val="26"/>
-          <w:highlight w:val="yellow"/>
-        </w:rPr>
-        <w:t>PUT   api/category.php</w:t>
-      </w:r>
-    </w:p>
-    <w:p>
-      <w:pPr>
-        <w:pStyle w:val="ListParagraph"/>
-        <w:spacing w:before="120" w:after="120"/>
-        <w:rPr>
-          <w:rFonts w:ascii="Times New Roman" w:hAnsi="Times New Roman" w:cs="Times New Roman"/>
-          <w:sz w:val="26"/>
-          <w:szCs w:val="26"/>
-        </w:rPr>
-      </w:pPr>
-      <w:r>
-        <w:rPr>
-          <w:rFonts w:ascii="Times New Roman" w:hAnsi="Times New Roman" w:cs="Times New Roman"/>
-          <w:sz w:val="26"/>
-          <w:szCs w:val="26"/>
-        </w:rPr>
-        <w:tab/>
-      </w:r>
-      <w:r>
-        <w:rPr>
-          <w:rFonts w:ascii="Times New Roman" w:hAnsi="Times New Roman" w:cs="Times New Roman"/>
-          <w:sz w:val="26"/>
-          <w:szCs w:val="26"/>
-        </w:rPr>
-        <w:t>Cập nhật</w:t>
-      </w:r>
-      <w:r>
-        <w:rPr>
-          <w:rFonts w:ascii="Times New Roman" w:hAnsi="Times New Roman" w:cs="Times New Roman"/>
-          <w:sz w:val="26"/>
-          <w:szCs w:val="26"/>
-        </w:rPr>
-        <w:t xml:space="preserve"> một category</w:t>
-      </w:r>
-      <w:r>
-        <w:rPr>
-          <w:rFonts w:ascii="Times New Roman" w:hAnsi="Times New Roman" w:cs="Times New Roman"/>
-          <w:sz w:val="26"/>
-          <w:szCs w:val="26"/>
-        </w:rPr>
-        <w:t>(id , name)</w:t>
-      </w:r>
-    </w:p>
-    <w:p>
-      <w:pPr>
-        <w:pStyle w:val="ListParagraph"/>
-        <w:spacing w:before="120" w:after="120"/>
-        <w:rPr>
-          <w:rFonts w:ascii="Times New Roman" w:hAnsi="Times New Roman" w:cs="Times New Roman"/>
-          <w:sz w:val="26"/>
-          <w:szCs w:val="26"/>
-        </w:rPr>
-      </w:pPr>
-      <w:r>
-        <w:rPr>
-          <w:rFonts w:ascii="Times New Roman" w:hAnsi="Times New Roman" w:cs="Times New Roman"/>
-          <w:sz w:val="26"/>
-          <w:szCs w:val="26"/>
-          <w:highlight w:val="yellow"/>
-        </w:rPr>
-        <w:t>DELETE api/category.php</w:t>
-      </w:r>
-    </w:p>
-    <w:p>
-      <w:pPr>
-        <w:pStyle w:val="ListParagraph"/>
-        <w:spacing w:before="120" w:after="120"/>
-        <w:rPr>
-          <w:rFonts w:ascii="Times New Roman" w:hAnsi="Times New Roman" w:cs="Times New Roman"/>
-          <w:sz w:val="26"/>
-          <w:szCs w:val="26"/>
-        </w:rPr>
-      </w:pPr>
-      <w:r>
-        <w:rPr>
-          <w:rFonts w:ascii="Times New Roman" w:hAnsi="Times New Roman" w:cs="Times New Roman"/>
-          <w:sz w:val="26"/>
-          <w:szCs w:val="26"/>
-        </w:rPr>
-        <w:tab/>
-        <w:t>Xóa một category(id)</w:t>
-      </w:r>
-    </w:p>
-    <w:p>
-      <w:pPr>
-        <w:pStyle w:val="ListParagraph"/>
-        <w:spacing w:before="120" w:after="120"/>
-        <w:rPr>
-          <w:rFonts w:ascii="Times New Roman" w:hAnsi="Times New Roman" w:cs="Times New Roman"/>
-          <w:sz w:val="26"/>
-          <w:szCs w:val="26"/>
-        </w:rPr>
-      </w:pPr>
-    </w:p>
-    <w:p>
-      <w:pPr>
-        <w:pStyle w:val="ListParagraph"/>
-        <w:spacing w:before="120" w:after="120"/>
-        <w:rPr>
-          <w:rFonts w:ascii="Times New Roman" w:hAnsi="Times New Roman" w:cs="Times New Roman"/>
-          <w:sz w:val="26"/>
-          <w:szCs w:val="26"/>
-          <w:highlight w:val="yellow"/>
-        </w:rPr>
-      </w:pPr>
-      <w:r>
-        <w:rPr>
-          <w:rFonts w:ascii="Times New Roman" w:hAnsi="Times New Roman" w:cs="Times New Roman"/>
-          <w:sz w:val="26"/>
-          <w:szCs w:val="26"/>
-          <w:highlight w:val="yellow"/>
-        </w:rPr>
-        <w:t>GET   api/product.php</w:t>
-      </w:r>
-    </w:p>
-    <w:p>
-      <w:pPr>
-        <w:pStyle w:val="ListParagraph"/>
-        <w:spacing w:before="120" w:after="120"/>
-        <w:rPr>
-          <w:rFonts w:ascii="Times New Roman" w:hAnsi="Times New Roman" w:cs="Times New Roman"/>
-          <w:sz w:val="26"/>
-          <w:szCs w:val="26"/>
-        </w:rPr>
-      </w:pPr>
-      <w:r>
-        <w:rPr>
-          <w:rFonts w:ascii="Times New Roman" w:hAnsi="Times New Roman" w:cs="Times New Roman"/>
-          <w:sz w:val="26"/>
-          <w:szCs w:val="26"/>
-        </w:rPr>
-        <w:tab/>
-        <w:t>Lấy tất cả các cuốn sách</w:t>
-      </w:r>
-      <w:r>
-        <w:rPr>
-          <w:rFonts w:ascii="Times New Roman" w:hAnsi="Times New Roman" w:cs="Times New Roman"/>
-          <w:sz w:val="26"/>
-          <w:szCs w:val="26"/>
-        </w:rPr>
-        <w:t xml:space="preserve"> với category tương ứng</w:t>
-      </w:r>
-    </w:p>
-    <w:p>
-      <w:pPr>
-        <w:pStyle w:val="ListParagraph"/>
-        <w:spacing w:before="120" w:after="120"/>
-        <w:rPr>
-          <w:rFonts w:ascii="Times New Roman" w:hAnsi="Times New Roman" w:cs="Times New Roman"/>
-          <w:sz w:val="26"/>
-          <w:szCs w:val="26"/>
-          <w:highlight w:val="yellow"/>
-        </w:rPr>
-      </w:pPr>
-      <w:r>
-        <w:rPr>
-          <w:rFonts w:ascii="Times New Roman" w:hAnsi="Times New Roman" w:cs="Times New Roman"/>
-          <w:sz w:val="26"/>
-          <w:szCs w:val="26"/>
-          <w:highlight w:val="yellow"/>
-        </w:rPr>
-        <w:t>GET   api/product.php?id=1</w:t>
-      </w:r>
-    </w:p>
-    <w:p>
-      <w:pPr>
-        <w:pStyle w:val="ListParagraph"/>
-        <w:spacing w:before="120" w:after="120"/>
-        <w:rPr>
-          <w:rFonts w:ascii="Times New Roman" w:hAnsi="Times New Roman" w:cs="Times New Roman"/>
-          <w:sz w:val="26"/>
-          <w:szCs w:val="26"/>
-        </w:rPr>
-      </w:pPr>
-      <w:r>
-        <w:rPr>
-          <w:rFonts w:ascii="Times New Roman" w:hAnsi="Times New Roman" w:cs="Times New Roman"/>
-          <w:sz w:val="26"/>
-          <w:szCs w:val="26"/>
-        </w:rPr>
-        <w:tab/>
-        <w:t>Lấy một cuốn sách với id = 1</w:t>
-      </w:r>
-      <w:r>
-        <w:rPr>
-          <w:rFonts w:ascii="Times New Roman" w:hAnsi="Times New Roman" w:cs="Times New Roman"/>
-          <w:sz w:val="26"/>
-          <w:szCs w:val="26"/>
-        </w:rPr>
-        <w:t xml:space="preserve"> với category tương ứng</w:t>
-      </w:r>
-    </w:p>
-    <w:p>
-      <w:pPr>
-        <w:pStyle w:val="ListParagraph"/>
-        <w:spacing w:before="120" w:after="120"/>
-        <w:rPr>
-          <w:rFonts w:ascii="Times New Roman" w:hAnsi="Times New Roman" w:cs="Times New Roman"/>
-          <w:sz w:val="26"/>
-          <w:szCs w:val="26"/>
-          <w:highlight w:val="yellow"/>
-        </w:rPr>
-      </w:pPr>
-      <w:r>
-        <w:rPr>
-          <w:rFonts w:ascii="Times New Roman" w:hAnsi="Times New Roman" w:cs="Times New Roman"/>
-          <w:sz w:val="26"/>
-          <w:szCs w:val="26"/>
-          <w:highlight w:val="yellow"/>
-        </w:rPr>
-        <w:t>POST   api/product.php</w:t>
-      </w:r>
-    </w:p>
-    <w:p>
-      <w:pPr>
-        <w:pStyle w:val="ListParagraph"/>
-        <w:spacing w:before="120" w:after="120"/>
-        <w:rPr>
-          <w:rFonts w:ascii="Times New Roman" w:hAnsi="Times New Roman" w:cs="Times New Roman"/>
-          <w:sz w:val="26"/>
-          <w:szCs w:val="26"/>
-        </w:rPr>
-      </w:pPr>
-      <w:r>
-        <w:rPr>
-          <w:rFonts w:ascii="Times New Roman" w:hAnsi="Times New Roman" w:cs="Times New Roman"/>
-          <w:sz w:val="26"/>
-          <w:szCs w:val="26"/>
-        </w:rPr>
-        <w:tab/>
-        <w:t>Thêm mới một cuốn sách(category_id, title, publisher_name, author_name, publish_year, price, num_existed, picture(file)</w:t>
-      </w:r>
-      <w:r>
-        <w:rPr>
-          <w:rFonts w:ascii="Times New Roman" w:hAnsi="Times New Roman" w:cs="Times New Roman"/>
-          <w:sz w:val="26"/>
-          <w:szCs w:val="26"/>
-        </w:rPr>
-        <w:t xml:space="preserve">, </w:t>
-      </w:r>
-      <w:r>
-        <w:rPr>
-          <w:rFonts w:ascii="Times New Roman" w:hAnsi="Times New Roman" w:cs="Times New Roman"/>
-          <w:sz w:val="26"/>
-          <w:szCs w:val="26"/>
-        </w:rPr>
-        <w:t>description</w:t>
-      </w:r>
-      <w:r>
-        <w:rPr>
-          <w:rFonts w:ascii="Times New Roman" w:hAnsi="Times New Roman" w:cs="Times New Roman"/>
-          <w:sz w:val="26"/>
-          <w:szCs w:val="26"/>
-        </w:rPr>
-        <w:t>)</w:t>
-      </w:r>
-    </w:p>
-    <w:p>
-      <w:pPr>
-        <w:pStyle w:val="ListParagraph"/>
-        <w:spacing w:before="120" w:after="120"/>
-        <w:rPr>
-          <w:rFonts w:ascii="Times New Roman" w:hAnsi="Times New Roman" w:cs="Times New Roman"/>
-          <w:sz w:val="26"/>
-          <w:szCs w:val="26"/>
-          <w:highlight w:val="yellow"/>
-        </w:rPr>
-      </w:pPr>
-      <w:r>
-        <w:rPr>
-          <w:rFonts w:ascii="Times New Roman" w:hAnsi="Times New Roman" w:cs="Times New Roman"/>
-          <w:sz w:val="26"/>
-          <w:szCs w:val="26"/>
-          <w:highlight w:val="yellow"/>
-        </w:rPr>
-        <w:t>DELETE   api/product.php</w:t>
-      </w:r>
-    </w:p>
-    <w:p>
-      <w:pPr>
-        <w:pStyle w:val="ListParagraph"/>
-        <w:spacing w:before="120" w:after="120"/>
-        <w:rPr>
-          <w:rFonts w:ascii="Times New Roman" w:hAnsi="Times New Roman" w:cs="Times New Roman"/>
-          <w:sz w:val="26"/>
-          <w:szCs w:val="26"/>
-          <w:highlight w:val="yellow"/>
-        </w:rPr>
-      </w:pPr>
-      <w:r>
-        <w:rPr>
-          <w:rFonts w:ascii="Times New Roman" w:hAnsi="Times New Roman" w:cs="Times New Roman"/>
-          <w:sz w:val="26"/>
-          <w:szCs w:val="26"/>
-        </w:rPr>
-        <w:tab/>
-        <w:t xml:space="preserve">Xóa một </w:t>
-      </w:r>
-      <w:r>
-        <w:rPr>
-          <w:rFonts w:ascii="Times New Roman" w:hAnsi="Times New Roman" w:cs="Times New Roman"/>
-          <w:sz w:val="26"/>
-          <w:szCs w:val="26"/>
-        </w:rPr>
-        <w:t>cuốn sách</w:t>
-      </w:r>
-      <w:r>
-        <w:rPr>
-          <w:rFonts w:ascii="Times New Roman" w:hAnsi="Times New Roman" w:cs="Times New Roman"/>
-          <w:sz w:val="26"/>
-          <w:szCs w:val="26"/>
-        </w:rPr>
-        <w:t>(id)</w:t>
-      </w:r>
-    </w:p>
-    <w:p>
-      <w:pPr>
-        <w:pStyle w:val="ListParagraph"/>
-        <w:spacing w:before="120" w:after="120"/>
-        <w:rPr>
-          <w:rFonts w:ascii="Times New Roman" w:hAnsi="Times New Roman" w:cs="Times New Roman"/>
-          <w:sz w:val="26"/>
-          <w:szCs w:val="26"/>
-        </w:rPr>
-      </w:pPr>
-      <w:r>
-        <w:rPr>
-          <w:rFonts w:ascii="Times New Roman" w:hAnsi="Times New Roman" w:cs="Times New Roman"/>
-          <w:sz w:val="26"/>
-          <w:szCs w:val="26"/>
-          <w:highlight w:val="yellow"/>
-        </w:rPr>
-        <w:t>POST   api/product.update.php</w:t>
-      </w:r>
-    </w:p>
-    <w:p>
-      <w:pPr>
-        <w:pStyle w:val="ListParagraph"/>
-        <w:spacing w:before="120" w:after="120"/>
-        <w:rPr>
-          <w:rFonts w:ascii="Times New Roman" w:hAnsi="Times New Roman" w:cs="Times New Roman"/>
-          <w:sz w:val="26"/>
-          <w:szCs w:val="26"/>
-        </w:rPr>
-      </w:pPr>
-      <w:r>
-        <w:rPr>
-          <w:rFonts w:ascii="Times New Roman" w:hAnsi="Times New Roman" w:cs="Times New Roman"/>
-          <w:sz w:val="26"/>
-          <w:szCs w:val="26"/>
-        </w:rPr>
-        <w:tab/>
         <w:t xml:space="preserve">Cập nhật một cuốn sách(id, </w:t>
       </w:r>
       <w:r>
@@ -1831,32 +2829,25 @@
           <w:sz w:val="26"/>
           <w:szCs w:val="26"/>
         </w:rPr>
-        <w:t>g</w:t>
-      </w:r>
-      <w:r>
-        <w:rPr>
-          <w:rFonts w:ascii="Times New Roman" w:hAnsi="Times New Roman" w:cs="Times New Roman"/>
-          <w:sz w:val="26"/>
-          <w:szCs w:val="26"/>
-        </w:rPr>
-        <w:t>(product_id, num_of_product)</w:t>
-      </w:r>
-    </w:p>
-    <w:p>
-      <w:pPr>
-        <w:pStyle w:val="ListParagraph"/>
-        <w:spacing w:before="120" w:after="120"/>
-        <w:rPr>
-          <w:rFonts w:ascii="Times New Roman" w:hAnsi="Times New Roman" w:cs="Times New Roman"/>
-          <w:sz w:val="26"/>
-          <w:szCs w:val="26"/>
-        </w:rPr>
-      </w:pPr>
-      <w:r>
-        <w:rPr>
-          <w:rFonts w:ascii="Times New Roman" w:hAnsi="Times New Roman" w:cs="Times New Roman"/>
-          <w:sz w:val="26"/>
-          <w:szCs w:val="26"/>
+        <w:t>g(product_id, num_of_product)</w:t>
+      </w:r>
+    </w:p>
+    <w:p>
+      <w:pPr>
+        <w:pStyle w:val="ListParagraph"/>
+        <w:spacing w:before="120" w:after="120"/>
+        <w:rPr>
+          <w:rFonts w:ascii="Times New Roman" w:hAnsi="Times New Roman" w:cs="Times New Roman"/>
+          <w:sz w:val="26"/>
+          <w:szCs w:val="26"/>
+        </w:rPr>
+      </w:pPr>
+      <w:r>
+        <w:rPr>
+          <w:rFonts w:ascii="Times New Roman" w:hAnsi="Times New Roman" w:cs="Times New Roman"/>
+          <w:sz w:val="26"/>
+          <w:szCs w:val="26"/>
+          <w:highlight w:val="yellow"/>
         </w:rPr>
         <w:t>PUT   api/order.user.php</w:t>
       </w:r>
@@ -1888,8 +2879,14 @@
         </w:rPr>
         <w:t>(tăng giảm số lượng của một sản phẩm)(product_id, num_of_product)</w:t>
       </w:r>
-      <w:bookmarkStart w:id="0" w:name="_GoBack"/>
-      <w:bookmarkEnd w:id="0"/>
+      <w:r>
+        <w:rPr>
+          <w:rFonts w:ascii="Times New Roman" w:hAnsi="Times New Roman" w:cs="Times New Roman"/>
+          <w:sz w:val="26"/>
+          <w:szCs w:val="26"/>
+        </w:rPr>
+        <w:t xml:space="preserve"> </w:t>
+      </w:r>
     </w:p>
     <w:p>
       <w:pPr>
@@ -2626,6 +3623,118 @@
       <w:pPr>
         <w:ind w:left="6840" w:hanging="180"/>
       </w:pPr>
+    </w:lvl>
+  </w:abstractNum>
+  <w:abstractNum w:abstractNumId="7" w15:restartNumberingAfterBreak="0">
+    <w:nsid w:val="758122D0"/>
+    <w:multiLevelType w:val="hybridMultilevel"/>
+    <w:tmpl w:val="0288576C"/>
+    <w:lvl w:ilvl="0" w:tplc="A198B128">
+      <w:numFmt w:val="bullet"/>
+      <w:lvlText w:val="-"/>
+      <w:lvlJc w:val="left"/>
+      <w:pPr>
+        <w:ind w:left="1437" w:hanging="360"/>
+      </w:pPr>
+      <w:rPr>
+        <w:rFonts w:ascii="Times New Roman" w:eastAsiaTheme="minorHAnsi" w:hAnsi="Times New Roman" w:cs="Times New Roman" w:hint="default"/>
+      </w:rPr>
+    </w:lvl>
+    <w:lvl w:ilvl="1" w:tplc="04090003" w:tentative="1">
+      <w:start w:val="1"/>
+      <w:numFmt w:val="bullet"/>
+      <w:lvlText w:val="o"/>
+      <w:lvlJc w:val="left"/>
+      <w:pPr>
+        <w:ind w:left="2157" w:hanging="360"/>
+      </w:pPr>
+      <w:rPr>
+        <w:rFonts w:ascii="Courier New" w:hAnsi="Courier New" w:cs="Courier New" w:hint="default"/>
+      </w:rPr>
+    </w:lvl>
+    <w:lvl w:ilvl="2" w:tplc="04090005" w:tentative="1">
+      <w:start w:val="1"/>
+      <w:numFmt w:val="bullet"/>
+      <w:lvlText w:val=""/>
+      <w:lvlJc w:val="left"/>
+      <w:pPr>
+        <w:ind w:left="2877" w:hanging="360"/>
+      </w:pPr>
+      <w:rPr>
+        <w:rFonts w:ascii="Wingdings" w:hAnsi="Wingdings" w:hint="default"/>
+      </w:rPr>
+    </w:lvl>
+    <w:lvl w:ilvl="3" w:tplc="04090001" w:tentative="1">
+      <w:start w:val="1"/>
+      <w:numFmt w:val="bullet"/>
+      <w:lvlText w:val=""/>
+      <w:lvlJc w:val="left"/>
+      <w:pPr>
+        <w:ind w:left="3597" w:hanging="360"/>
+      </w:pPr>
+      <w:rPr>
+        <w:rFonts w:ascii="Symbol" w:hAnsi="Symbol" w:hint="default"/>
+      </w:rPr>
+    </w:lvl>
+    <w:lvl w:ilvl="4" w:tplc="04090003" w:tentative="1">
+      <w:start w:val="1"/>
+      <w:numFmt w:val="bullet"/>
+      <w:lvlText w:val="o"/>
+      <w:lvlJc w:val="left"/>
+      <w:pPr>
+        <w:ind w:left="4317" w:hanging="360"/>
+      </w:pPr>
+      <w:rPr>
+        <w:rFonts w:ascii="Courier New" w:hAnsi="Courier New" w:cs="Courier New" w:hint="default"/>
+      </w:rPr>
+    </w:lvl>
+    <w:lvl w:ilvl="5" w:tplc="04090005" w:tentative="1">
+      <w:start w:val="1"/>
+      <w:numFmt w:val="bullet"/>
+      <w:lvlText w:val=""/>
+      <w:lvlJc w:val="left"/>
+      <w:pPr>
+        <w:ind w:left="5037" w:hanging="360"/>
+      </w:pPr>
+      <w:rPr>
+        <w:rFonts w:ascii="Wingdings" w:hAnsi="Wingdings" w:hint="default"/>
+      </w:rPr>
+    </w:lvl>
+    <w:lvl w:ilvl="6" w:tplc="04090001" w:tentative="1">
+      <w:start w:val="1"/>
+      <w:numFmt w:val="bullet"/>
+      <w:lvlText w:val=""/>
+      <w:lvlJc w:val="left"/>
+      <w:pPr>
+        <w:ind w:left="5757" w:hanging="360"/>
+      </w:pPr>
+      <w:rPr>
+        <w:rFonts w:ascii="Symbol" w:hAnsi="Symbol" w:hint="default"/>
+      </w:rPr>
+    </w:lvl>
+    <w:lvl w:ilvl="7" w:tplc="04090003" w:tentative="1">
+      <w:start w:val="1"/>
+      <w:numFmt w:val="bullet"/>
+      <w:lvlText w:val="o"/>
+      <w:lvlJc w:val="left"/>
+      <w:pPr>
+        <w:ind w:left="6477" w:hanging="360"/>
+      </w:pPr>
+      <w:rPr>
+        <w:rFonts w:ascii="Courier New" w:hAnsi="Courier New" w:cs="Courier New" w:hint="default"/>
+      </w:rPr>
+    </w:lvl>
+    <w:lvl w:ilvl="8" w:tplc="04090005" w:tentative="1">
+      <w:start w:val="1"/>
+      <w:numFmt w:val="bullet"/>
+      <w:lvlText w:val=""/>
+      <w:lvlJc w:val="left"/>
+      <w:pPr>
+        <w:ind w:left="7197" w:hanging="360"/>
+      </w:pPr>
+      <w:rPr>
+        <w:rFonts w:ascii="Wingdings" w:hAnsi="Wingdings" w:hint="default"/>
+      </w:rPr>
     </w:lvl>
   </w:abstractNum>
   <w:num w:numId="1">
@@ -2648,6 +3757,9 @@
   </w:num>
   <w:num w:numId="7">
     <w:abstractNumId w:val="2"/>
+  </w:num>
+  <w:num w:numId="8">
+    <w:abstractNumId w:val="7"/>
   </w:num>
 </w:numbering>
 </file>

</xml_diff>

<commit_message>
update connect DB & serval edit of api
</commit_message>
<xml_diff>
--- a/Ecommerce-website.docx
+++ b/Ecommerce-website.docx
@@ -1392,6 +1392,126 @@
       <w:pPr>
         <w:pStyle w:val="ListParagraph"/>
         <w:spacing w:before="120" w:after="120"/>
+        <w:ind w:left="1440"/>
+        <w:rPr>
+          <w:rFonts w:ascii="Times New Roman" w:hAnsi="Times New Roman" w:cs="Times New Roman"/>
+          <w:sz w:val="26"/>
+          <w:szCs w:val="26"/>
+        </w:rPr>
+      </w:pPr>
+      <w:r>
+        <w:rPr>
+          <w:rFonts w:ascii="Times New Roman" w:hAnsi="Times New Roman" w:cs="Times New Roman"/>
+          <w:sz w:val="26"/>
+          <w:szCs w:val="26"/>
+        </w:rPr>
+        <w:t>{</w:t>
+      </w:r>
+    </w:p>
+    <w:p>
+      <w:pPr>
+        <w:pStyle w:val="ListParagraph"/>
+        <w:spacing w:before="120" w:after="120"/>
+        <w:ind w:left="1440"/>
+        <w:rPr>
+          <w:rFonts w:ascii="Times New Roman" w:hAnsi="Times New Roman" w:cs="Times New Roman"/>
+          <w:sz w:val="26"/>
+          <w:szCs w:val="26"/>
+        </w:rPr>
+      </w:pPr>
+      <w:r>
+        <w:rPr>
+          <w:rFonts w:ascii="Times New Roman" w:hAnsi="Times New Roman" w:cs="Times New Roman"/>
+          <w:sz w:val="26"/>
+          <w:szCs w:val="26"/>
+        </w:rPr>
+        <w:t xml:space="preserve">    "message": "login success",</w:t>
+      </w:r>
+    </w:p>
+    <w:p>
+      <w:pPr>
+        <w:pStyle w:val="ListParagraph"/>
+        <w:spacing w:before="120" w:after="120"/>
+        <w:ind w:left="1440"/>
+        <w:rPr>
+          <w:rFonts w:ascii="Times New Roman" w:hAnsi="Times New Roman" w:cs="Times New Roman"/>
+          <w:sz w:val="26"/>
+          <w:szCs w:val="26"/>
+        </w:rPr>
+      </w:pPr>
+      <w:r>
+        <w:rPr>
+          <w:rFonts w:ascii="Times New Roman" w:hAnsi="Times New Roman" w:cs="Times New Roman"/>
+          <w:sz w:val="26"/>
+          <w:szCs w:val="26"/>
+        </w:rPr>
+        <w:t xml:space="preserve">    "status": "success",</w:t>
+      </w:r>
+    </w:p>
+    <w:p>
+      <w:pPr>
+        <w:pStyle w:val="ListParagraph"/>
+        <w:spacing w:before="120" w:after="120"/>
+        <w:ind w:left="1440"/>
+        <w:rPr>
+          <w:rFonts w:ascii="Times New Roman" w:hAnsi="Times New Roman" w:cs="Times New Roman"/>
+          <w:sz w:val="26"/>
+          <w:szCs w:val="26"/>
+        </w:rPr>
+      </w:pPr>
+      <w:r>
+        <w:rPr>
+          <w:rFonts w:ascii="Times New Roman" w:hAnsi="Times New Roman" w:cs="Times New Roman"/>
+          <w:sz w:val="26"/>
+          <w:szCs w:val="26"/>
+        </w:rPr>
+        <w:t xml:space="preserve">    "account_type": "admin"</w:t>
+      </w:r>
+    </w:p>
+    <w:p>
+      <w:pPr>
+        <w:pStyle w:val="ListParagraph"/>
+        <w:spacing w:before="120" w:after="120"/>
+        <w:ind w:left="1440"/>
+        <w:rPr>
+          <w:rFonts w:ascii="Times New Roman" w:hAnsi="Times New Roman" w:cs="Times New Roman"/>
+          <w:sz w:val="26"/>
+          <w:szCs w:val="26"/>
+        </w:rPr>
+      </w:pPr>
+      <w:r>
+        <w:rPr>
+          <w:rFonts w:ascii="Times New Roman" w:hAnsi="Times New Roman" w:cs="Times New Roman"/>
+          <w:sz w:val="26"/>
+          <w:szCs w:val="26"/>
+        </w:rPr>
+        <w:t>}</w:t>
+      </w:r>
+    </w:p>
+    <w:p>
+      <w:pPr>
+        <w:pStyle w:val="ListParagraph"/>
+        <w:spacing w:before="120" w:after="120"/>
+        <w:ind w:left="1440"/>
+        <w:rPr>
+          <w:rFonts w:ascii="Times New Roman" w:hAnsi="Times New Roman" w:cs="Times New Roman"/>
+          <w:sz w:val="26"/>
+          <w:szCs w:val="26"/>
+        </w:rPr>
+      </w:pPr>
+      <w:r>
+        <w:rPr>
+          <w:rFonts w:ascii="Times New Roman" w:hAnsi="Times New Roman" w:cs="Times New Roman"/>
+          <w:sz w:val="26"/>
+          <w:szCs w:val="26"/>
+        </w:rPr>
+        <w:t>=========================</w:t>
+      </w:r>
+    </w:p>
+    <w:p>
+      <w:pPr>
+        <w:pStyle w:val="ListParagraph"/>
+        <w:spacing w:before="120" w:after="120"/>
         <w:rPr>
           <w:rFonts w:ascii="Times New Roman" w:hAnsi="Times New Roman" w:cs="Times New Roman"/>
           <w:sz w:val="26"/>
@@ -1863,6 +1983,7 @@
           <w:sz w:val="26"/>
           <w:szCs w:val="26"/>
         </w:rPr>
+        <w:lastRenderedPageBreak/>
         <w:t xml:space="preserve">    ],</w:t>
       </w:r>
     </w:p>
@@ -1939,7 +2060,723 @@
           <w:sz w:val="26"/>
           <w:szCs w:val="26"/>
         </w:rPr>
+        <w:t>Request:</w:t>
+      </w:r>
+    </w:p>
+    <w:p>
+      <w:pPr>
+        <w:pStyle w:val="ListParagraph"/>
+        <w:spacing w:before="120" w:after="120"/>
+        <w:rPr>
+          <w:rFonts w:ascii="Times New Roman" w:hAnsi="Times New Roman" w:cs="Times New Roman"/>
+          <w:sz w:val="26"/>
+          <w:szCs w:val="26"/>
+        </w:rPr>
+      </w:pPr>
+      <w:r>
+        <w:rPr>
+          <w:rFonts w:ascii="Times New Roman" w:hAnsi="Times New Roman" w:cs="Times New Roman"/>
+          <w:sz w:val="26"/>
+          <w:szCs w:val="26"/>
+        </w:rPr>
+        <w:t>Response:</w:t>
+      </w:r>
+    </w:p>
+    <w:p>
+      <w:pPr>
+        <w:pStyle w:val="ListParagraph"/>
+        <w:spacing w:before="120" w:after="120"/>
+        <w:rPr>
+          <w:rFonts w:ascii="Times New Roman" w:hAnsi="Times New Roman" w:cs="Times New Roman"/>
+          <w:sz w:val="26"/>
+          <w:szCs w:val="26"/>
+        </w:rPr>
+      </w:pPr>
+      <w:r>
+        <w:rPr>
+          <w:rFonts w:ascii="Times New Roman" w:hAnsi="Times New Roman" w:cs="Times New Roman"/>
+          <w:sz w:val="26"/>
+          <w:szCs w:val="26"/>
+        </w:rPr>
+        <w:t>{</w:t>
+      </w:r>
+    </w:p>
+    <w:p>
+      <w:pPr>
+        <w:pStyle w:val="ListParagraph"/>
+        <w:spacing w:before="120" w:after="120"/>
+        <w:rPr>
+          <w:rFonts w:ascii="Times New Roman" w:hAnsi="Times New Roman" w:cs="Times New Roman"/>
+          <w:sz w:val="26"/>
+          <w:szCs w:val="26"/>
+        </w:rPr>
+      </w:pPr>
+      <w:r>
+        <w:rPr>
+          <w:rFonts w:ascii="Times New Roman" w:hAnsi="Times New Roman" w:cs="Times New Roman"/>
+          <w:sz w:val="26"/>
+          <w:szCs w:val="26"/>
+        </w:rPr>
+        <w:t xml:space="preserve">    "record": [</w:t>
+      </w:r>
+    </w:p>
+    <w:p>
+      <w:pPr>
+        <w:pStyle w:val="ListParagraph"/>
+        <w:spacing w:before="120" w:after="120"/>
+        <w:rPr>
+          <w:rFonts w:ascii="Times New Roman" w:hAnsi="Times New Roman" w:cs="Times New Roman"/>
+          <w:sz w:val="26"/>
+          <w:szCs w:val="26"/>
+        </w:rPr>
+      </w:pPr>
+      <w:r>
+        <w:rPr>
+          <w:rFonts w:ascii="Times New Roman" w:hAnsi="Times New Roman" w:cs="Times New Roman"/>
+          <w:sz w:val="26"/>
+          <w:szCs w:val="26"/>
+        </w:rPr>
+        <w:t xml:space="preserve">        {</w:t>
+      </w:r>
+    </w:p>
+    <w:p>
+      <w:pPr>
+        <w:pStyle w:val="ListParagraph"/>
+        <w:spacing w:before="120" w:after="120"/>
+        <w:rPr>
+          <w:rFonts w:ascii="Times New Roman" w:hAnsi="Times New Roman" w:cs="Times New Roman"/>
+          <w:sz w:val="26"/>
+          <w:szCs w:val="26"/>
+        </w:rPr>
+      </w:pPr>
+      <w:r>
+        <w:rPr>
+          <w:rFonts w:ascii="Times New Roman" w:hAnsi="Times New Roman" w:cs="Times New Roman"/>
+          <w:sz w:val="26"/>
+          <w:szCs w:val="26"/>
+        </w:rPr>
+        <w:t xml:space="preserve">            "name": "Sách kinh tế",</w:t>
+      </w:r>
+    </w:p>
+    <w:p>
+      <w:pPr>
+        <w:pStyle w:val="ListParagraph"/>
+        <w:spacing w:before="120" w:after="120"/>
+        <w:rPr>
+          <w:rFonts w:ascii="Times New Roman" w:hAnsi="Times New Roman" w:cs="Times New Roman"/>
+          <w:sz w:val="26"/>
+          <w:szCs w:val="26"/>
+        </w:rPr>
+      </w:pPr>
+      <w:r>
+        <w:rPr>
+          <w:rFonts w:ascii="Times New Roman" w:hAnsi="Times New Roman" w:cs="Times New Roman"/>
+          <w:sz w:val="26"/>
+          <w:szCs w:val="26"/>
+        </w:rPr>
+        <w:t xml:space="preserve">            "id": "5",</w:t>
+      </w:r>
+    </w:p>
+    <w:p>
+      <w:pPr>
+        <w:pStyle w:val="ListParagraph"/>
+        <w:spacing w:before="120" w:after="120"/>
+        <w:rPr>
+          <w:rFonts w:ascii="Times New Roman" w:hAnsi="Times New Roman" w:cs="Times New Roman"/>
+          <w:sz w:val="26"/>
+          <w:szCs w:val="26"/>
+        </w:rPr>
+      </w:pPr>
+      <w:r>
+        <w:rPr>
+          <w:rFonts w:ascii="Times New Roman" w:hAnsi="Times New Roman" w:cs="Times New Roman"/>
+          <w:sz w:val="26"/>
+          <w:szCs w:val="26"/>
+        </w:rPr>
+        <w:t xml:space="preserve">            "title": "Chiến tranh tiền tệ",</w:t>
+      </w:r>
+    </w:p>
+    <w:p>
+      <w:pPr>
+        <w:pStyle w:val="ListParagraph"/>
+        <w:spacing w:before="120" w:after="120"/>
+        <w:rPr>
+          <w:rFonts w:ascii="Times New Roman" w:hAnsi="Times New Roman" w:cs="Times New Roman"/>
+          <w:sz w:val="26"/>
+          <w:szCs w:val="26"/>
+        </w:rPr>
+      </w:pPr>
+      <w:r>
+        <w:rPr>
+          <w:rFonts w:ascii="Times New Roman" w:hAnsi="Times New Roman" w:cs="Times New Roman"/>
+          <w:sz w:val="26"/>
+          <w:szCs w:val="26"/>
+        </w:rPr>
+        <w:t xml:space="preserve">            "publisher_name": "Thông tin truyền thông",</w:t>
+      </w:r>
+    </w:p>
+    <w:p>
+      <w:pPr>
+        <w:pStyle w:val="ListParagraph"/>
+        <w:spacing w:before="120" w:after="120"/>
+        <w:rPr>
+          <w:rFonts w:ascii="Times New Roman" w:hAnsi="Times New Roman" w:cs="Times New Roman"/>
+          <w:sz w:val="26"/>
+          <w:szCs w:val="26"/>
+        </w:rPr>
+      </w:pPr>
+      <w:r>
+        <w:rPr>
+          <w:rFonts w:ascii="Times New Roman" w:hAnsi="Times New Roman" w:cs="Times New Roman"/>
+          <w:sz w:val="26"/>
+          <w:szCs w:val="26"/>
+        </w:rPr>
+        <w:t xml:space="preserve">            "author_name": "Song Hong Bing",</w:t>
+      </w:r>
+    </w:p>
+    <w:p>
+      <w:pPr>
+        <w:pStyle w:val="ListParagraph"/>
+        <w:spacing w:before="120" w:after="120"/>
+        <w:rPr>
+          <w:rFonts w:ascii="Times New Roman" w:hAnsi="Times New Roman" w:cs="Times New Roman"/>
+          <w:sz w:val="26"/>
+          <w:szCs w:val="26"/>
+        </w:rPr>
+      </w:pPr>
+      <w:r>
+        <w:rPr>
+          <w:rFonts w:ascii="Times New Roman" w:hAnsi="Times New Roman" w:cs="Times New Roman"/>
+          <w:sz w:val="26"/>
+          <w:szCs w:val="26"/>
+        </w:rPr>
+        <w:t xml:space="preserve">            "publish_year": "2017",</w:t>
+      </w:r>
+    </w:p>
+    <w:p>
+      <w:pPr>
+        <w:pStyle w:val="ListParagraph"/>
+        <w:spacing w:before="120" w:after="120"/>
+        <w:rPr>
+          <w:rFonts w:ascii="Times New Roman" w:hAnsi="Times New Roman" w:cs="Times New Roman"/>
+          <w:sz w:val="26"/>
+          <w:szCs w:val="26"/>
+        </w:rPr>
+      </w:pPr>
+      <w:r>
+        <w:rPr>
+          <w:rFonts w:ascii="Times New Roman" w:hAnsi="Times New Roman" w:cs="Times New Roman"/>
+          <w:sz w:val="26"/>
+          <w:szCs w:val="26"/>
+        </w:rPr>
+        <w:t xml:space="preserve">            "category_id": "4",</w:t>
+      </w:r>
+    </w:p>
+    <w:p>
+      <w:pPr>
+        <w:pStyle w:val="ListParagraph"/>
+        <w:spacing w:before="120" w:after="120"/>
+        <w:rPr>
+          <w:rFonts w:ascii="Times New Roman" w:hAnsi="Times New Roman" w:cs="Times New Roman"/>
+          <w:sz w:val="26"/>
+          <w:szCs w:val="26"/>
+        </w:rPr>
+      </w:pPr>
+      <w:r>
+        <w:rPr>
+          <w:rFonts w:ascii="Times New Roman" w:hAnsi="Times New Roman" w:cs="Times New Roman"/>
+          <w:sz w:val="26"/>
+          <w:szCs w:val="26"/>
+        </w:rPr>
+        <w:t xml:space="preserve">            "price": "110.4",</w:t>
+      </w:r>
+    </w:p>
+    <w:p>
+      <w:pPr>
+        <w:pStyle w:val="ListParagraph"/>
+        <w:spacing w:before="120" w:after="120"/>
+        <w:rPr>
+          <w:rFonts w:ascii="Times New Roman" w:hAnsi="Times New Roman" w:cs="Times New Roman"/>
+          <w:sz w:val="26"/>
+          <w:szCs w:val="26"/>
+        </w:rPr>
+      </w:pPr>
+      <w:r>
+        <w:rPr>
+          <w:rFonts w:ascii="Times New Roman" w:hAnsi="Times New Roman" w:cs="Times New Roman"/>
+          <w:sz w:val="26"/>
+          <w:szCs w:val="26"/>
+        </w:rPr>
+        <w:t xml:space="preserve">            "picture": "conan_tap1.png",</w:t>
+      </w:r>
+    </w:p>
+    <w:p>
+      <w:pPr>
+        <w:pStyle w:val="ListParagraph"/>
+        <w:spacing w:before="120" w:after="120"/>
+        <w:rPr>
+          <w:rFonts w:ascii="Times New Roman" w:hAnsi="Times New Roman" w:cs="Times New Roman"/>
+          <w:sz w:val="26"/>
+          <w:szCs w:val="26"/>
+        </w:rPr>
+      </w:pPr>
+      <w:r>
+        <w:rPr>
+          <w:rFonts w:ascii="Times New Roman" w:hAnsi="Times New Roman" w:cs="Times New Roman"/>
+          <w:sz w:val="26"/>
+          <w:szCs w:val="26"/>
+        </w:rPr>
+        <w:t xml:space="preserve">            "num_existed": "10",</w:t>
+      </w:r>
+    </w:p>
+    <w:p>
+      <w:pPr>
+        <w:pStyle w:val="ListParagraph"/>
+        <w:spacing w:before="120" w:after="120"/>
+        <w:rPr>
+          <w:rFonts w:ascii="Times New Roman" w:hAnsi="Times New Roman" w:cs="Times New Roman"/>
+          <w:sz w:val="26"/>
+          <w:szCs w:val="26"/>
+        </w:rPr>
+      </w:pPr>
+      <w:r>
+        <w:rPr>
+          <w:rFonts w:ascii="Times New Roman" w:hAnsi="Times New Roman" w:cs="Times New Roman"/>
+          <w:sz w:val="26"/>
+          <w:szCs w:val="26"/>
+        </w:rPr>
+        <w:t xml:space="preserve">            "description": "“Chiến tranh tiền tệ” giúp chúng ta hiểu nhiều điều, rằng Bill Gates chưa phải là người giàu nhất hành tinh, rằng tỉ lệ tử vong của các tổng thống Mỹ lại cao hơn tỉ lệ tử trận của binh lính Mỹ ngoài chiến trường, hay vì sao phố Wall lại mạo hiểm đổ hết vốn liếng của mình cho việc “đầu tư” vào Hitler."</w:t>
+      </w:r>
+    </w:p>
+    <w:p>
+      <w:pPr>
+        <w:pStyle w:val="ListParagraph"/>
+        <w:spacing w:before="120" w:after="120"/>
+        <w:rPr>
+          <w:rFonts w:ascii="Times New Roman" w:hAnsi="Times New Roman" w:cs="Times New Roman"/>
+          <w:sz w:val="26"/>
+          <w:szCs w:val="26"/>
+        </w:rPr>
+      </w:pPr>
+      <w:r>
+        <w:rPr>
+          <w:rFonts w:ascii="Times New Roman" w:hAnsi="Times New Roman" w:cs="Times New Roman"/>
+          <w:sz w:val="26"/>
+          <w:szCs w:val="26"/>
+        </w:rPr>
+        <w:t xml:space="preserve">        },</w:t>
+      </w:r>
+    </w:p>
+    <w:p>
+      <w:pPr>
+        <w:pStyle w:val="ListParagraph"/>
+        <w:spacing w:before="120" w:after="120"/>
+        <w:rPr>
+          <w:rFonts w:ascii="Times New Roman" w:hAnsi="Times New Roman" w:cs="Times New Roman"/>
+          <w:sz w:val="26"/>
+          <w:szCs w:val="26"/>
+        </w:rPr>
+      </w:pPr>
+      <w:r>
+        <w:rPr>
+          <w:rFonts w:ascii="Times New Roman" w:hAnsi="Times New Roman" w:cs="Times New Roman"/>
+          <w:sz w:val="26"/>
+          <w:szCs w:val="26"/>
+        </w:rPr>
+        <w:t xml:space="preserve">    ],</w:t>
+      </w:r>
+    </w:p>
+    <w:p>
+      <w:pPr>
+        <w:pStyle w:val="ListParagraph"/>
+        <w:spacing w:before="120" w:after="120"/>
+        <w:rPr>
+          <w:rFonts w:ascii="Times New Roman" w:hAnsi="Times New Roman" w:cs="Times New Roman"/>
+          <w:sz w:val="26"/>
+          <w:szCs w:val="26"/>
+        </w:rPr>
+      </w:pPr>
+      <w:r>
+        <w:rPr>
+          <w:rFonts w:ascii="Times New Roman" w:hAnsi="Times New Roman" w:cs="Times New Roman"/>
+          <w:sz w:val="26"/>
+          <w:szCs w:val="26"/>
+        </w:rPr>
+        <w:t xml:space="preserve">    "status": "success"</w:t>
+      </w:r>
+    </w:p>
+    <w:p>
+      <w:pPr>
+        <w:pStyle w:val="ListParagraph"/>
+        <w:spacing w:before="120" w:after="120"/>
+        <w:rPr>
+          <w:rFonts w:ascii="Times New Roman" w:hAnsi="Times New Roman" w:cs="Times New Roman"/>
+          <w:sz w:val="26"/>
+          <w:szCs w:val="26"/>
+        </w:rPr>
+      </w:pPr>
+      <w:r>
+        <w:rPr>
+          <w:rFonts w:ascii="Times New Roman" w:hAnsi="Times New Roman" w:cs="Times New Roman"/>
+          <w:sz w:val="26"/>
+          <w:szCs w:val="26"/>
+        </w:rPr>
+        <w:t>}</w:t>
+      </w:r>
+    </w:p>
+    <w:p>
+      <w:pPr>
+        <w:pStyle w:val="ListParagraph"/>
+        <w:spacing w:before="120" w:after="120"/>
+        <w:rPr>
+          <w:rFonts w:ascii="Times New Roman" w:hAnsi="Times New Roman" w:cs="Times New Roman"/>
+          <w:sz w:val="26"/>
+          <w:szCs w:val="26"/>
+        </w:rPr>
+      </w:pPr>
+      <w:r>
+        <w:rPr>
+          <w:rFonts w:ascii="Times New Roman" w:hAnsi="Times New Roman" w:cs="Times New Roman"/>
+          <w:sz w:val="26"/>
+          <w:szCs w:val="26"/>
+        </w:rPr>
+        <w:tab/>
+      </w:r>
+    </w:p>
+    <w:p>
+      <w:pPr>
+        <w:pStyle w:val="ListParagraph"/>
+        <w:spacing w:before="120" w:after="120"/>
+        <w:rPr>
+          <w:rFonts w:ascii="Times New Roman" w:hAnsi="Times New Roman" w:cs="Times New Roman"/>
+          <w:sz w:val="26"/>
+          <w:szCs w:val="26"/>
+        </w:rPr>
+      </w:pPr>
+      <w:r>
+        <w:rPr>
+          <w:rFonts w:ascii="Times New Roman" w:hAnsi="Times New Roman" w:cs="Times New Roman"/>
+          <w:color w:val="FF0000"/>
+          <w:sz w:val="26"/>
+          <w:szCs w:val="26"/>
+          <w:highlight w:val="yellow"/>
+        </w:rPr>
+        <w:t>#AUTH</w:t>
+      </w:r>
+      <w:r>
+        <w:rPr>
+          <w:rFonts w:ascii="Times New Roman" w:hAnsi="Times New Roman" w:cs="Times New Roman"/>
+          <w:sz w:val="26"/>
+          <w:szCs w:val="26"/>
+          <w:highlight w:val="yellow"/>
+        </w:rPr>
+        <w:t xml:space="preserve"> </w:t>
+      </w:r>
+      <w:r>
+        <w:rPr>
+          <w:rFonts w:ascii="Times New Roman" w:hAnsi="Times New Roman" w:cs="Times New Roman"/>
+          <w:sz w:val="26"/>
+          <w:szCs w:val="26"/>
+          <w:highlight w:val="yellow"/>
+        </w:rPr>
+        <w:t>PUT   api/category.php</w:t>
+      </w:r>
+    </w:p>
+    <w:p>
+      <w:pPr>
+        <w:pStyle w:val="ListParagraph"/>
+        <w:spacing w:before="120" w:after="120"/>
+        <w:rPr>
+          <w:rFonts w:ascii="Times New Roman" w:hAnsi="Times New Roman" w:cs="Times New Roman"/>
+          <w:sz w:val="26"/>
+          <w:szCs w:val="26"/>
+        </w:rPr>
+      </w:pPr>
+      <w:r>
+        <w:rPr>
+          <w:rFonts w:ascii="Times New Roman" w:hAnsi="Times New Roman" w:cs="Times New Roman"/>
+          <w:sz w:val="26"/>
+          <w:szCs w:val="26"/>
+        </w:rPr>
+        <w:tab/>
+      </w:r>
+      <w:r>
+        <w:rPr>
+          <w:rFonts w:ascii="Times New Roman" w:hAnsi="Times New Roman" w:cs="Times New Roman"/>
+          <w:sz w:val="26"/>
+          <w:szCs w:val="26"/>
+        </w:rPr>
+        <w:t>Cập nhật</w:t>
+      </w:r>
+      <w:r>
+        <w:rPr>
+          <w:rFonts w:ascii="Times New Roman" w:hAnsi="Times New Roman" w:cs="Times New Roman"/>
+          <w:sz w:val="26"/>
+          <w:szCs w:val="26"/>
+        </w:rPr>
+        <w:t xml:space="preserve"> một category</w:t>
+      </w:r>
+    </w:p>
+    <w:p>
+      <w:pPr>
+        <w:pStyle w:val="ListParagraph"/>
+        <w:spacing w:before="120" w:after="120"/>
+        <w:rPr>
+          <w:rFonts w:ascii="Times New Roman" w:hAnsi="Times New Roman" w:cs="Times New Roman"/>
+          <w:sz w:val="26"/>
+          <w:szCs w:val="26"/>
+        </w:rPr>
+      </w:pPr>
+      <w:r>
+        <w:rPr>
+          <w:rFonts w:ascii="Times New Roman" w:hAnsi="Times New Roman" w:cs="Times New Roman"/>
+          <w:sz w:val="26"/>
+          <w:szCs w:val="26"/>
+        </w:rPr>
+        <w:t>Request:</w:t>
+      </w:r>
+    </w:p>
+    <w:p>
+      <w:pPr>
+        <w:pStyle w:val="ListParagraph"/>
+        <w:spacing w:before="120" w:after="120"/>
+        <w:rPr>
+          <w:rFonts w:ascii="Times New Roman" w:hAnsi="Times New Roman" w:cs="Times New Roman"/>
+          <w:sz w:val="26"/>
+          <w:szCs w:val="26"/>
+        </w:rPr>
+      </w:pPr>
+      <w:r>
+        <w:rPr>
+          <w:rFonts w:ascii="Times New Roman" w:hAnsi="Times New Roman" w:cs="Times New Roman"/>
+          <w:sz w:val="26"/>
+          <w:szCs w:val="26"/>
+        </w:rPr>
+        <w:tab/>
+      </w:r>
+      <w:r>
+        <w:rPr>
+          <w:rFonts w:ascii="Times New Roman" w:hAnsi="Times New Roman" w:cs="Times New Roman"/>
+          <w:sz w:val="26"/>
+          <w:szCs w:val="26"/>
+        </w:rPr>
+        <w:t>{</w:t>
+      </w:r>
+    </w:p>
+    <w:p>
+      <w:pPr>
+        <w:pStyle w:val="ListParagraph"/>
+        <w:spacing w:before="120" w:after="120"/>
+        <w:rPr>
+          <w:rFonts w:ascii="Times New Roman" w:hAnsi="Times New Roman" w:cs="Times New Roman"/>
+          <w:sz w:val="26"/>
+          <w:szCs w:val="26"/>
+        </w:rPr>
+      </w:pPr>
+      <w:r>
+        <w:rPr>
+          <w:rFonts w:ascii="Times New Roman" w:hAnsi="Times New Roman" w:cs="Times New Roman"/>
+          <w:sz w:val="26"/>
+          <w:szCs w:val="26"/>
+        </w:rPr>
+        <w:tab/>
+      </w:r>
+      <w:r>
+        <w:rPr>
+          <w:rFonts w:ascii="Times New Roman" w:hAnsi="Times New Roman" w:cs="Times New Roman"/>
+          <w:sz w:val="26"/>
+          <w:szCs w:val="26"/>
+        </w:rPr>
+        <w:tab/>
+      </w:r>
+      <w:r>
+        <w:rPr>
+          <w:rFonts w:ascii="Times New Roman" w:hAnsi="Times New Roman" w:cs="Times New Roman"/>
+          <w:sz w:val="26"/>
+          <w:szCs w:val="26"/>
+        </w:rPr>
+        <w:t>"id": "",</w:t>
+      </w:r>
+    </w:p>
+    <w:p>
+      <w:pPr>
+        <w:pStyle w:val="ListParagraph"/>
+        <w:spacing w:before="120" w:after="120"/>
+        <w:rPr>
+          <w:rFonts w:ascii="Times New Roman" w:hAnsi="Times New Roman" w:cs="Times New Roman"/>
+          <w:sz w:val="26"/>
+          <w:szCs w:val="26"/>
+        </w:rPr>
+      </w:pPr>
+      <w:r>
+        <w:rPr>
+          <w:rFonts w:ascii="Times New Roman" w:hAnsi="Times New Roman" w:cs="Times New Roman"/>
+          <w:sz w:val="26"/>
+          <w:szCs w:val="26"/>
+        </w:rPr>
+        <w:tab/>
+      </w:r>
+      <w:r>
+        <w:rPr>
+          <w:rFonts w:ascii="Times New Roman" w:hAnsi="Times New Roman" w:cs="Times New Roman"/>
+          <w:sz w:val="26"/>
+          <w:szCs w:val="26"/>
+        </w:rPr>
+        <w:tab/>
+      </w:r>
+      <w:r>
+        <w:rPr>
+          <w:rFonts w:ascii="Times New Roman" w:hAnsi="Times New Roman" w:cs="Times New Roman"/>
+          <w:sz w:val="26"/>
+          <w:szCs w:val="26"/>
+        </w:rPr>
+        <w:t>"name": ""</w:t>
+      </w:r>
+    </w:p>
+    <w:p>
+      <w:pPr>
+        <w:pStyle w:val="ListParagraph"/>
+        <w:spacing w:before="120" w:after="120"/>
+        <w:ind w:firstLine="720"/>
+        <w:rPr>
+          <w:rFonts w:ascii="Times New Roman" w:hAnsi="Times New Roman" w:cs="Times New Roman"/>
+          <w:sz w:val="26"/>
+          <w:szCs w:val="26"/>
+        </w:rPr>
+      </w:pPr>
+      <w:r>
+        <w:rPr>
+          <w:rFonts w:ascii="Times New Roman" w:hAnsi="Times New Roman" w:cs="Times New Roman"/>
+          <w:sz w:val="26"/>
+          <w:szCs w:val="26"/>
+        </w:rPr>
+        <w:t>}</w:t>
+      </w:r>
+    </w:p>
+    <w:p>
+      <w:pPr>
+        <w:pStyle w:val="ListParagraph"/>
+        <w:spacing w:before="120" w:after="120"/>
+        <w:rPr>
+          <w:rFonts w:ascii="Times New Roman" w:hAnsi="Times New Roman" w:cs="Times New Roman"/>
+          <w:sz w:val="26"/>
+          <w:szCs w:val="26"/>
+        </w:rPr>
+      </w:pPr>
+      <w:r>
+        <w:rPr>
+          <w:rFonts w:ascii="Times New Roman" w:hAnsi="Times New Roman" w:cs="Times New Roman"/>
+          <w:sz w:val="26"/>
+          <w:szCs w:val="26"/>
+        </w:rPr>
+        <w:t xml:space="preserve">Response: </w:t>
+      </w:r>
+    </w:p>
+    <w:p>
+      <w:pPr>
+        <w:spacing w:before="120" w:after="120"/>
+        <w:rPr>
+          <w:rFonts w:ascii="Times New Roman" w:hAnsi="Times New Roman" w:cs="Times New Roman"/>
+          <w:sz w:val="26"/>
+          <w:szCs w:val="26"/>
+        </w:rPr>
+      </w:pPr>
+      <w:r>
+        <w:rPr>
+          <w:rFonts w:ascii="Times New Roman" w:hAnsi="Times New Roman" w:cs="Times New Roman"/>
+          <w:sz w:val="26"/>
+          <w:szCs w:val="26"/>
+        </w:rPr>
+        <w:tab/>
+        <w:t>{…}</w:t>
+      </w:r>
+    </w:p>
+    <w:p>
+      <w:pPr>
+        <w:spacing w:before="120" w:after="120"/>
+        <w:rPr>
+          <w:rFonts w:ascii="Times New Roman" w:hAnsi="Times New Roman" w:cs="Times New Roman"/>
+          <w:sz w:val="26"/>
+          <w:szCs w:val="26"/>
+        </w:rPr>
+      </w:pPr>
+    </w:p>
+    <w:p>
+      <w:pPr>
+        <w:pStyle w:val="ListParagraph"/>
+        <w:spacing w:before="120" w:after="120"/>
+        <w:rPr>
+          <w:rFonts w:ascii="Times New Roman" w:hAnsi="Times New Roman" w:cs="Times New Roman"/>
+          <w:sz w:val="26"/>
+          <w:szCs w:val="26"/>
+        </w:rPr>
+      </w:pPr>
+      <w:r>
+        <w:rPr>
+          <w:rFonts w:ascii="Times New Roman" w:hAnsi="Times New Roman" w:cs="Times New Roman"/>
+          <w:color w:val="FF0000"/>
+          <w:sz w:val="26"/>
+          <w:szCs w:val="26"/>
+          <w:highlight w:val="yellow"/>
+        </w:rPr>
         <w:lastRenderedPageBreak/>
+        <w:t>#AUTH</w:t>
+      </w:r>
+      <w:r>
+        <w:rPr>
+          <w:rFonts w:ascii="Times New Roman" w:hAnsi="Times New Roman" w:cs="Times New Roman"/>
+          <w:sz w:val="26"/>
+          <w:szCs w:val="26"/>
+          <w:highlight w:val="yellow"/>
+        </w:rPr>
+        <w:t xml:space="preserve"> </w:t>
+      </w:r>
+      <w:r>
+        <w:rPr>
+          <w:rFonts w:ascii="Times New Roman" w:hAnsi="Times New Roman" w:cs="Times New Roman"/>
+          <w:sz w:val="26"/>
+          <w:szCs w:val="26"/>
+          <w:highlight w:val="yellow"/>
+        </w:rPr>
+        <w:t>DELETE api/category.php</w:t>
+      </w:r>
+    </w:p>
+    <w:p>
+      <w:pPr>
+        <w:pStyle w:val="ListParagraph"/>
+        <w:spacing w:before="120" w:after="120"/>
+        <w:rPr>
+          <w:rFonts w:ascii="Times New Roman" w:hAnsi="Times New Roman" w:cs="Times New Roman"/>
+          <w:sz w:val="26"/>
+          <w:szCs w:val="26"/>
+        </w:rPr>
+      </w:pPr>
+      <w:r>
+        <w:rPr>
+          <w:rFonts w:ascii="Times New Roman" w:hAnsi="Times New Roman" w:cs="Times New Roman"/>
+          <w:sz w:val="26"/>
+          <w:szCs w:val="26"/>
+        </w:rPr>
+        <w:tab/>
+        <w:t>Xóa một category</w:t>
+      </w:r>
+    </w:p>
+    <w:p>
+      <w:pPr>
+        <w:pStyle w:val="ListParagraph"/>
+        <w:spacing w:before="120" w:after="120"/>
+        <w:rPr>
+          <w:rFonts w:ascii="Times New Roman" w:hAnsi="Times New Roman" w:cs="Times New Roman"/>
+          <w:sz w:val="26"/>
+          <w:szCs w:val="26"/>
+        </w:rPr>
+      </w:pPr>
+      <w:r>
+        <w:rPr>
+          <w:rFonts w:ascii="Times New Roman" w:hAnsi="Times New Roman" w:cs="Times New Roman"/>
+          <w:sz w:val="26"/>
+          <w:szCs w:val="26"/>
+        </w:rPr>
         <w:t>Request:</w:t>
       </w:r>
     </w:p>
@@ -1959,6 +2796,243 @@
           <w:sz w:val="26"/>
           <w:szCs w:val="26"/>
         </w:rPr>
+        <w:tab/>
+      </w:r>
+      <w:r>
+        <w:rPr>
+          <w:rFonts w:ascii="Times New Roman" w:hAnsi="Times New Roman" w:cs="Times New Roman"/>
+          <w:sz w:val="26"/>
+          <w:szCs w:val="26"/>
+        </w:rPr>
+        <w:t>Request:</w:t>
+      </w:r>
+    </w:p>
+    <w:p>
+      <w:pPr>
+        <w:pStyle w:val="ListParagraph"/>
+        <w:spacing w:before="120" w:after="120"/>
+        <w:rPr>
+          <w:rFonts w:ascii="Times New Roman" w:hAnsi="Times New Roman" w:cs="Times New Roman"/>
+          <w:sz w:val="26"/>
+          <w:szCs w:val="26"/>
+        </w:rPr>
+      </w:pPr>
+      <w:r>
+        <w:rPr>
+          <w:rFonts w:ascii="Times New Roman" w:hAnsi="Times New Roman" w:cs="Times New Roman"/>
+          <w:sz w:val="26"/>
+          <w:szCs w:val="26"/>
+        </w:rPr>
+        <w:tab/>
+      </w:r>
+      <w:r>
+        <w:rPr>
+          <w:rFonts w:ascii="Times New Roman" w:hAnsi="Times New Roman" w:cs="Times New Roman"/>
+          <w:sz w:val="26"/>
+          <w:szCs w:val="26"/>
+        </w:rPr>
+        <w:t>{</w:t>
+      </w:r>
+    </w:p>
+    <w:p>
+      <w:pPr>
+        <w:pStyle w:val="ListParagraph"/>
+        <w:spacing w:before="120" w:after="120"/>
+        <w:rPr>
+          <w:rFonts w:ascii="Times New Roman" w:hAnsi="Times New Roman" w:cs="Times New Roman"/>
+          <w:sz w:val="26"/>
+          <w:szCs w:val="26"/>
+        </w:rPr>
+      </w:pPr>
+      <w:r>
+        <w:rPr>
+          <w:rFonts w:ascii="Times New Roman" w:hAnsi="Times New Roman" w:cs="Times New Roman"/>
+          <w:sz w:val="26"/>
+          <w:szCs w:val="26"/>
+        </w:rPr>
+        <w:tab/>
+      </w:r>
+      <w:r>
+        <w:rPr>
+          <w:rFonts w:ascii="Times New Roman" w:hAnsi="Times New Roman" w:cs="Times New Roman"/>
+          <w:sz w:val="26"/>
+          <w:szCs w:val="26"/>
+        </w:rPr>
+        <w:tab/>
+      </w:r>
+      <w:r>
+        <w:rPr>
+          <w:rFonts w:ascii="Times New Roman" w:hAnsi="Times New Roman" w:cs="Times New Roman"/>
+          <w:sz w:val="26"/>
+          <w:szCs w:val="26"/>
+        </w:rPr>
+        <w:t>"id": ""</w:t>
+      </w:r>
+    </w:p>
+    <w:p>
+      <w:pPr>
+        <w:pStyle w:val="ListParagraph"/>
+        <w:spacing w:before="120" w:after="120"/>
+        <w:ind w:firstLine="720"/>
+        <w:rPr>
+          <w:rFonts w:ascii="Times New Roman" w:hAnsi="Times New Roman" w:cs="Times New Roman"/>
+          <w:sz w:val="26"/>
+          <w:szCs w:val="26"/>
+        </w:rPr>
+      </w:pPr>
+      <w:r>
+        <w:rPr>
+          <w:rFonts w:ascii="Times New Roman" w:hAnsi="Times New Roman" w:cs="Times New Roman"/>
+          <w:sz w:val="26"/>
+          <w:szCs w:val="26"/>
+        </w:rPr>
+        <w:t>}</w:t>
+      </w:r>
+    </w:p>
+    <w:p>
+      <w:pPr>
+        <w:pStyle w:val="ListParagraph"/>
+        <w:spacing w:before="120" w:after="120"/>
+        <w:rPr>
+          <w:rFonts w:ascii="Times New Roman" w:hAnsi="Times New Roman" w:cs="Times New Roman"/>
+          <w:sz w:val="26"/>
+          <w:szCs w:val="26"/>
+        </w:rPr>
+      </w:pPr>
+      <w:r>
+        <w:rPr>
+          <w:rFonts w:ascii="Times New Roman" w:hAnsi="Times New Roman" w:cs="Times New Roman"/>
+          <w:sz w:val="26"/>
+          <w:szCs w:val="26"/>
+        </w:rPr>
+        <w:t xml:space="preserve">Response: </w:t>
+      </w:r>
+    </w:p>
+    <w:p>
+      <w:pPr>
+        <w:spacing w:before="120" w:after="120"/>
+        <w:rPr>
+          <w:rFonts w:ascii="Times New Roman" w:hAnsi="Times New Roman" w:cs="Times New Roman"/>
+          <w:sz w:val="26"/>
+          <w:szCs w:val="26"/>
+        </w:rPr>
+      </w:pPr>
+      <w:r>
+        <w:rPr>
+          <w:rFonts w:ascii="Times New Roman" w:hAnsi="Times New Roman" w:cs="Times New Roman"/>
+          <w:sz w:val="26"/>
+          <w:szCs w:val="26"/>
+        </w:rPr>
+        <w:tab/>
+        <w:t>{…}</w:t>
+      </w:r>
+    </w:p>
+    <w:p>
+      <w:pPr>
+        <w:pStyle w:val="ListParagraph"/>
+        <w:spacing w:before="120" w:after="120"/>
+        <w:rPr>
+          <w:rFonts w:ascii="Times New Roman" w:hAnsi="Times New Roman" w:cs="Times New Roman"/>
+          <w:sz w:val="26"/>
+          <w:szCs w:val="26"/>
+        </w:rPr>
+      </w:pPr>
+    </w:p>
+    <w:p>
+      <w:pPr>
+        <w:pStyle w:val="ListParagraph"/>
+        <w:spacing w:before="120" w:after="120"/>
+        <w:rPr>
+          <w:rFonts w:ascii="Times New Roman" w:hAnsi="Times New Roman" w:cs="Times New Roman"/>
+          <w:sz w:val="26"/>
+          <w:szCs w:val="26"/>
+        </w:rPr>
+      </w:pPr>
+    </w:p>
+    <w:p>
+      <w:pPr>
+        <w:pStyle w:val="ListParagraph"/>
+        <w:spacing w:before="120" w:after="120"/>
+        <w:rPr>
+          <w:rFonts w:ascii="Times New Roman" w:hAnsi="Times New Roman" w:cs="Times New Roman"/>
+          <w:sz w:val="26"/>
+          <w:szCs w:val="26"/>
+          <w:highlight w:val="yellow"/>
+        </w:rPr>
+      </w:pPr>
+      <w:r>
+        <w:rPr>
+          <w:rFonts w:ascii="Times New Roman" w:hAnsi="Times New Roman" w:cs="Times New Roman"/>
+          <w:sz w:val="26"/>
+          <w:szCs w:val="26"/>
+          <w:highlight w:val="yellow"/>
+        </w:rPr>
+        <w:t>GET   api/product.php</w:t>
+      </w:r>
+    </w:p>
+    <w:p>
+      <w:pPr>
+        <w:pStyle w:val="ListParagraph"/>
+        <w:spacing w:before="120" w:after="120"/>
+        <w:rPr>
+          <w:rFonts w:ascii="Times New Roman" w:hAnsi="Times New Roman" w:cs="Times New Roman"/>
+          <w:sz w:val="26"/>
+          <w:szCs w:val="26"/>
+        </w:rPr>
+      </w:pPr>
+      <w:r>
+        <w:rPr>
+          <w:rFonts w:ascii="Times New Roman" w:hAnsi="Times New Roman" w:cs="Times New Roman"/>
+          <w:sz w:val="26"/>
+          <w:szCs w:val="26"/>
+        </w:rPr>
+        <w:tab/>
+        <w:t>Lấy tất cả các cuốn sách</w:t>
+      </w:r>
+      <w:r>
+        <w:rPr>
+          <w:rFonts w:ascii="Times New Roman" w:hAnsi="Times New Roman" w:cs="Times New Roman"/>
+          <w:sz w:val="26"/>
+          <w:szCs w:val="26"/>
+        </w:rPr>
+        <w:t xml:space="preserve"> với category tương ứng</w:t>
+      </w:r>
+    </w:p>
+    <w:p>
+      <w:pPr>
+        <w:pStyle w:val="ListParagraph"/>
+        <w:spacing w:before="120" w:after="120"/>
+        <w:rPr>
+          <w:rFonts w:ascii="Times New Roman" w:hAnsi="Times New Roman" w:cs="Times New Roman"/>
+          <w:sz w:val="26"/>
+          <w:szCs w:val="26"/>
+        </w:rPr>
+      </w:pPr>
+      <w:r>
+        <w:rPr>
+          <w:rFonts w:ascii="Times New Roman" w:hAnsi="Times New Roman" w:cs="Times New Roman"/>
+          <w:sz w:val="26"/>
+          <w:szCs w:val="26"/>
+        </w:rPr>
+        <w:t>Request:</w:t>
+      </w:r>
+    </w:p>
+    <w:p>
+      <w:pPr>
+        <w:pStyle w:val="ListParagraph"/>
+        <w:spacing w:before="120" w:after="120"/>
+        <w:rPr>
+          <w:rFonts w:ascii="Times New Roman" w:hAnsi="Times New Roman" w:cs="Times New Roman"/>
+          <w:sz w:val="26"/>
+          <w:szCs w:val="26"/>
+        </w:rPr>
+      </w:pPr>
+      <w:r>
+        <w:rPr>
+          <w:rFonts w:ascii="Times New Roman" w:hAnsi="Times New Roman" w:cs="Times New Roman"/>
+          <w:sz w:val="26"/>
+          <w:szCs w:val="26"/>
+        </w:rPr>
         <w:t>Response:</w:t>
       </w:r>
     </w:p>
@@ -1978,6 +3052,14 @@
           <w:sz w:val="26"/>
           <w:szCs w:val="26"/>
         </w:rPr>
+        <w:tab/>
+      </w:r>
+      <w:r>
+        <w:rPr>
+          <w:rFonts w:ascii="Times New Roman" w:hAnsi="Times New Roman" w:cs="Times New Roman"/>
+          <w:sz w:val="26"/>
+          <w:szCs w:val="26"/>
+        </w:rPr>
         <w:t>{</w:t>
       </w:r>
     </w:p>
@@ -1997,298 +3079,81 @@
           <w:sz w:val="26"/>
           <w:szCs w:val="26"/>
         </w:rPr>
-        <w:t xml:space="preserve">    "record": [</w:t>
-      </w:r>
-    </w:p>
-    <w:p>
-      <w:pPr>
-        <w:pStyle w:val="ListParagraph"/>
-        <w:spacing w:before="120" w:after="120"/>
-        <w:rPr>
-          <w:rFonts w:ascii="Times New Roman" w:hAnsi="Times New Roman" w:cs="Times New Roman"/>
-          <w:sz w:val="26"/>
-          <w:szCs w:val="26"/>
-        </w:rPr>
-      </w:pPr>
-      <w:r>
-        <w:rPr>
-          <w:rFonts w:ascii="Times New Roman" w:hAnsi="Times New Roman" w:cs="Times New Roman"/>
-          <w:sz w:val="26"/>
-          <w:szCs w:val="26"/>
-        </w:rPr>
-        <w:t xml:space="preserve">        {</w:t>
-      </w:r>
-    </w:p>
-    <w:p>
-      <w:pPr>
-        <w:pStyle w:val="ListParagraph"/>
-        <w:spacing w:before="120" w:after="120"/>
-        <w:rPr>
-          <w:rFonts w:ascii="Times New Roman" w:hAnsi="Times New Roman" w:cs="Times New Roman"/>
-          <w:sz w:val="26"/>
-          <w:szCs w:val="26"/>
-        </w:rPr>
-      </w:pPr>
-      <w:r>
-        <w:rPr>
-          <w:rFonts w:ascii="Times New Roman" w:hAnsi="Times New Roman" w:cs="Times New Roman"/>
-          <w:sz w:val="26"/>
-          <w:szCs w:val="26"/>
-        </w:rPr>
-        <w:t xml:space="preserve">            "name": "Sách kinh tế",</w:t>
-      </w:r>
-    </w:p>
-    <w:p>
-      <w:pPr>
-        <w:pStyle w:val="ListParagraph"/>
-        <w:spacing w:before="120" w:after="120"/>
-        <w:rPr>
-          <w:rFonts w:ascii="Times New Roman" w:hAnsi="Times New Roman" w:cs="Times New Roman"/>
-          <w:sz w:val="26"/>
-          <w:szCs w:val="26"/>
-        </w:rPr>
-      </w:pPr>
-      <w:r>
-        <w:rPr>
-          <w:rFonts w:ascii="Times New Roman" w:hAnsi="Times New Roman" w:cs="Times New Roman"/>
-          <w:sz w:val="26"/>
-          <w:szCs w:val="26"/>
-        </w:rPr>
-        <w:t xml:space="preserve">            "id": "5",</w:t>
-      </w:r>
-    </w:p>
-    <w:p>
-      <w:pPr>
-        <w:pStyle w:val="ListParagraph"/>
-        <w:spacing w:before="120" w:after="120"/>
-        <w:rPr>
-          <w:rFonts w:ascii="Times New Roman" w:hAnsi="Times New Roman" w:cs="Times New Roman"/>
-          <w:sz w:val="26"/>
-          <w:szCs w:val="26"/>
-        </w:rPr>
-      </w:pPr>
-      <w:r>
-        <w:rPr>
-          <w:rFonts w:ascii="Times New Roman" w:hAnsi="Times New Roman" w:cs="Times New Roman"/>
-          <w:sz w:val="26"/>
-          <w:szCs w:val="26"/>
-        </w:rPr>
-        <w:t xml:space="preserve">            "title": "Chiến tranh tiền tệ",</w:t>
-      </w:r>
-    </w:p>
-    <w:p>
-      <w:pPr>
-        <w:pStyle w:val="ListParagraph"/>
-        <w:spacing w:before="120" w:after="120"/>
-        <w:rPr>
-          <w:rFonts w:ascii="Times New Roman" w:hAnsi="Times New Roman" w:cs="Times New Roman"/>
-          <w:sz w:val="26"/>
-          <w:szCs w:val="26"/>
-        </w:rPr>
-      </w:pPr>
-      <w:r>
-        <w:rPr>
-          <w:rFonts w:ascii="Times New Roman" w:hAnsi="Times New Roman" w:cs="Times New Roman"/>
-          <w:sz w:val="26"/>
-          <w:szCs w:val="26"/>
-        </w:rPr>
-        <w:t xml:space="preserve">            "publisher_name": "Thông tin truyền thông",</w:t>
-      </w:r>
-    </w:p>
-    <w:p>
-      <w:pPr>
-        <w:pStyle w:val="ListParagraph"/>
-        <w:spacing w:before="120" w:after="120"/>
-        <w:rPr>
-          <w:rFonts w:ascii="Times New Roman" w:hAnsi="Times New Roman" w:cs="Times New Roman"/>
-          <w:sz w:val="26"/>
-          <w:szCs w:val="26"/>
-        </w:rPr>
-      </w:pPr>
-      <w:r>
-        <w:rPr>
-          <w:rFonts w:ascii="Times New Roman" w:hAnsi="Times New Roman" w:cs="Times New Roman"/>
-          <w:sz w:val="26"/>
-          <w:szCs w:val="26"/>
-        </w:rPr>
-        <w:t xml:space="preserve">            "author_name": "Song Hong Bing",</w:t>
-      </w:r>
-    </w:p>
-    <w:p>
-      <w:pPr>
-        <w:pStyle w:val="ListParagraph"/>
-        <w:spacing w:before="120" w:after="120"/>
-        <w:rPr>
-          <w:rFonts w:ascii="Times New Roman" w:hAnsi="Times New Roman" w:cs="Times New Roman"/>
-          <w:sz w:val="26"/>
-          <w:szCs w:val="26"/>
-        </w:rPr>
-      </w:pPr>
-      <w:r>
-        <w:rPr>
-          <w:rFonts w:ascii="Times New Roman" w:hAnsi="Times New Roman" w:cs="Times New Roman"/>
-          <w:sz w:val="26"/>
-          <w:szCs w:val="26"/>
-        </w:rPr>
-        <w:t xml:space="preserve">            "publish_year": "2017",</w:t>
-      </w:r>
-    </w:p>
-    <w:p>
-      <w:pPr>
-        <w:pStyle w:val="ListParagraph"/>
-        <w:spacing w:before="120" w:after="120"/>
-        <w:rPr>
-          <w:rFonts w:ascii="Times New Roman" w:hAnsi="Times New Roman" w:cs="Times New Roman"/>
-          <w:sz w:val="26"/>
-          <w:szCs w:val="26"/>
-        </w:rPr>
-      </w:pPr>
-      <w:r>
-        <w:rPr>
-          <w:rFonts w:ascii="Times New Roman" w:hAnsi="Times New Roman" w:cs="Times New Roman"/>
-          <w:sz w:val="26"/>
-          <w:szCs w:val="26"/>
-        </w:rPr>
-        <w:t xml:space="preserve">            "category_id": "4",</w:t>
-      </w:r>
-    </w:p>
-    <w:p>
-      <w:pPr>
-        <w:pStyle w:val="ListParagraph"/>
-        <w:spacing w:before="120" w:after="120"/>
-        <w:rPr>
-          <w:rFonts w:ascii="Times New Roman" w:hAnsi="Times New Roman" w:cs="Times New Roman"/>
-          <w:sz w:val="26"/>
-          <w:szCs w:val="26"/>
-        </w:rPr>
-      </w:pPr>
-      <w:r>
-        <w:rPr>
-          <w:rFonts w:ascii="Times New Roman" w:hAnsi="Times New Roman" w:cs="Times New Roman"/>
-          <w:sz w:val="26"/>
-          <w:szCs w:val="26"/>
-        </w:rPr>
-        <w:t xml:space="preserve">            "price": "110.4",</w:t>
-      </w:r>
-    </w:p>
-    <w:p>
-      <w:pPr>
-        <w:pStyle w:val="ListParagraph"/>
-        <w:spacing w:before="120" w:after="120"/>
-        <w:rPr>
-          <w:rFonts w:ascii="Times New Roman" w:hAnsi="Times New Roman" w:cs="Times New Roman"/>
-          <w:sz w:val="26"/>
-          <w:szCs w:val="26"/>
-        </w:rPr>
-      </w:pPr>
-      <w:r>
-        <w:rPr>
-          <w:rFonts w:ascii="Times New Roman" w:hAnsi="Times New Roman" w:cs="Times New Roman"/>
-          <w:sz w:val="26"/>
-          <w:szCs w:val="26"/>
-        </w:rPr>
-        <w:t xml:space="preserve">            "picture": "conan_tap1.png",</w:t>
-      </w:r>
-    </w:p>
-    <w:p>
-      <w:pPr>
-        <w:pStyle w:val="ListParagraph"/>
-        <w:spacing w:before="120" w:after="120"/>
-        <w:rPr>
-          <w:rFonts w:ascii="Times New Roman" w:hAnsi="Times New Roman" w:cs="Times New Roman"/>
-          <w:sz w:val="26"/>
-          <w:szCs w:val="26"/>
-        </w:rPr>
-      </w:pPr>
-      <w:r>
-        <w:rPr>
-          <w:rFonts w:ascii="Times New Roman" w:hAnsi="Times New Roman" w:cs="Times New Roman"/>
-          <w:sz w:val="26"/>
-          <w:szCs w:val="26"/>
-        </w:rPr>
-        <w:t xml:space="preserve">            "num_existed": "10",</w:t>
-      </w:r>
-    </w:p>
-    <w:p>
-      <w:pPr>
-        <w:pStyle w:val="ListParagraph"/>
-        <w:spacing w:before="120" w:after="120"/>
-        <w:rPr>
-          <w:rFonts w:ascii="Times New Roman" w:hAnsi="Times New Roman" w:cs="Times New Roman"/>
-          <w:sz w:val="26"/>
-          <w:szCs w:val="26"/>
-        </w:rPr>
-      </w:pPr>
-      <w:r>
-        <w:rPr>
-          <w:rFonts w:ascii="Times New Roman" w:hAnsi="Times New Roman" w:cs="Times New Roman"/>
-          <w:sz w:val="26"/>
-          <w:szCs w:val="26"/>
-        </w:rPr>
-        <w:t xml:space="preserve">            "description": "“Chiến tranh tiền tệ” giúp chúng ta hiểu nhiều điều, rằng Bill Gates chưa phải là người giàu nhất hành tinh, rằng tỉ lệ tử vong của các tổng thống Mỹ lại cao hơn tỉ lệ tử trận của binh lính Mỹ ngoài chiến trường, hay vì sao phố Wall lại mạo hiểm đổ hết vốn liếng của mình cho việc “đầu tư” vào Hitler."</w:t>
-      </w:r>
-    </w:p>
-    <w:p>
-      <w:pPr>
-        <w:pStyle w:val="ListParagraph"/>
-        <w:spacing w:before="120" w:after="120"/>
-        <w:rPr>
-          <w:rFonts w:ascii="Times New Roman" w:hAnsi="Times New Roman" w:cs="Times New Roman"/>
-          <w:sz w:val="26"/>
-          <w:szCs w:val="26"/>
-        </w:rPr>
-      </w:pPr>
-      <w:r>
-        <w:rPr>
-          <w:rFonts w:ascii="Times New Roman" w:hAnsi="Times New Roman" w:cs="Times New Roman"/>
-          <w:sz w:val="26"/>
-          <w:szCs w:val="26"/>
-        </w:rPr>
-        <w:t xml:space="preserve">        },</w:t>
-      </w:r>
-    </w:p>
-    <w:p>
-      <w:pPr>
-        <w:pStyle w:val="ListParagraph"/>
-        <w:spacing w:before="120" w:after="120"/>
-        <w:rPr>
-          <w:rFonts w:ascii="Times New Roman" w:hAnsi="Times New Roman" w:cs="Times New Roman"/>
-          <w:sz w:val="26"/>
-          <w:szCs w:val="26"/>
-        </w:rPr>
-      </w:pPr>
-      <w:r>
-        <w:rPr>
-          <w:rFonts w:ascii="Times New Roman" w:hAnsi="Times New Roman" w:cs="Times New Roman"/>
-          <w:sz w:val="26"/>
-          <w:szCs w:val="26"/>
-        </w:rPr>
-        <w:t xml:space="preserve">    ],</w:t>
-      </w:r>
-    </w:p>
-    <w:p>
-      <w:pPr>
-        <w:pStyle w:val="ListParagraph"/>
-        <w:spacing w:before="120" w:after="120"/>
-        <w:rPr>
-          <w:rFonts w:ascii="Times New Roman" w:hAnsi="Times New Roman" w:cs="Times New Roman"/>
-          <w:sz w:val="26"/>
-          <w:szCs w:val="26"/>
-        </w:rPr>
-      </w:pPr>
-      <w:r>
-        <w:rPr>
-          <w:rFonts w:ascii="Times New Roman" w:hAnsi="Times New Roman" w:cs="Times New Roman"/>
-          <w:sz w:val="26"/>
-          <w:szCs w:val="26"/>
-        </w:rPr>
-        <w:t xml:space="preserve">    "status": "success"</w:t>
-      </w:r>
-    </w:p>
-    <w:p>
-      <w:pPr>
-        <w:pStyle w:val="ListParagraph"/>
-        <w:spacing w:before="120" w:after="120"/>
+        <w:t xml:space="preserve">    </w:t>
+      </w:r>
+      <w:r>
+        <w:rPr>
+          <w:rFonts w:ascii="Times New Roman" w:hAnsi="Times New Roman" w:cs="Times New Roman"/>
+          <w:sz w:val="26"/>
+          <w:szCs w:val="26"/>
+        </w:rPr>
+        <w:tab/>
+      </w:r>
+      <w:r>
+        <w:rPr>
+          <w:rFonts w:ascii="Times New Roman" w:hAnsi="Times New Roman" w:cs="Times New Roman"/>
+          <w:sz w:val="26"/>
+          <w:szCs w:val="26"/>
+        </w:rPr>
+        <w:tab/>
+      </w:r>
+      <w:r>
+        <w:rPr>
+          <w:rFonts w:ascii="Times New Roman" w:hAnsi="Times New Roman" w:cs="Times New Roman"/>
+          <w:sz w:val="26"/>
+          <w:szCs w:val="26"/>
+        </w:rPr>
+        <w:t>"records": [],</w:t>
+      </w:r>
+    </w:p>
+    <w:p>
+      <w:pPr>
+        <w:pStyle w:val="ListParagraph"/>
+        <w:spacing w:before="120" w:after="120"/>
+        <w:rPr>
+          <w:rFonts w:ascii="Times New Roman" w:hAnsi="Times New Roman" w:cs="Times New Roman"/>
+          <w:sz w:val="26"/>
+          <w:szCs w:val="26"/>
+        </w:rPr>
+      </w:pPr>
+      <w:r>
+        <w:rPr>
+          <w:rFonts w:ascii="Times New Roman" w:hAnsi="Times New Roman" w:cs="Times New Roman"/>
+          <w:sz w:val="26"/>
+          <w:szCs w:val="26"/>
+        </w:rPr>
+        <w:t xml:space="preserve">    </w:t>
+      </w:r>
+      <w:r>
+        <w:rPr>
+          <w:rFonts w:ascii="Times New Roman" w:hAnsi="Times New Roman" w:cs="Times New Roman"/>
+          <w:sz w:val="26"/>
+          <w:szCs w:val="26"/>
+        </w:rPr>
+        <w:tab/>
+      </w:r>
+      <w:r>
+        <w:rPr>
+          <w:rFonts w:ascii="Times New Roman" w:hAnsi="Times New Roman" w:cs="Times New Roman"/>
+          <w:sz w:val="26"/>
+          <w:szCs w:val="26"/>
+        </w:rPr>
+        <w:tab/>
+      </w:r>
+      <w:r>
+        <w:rPr>
+          <w:rFonts w:ascii="Times New Roman" w:hAnsi="Times New Roman" w:cs="Times New Roman"/>
+          <w:sz w:val="26"/>
+          <w:szCs w:val="26"/>
+        </w:rPr>
+        <w:t>"status": "success"</w:t>
+      </w:r>
+    </w:p>
+    <w:p>
+      <w:pPr>
+        <w:pStyle w:val="ListParagraph"/>
+        <w:spacing w:before="120" w:after="120"/>
+        <w:ind w:firstLine="720"/>
         <w:rPr>
           <w:rFonts w:ascii="Times New Roman" w:hAnsi="Times New Roman" w:cs="Times New Roman"/>
           <w:sz w:val="26"/>
@@ -2308,6 +3173,39 @@
       <w:pPr>
         <w:pStyle w:val="ListParagraph"/>
         <w:spacing w:before="120" w:after="120"/>
+        <w:ind w:firstLine="720"/>
+        <w:rPr>
+          <w:rFonts w:ascii="Times New Roman" w:hAnsi="Times New Roman" w:cs="Times New Roman"/>
+          <w:sz w:val="26"/>
+          <w:szCs w:val="26"/>
+        </w:rPr>
+      </w:pPr>
+    </w:p>
+    <w:p>
+      <w:pPr>
+        <w:pStyle w:val="ListParagraph"/>
+        <w:spacing w:before="120" w:after="120"/>
+        <w:rPr>
+          <w:rFonts w:ascii="Times New Roman" w:hAnsi="Times New Roman" w:cs="Times New Roman"/>
+          <w:sz w:val="26"/>
+          <w:szCs w:val="26"/>
+          <w:highlight w:val="yellow"/>
+        </w:rPr>
+      </w:pPr>
+      <w:r>
+        <w:rPr>
+          <w:rFonts w:ascii="Times New Roman" w:hAnsi="Times New Roman" w:cs="Times New Roman"/>
+          <w:sz w:val="26"/>
+          <w:szCs w:val="26"/>
+          <w:highlight w:val="yellow"/>
+        </w:rPr>
+        <w:t>GET   api/product.php?id=1</w:t>
+      </w:r>
+    </w:p>
+    <w:p>
+      <w:pPr>
+        <w:pStyle w:val="ListParagraph"/>
+        <w:spacing w:before="120" w:after="120"/>
         <w:rPr>
           <w:rFonts w:ascii="Times New Roman" w:hAnsi="Times New Roman" w:cs="Times New Roman"/>
           <w:sz w:val="26"/>
@@ -2321,26 +3219,803 @@
           <w:szCs w:val="26"/>
         </w:rPr>
         <w:tab/>
-      </w:r>
-    </w:p>
-    <w:p>
-      <w:pPr>
-        <w:pStyle w:val="ListParagraph"/>
-        <w:spacing w:before="120" w:after="120"/>
-        <w:rPr>
-          <w:rFonts w:ascii="Times New Roman" w:hAnsi="Times New Roman" w:cs="Times New Roman"/>
-          <w:sz w:val="26"/>
-          <w:szCs w:val="26"/>
-        </w:rPr>
-      </w:pPr>
-      <w:r>
+        <w:t>Lấy một cuốn sách với id = 1</w:t>
+      </w:r>
+      <w:r>
+        <w:rPr>
+          <w:rFonts w:ascii="Times New Roman" w:hAnsi="Times New Roman" w:cs="Times New Roman"/>
+          <w:sz w:val="26"/>
+          <w:szCs w:val="26"/>
+        </w:rPr>
+        <w:t xml:space="preserve"> với category tương ứng</w:t>
+      </w:r>
+    </w:p>
+    <w:p>
+      <w:pPr>
+        <w:pStyle w:val="ListParagraph"/>
+        <w:spacing w:before="120" w:after="120"/>
+        <w:rPr>
+          <w:rFonts w:ascii="Times New Roman" w:hAnsi="Times New Roman" w:cs="Times New Roman"/>
+          <w:sz w:val="26"/>
+          <w:szCs w:val="26"/>
+        </w:rPr>
+      </w:pPr>
+      <w:r>
+        <w:rPr>
+          <w:rFonts w:ascii="Times New Roman" w:hAnsi="Times New Roman" w:cs="Times New Roman"/>
+          <w:sz w:val="26"/>
+          <w:szCs w:val="26"/>
+        </w:rPr>
+        <w:t>Request:</w:t>
+      </w:r>
+    </w:p>
+    <w:p>
+      <w:pPr>
+        <w:pStyle w:val="ListParagraph"/>
+        <w:spacing w:before="120" w:after="120"/>
+        <w:rPr>
+          <w:rFonts w:ascii="Times New Roman" w:hAnsi="Times New Roman" w:cs="Times New Roman"/>
+          <w:sz w:val="26"/>
+          <w:szCs w:val="26"/>
+        </w:rPr>
+      </w:pPr>
+      <w:r>
+        <w:rPr>
+          <w:rFonts w:ascii="Times New Roman" w:hAnsi="Times New Roman" w:cs="Times New Roman"/>
+          <w:sz w:val="26"/>
+          <w:szCs w:val="26"/>
+        </w:rPr>
+        <w:t>Response:</w:t>
+      </w:r>
+    </w:p>
+    <w:p>
+      <w:pPr>
+        <w:pStyle w:val="ListParagraph"/>
+        <w:spacing w:before="120" w:after="120"/>
+        <w:rPr>
+          <w:rFonts w:ascii="Times New Roman" w:hAnsi="Times New Roman" w:cs="Times New Roman"/>
+          <w:sz w:val="26"/>
+          <w:szCs w:val="26"/>
+        </w:rPr>
+      </w:pPr>
+      <w:r>
+        <w:rPr>
+          <w:rFonts w:ascii="Times New Roman" w:hAnsi="Times New Roman" w:cs="Times New Roman"/>
+          <w:sz w:val="26"/>
+          <w:szCs w:val="26"/>
+        </w:rPr>
+        <w:tab/>
+      </w:r>
+      <w:r>
+        <w:rPr>
+          <w:rFonts w:ascii="Times New Roman" w:hAnsi="Times New Roman" w:cs="Times New Roman"/>
+          <w:sz w:val="26"/>
+          <w:szCs w:val="26"/>
+        </w:rPr>
+        <w:t>{</w:t>
+      </w:r>
+    </w:p>
+    <w:p>
+      <w:pPr>
+        <w:pStyle w:val="ListParagraph"/>
+        <w:spacing w:before="120" w:after="120"/>
+        <w:rPr>
+          <w:rFonts w:ascii="Times New Roman" w:hAnsi="Times New Roman" w:cs="Times New Roman"/>
+          <w:sz w:val="26"/>
+          <w:szCs w:val="26"/>
+        </w:rPr>
+      </w:pPr>
+      <w:r>
+        <w:rPr>
+          <w:rFonts w:ascii="Times New Roman" w:hAnsi="Times New Roman" w:cs="Times New Roman"/>
+          <w:sz w:val="26"/>
+          <w:szCs w:val="26"/>
+        </w:rPr>
+        <w:t xml:space="preserve">    </w:t>
+      </w:r>
+      <w:r>
+        <w:rPr>
+          <w:rFonts w:ascii="Times New Roman" w:hAnsi="Times New Roman" w:cs="Times New Roman"/>
+          <w:sz w:val="26"/>
+          <w:szCs w:val="26"/>
+        </w:rPr>
+        <w:tab/>
+      </w:r>
+      <w:r>
+        <w:rPr>
+          <w:rFonts w:ascii="Times New Roman" w:hAnsi="Times New Roman" w:cs="Times New Roman"/>
+          <w:sz w:val="26"/>
+          <w:szCs w:val="26"/>
+        </w:rPr>
+        <w:tab/>
+      </w:r>
+      <w:r>
+        <w:rPr>
+          <w:rFonts w:ascii="Times New Roman" w:hAnsi="Times New Roman" w:cs="Times New Roman"/>
+          <w:sz w:val="26"/>
+          <w:szCs w:val="26"/>
+        </w:rPr>
+        <w:t>"records": [],</w:t>
+      </w:r>
+    </w:p>
+    <w:p>
+      <w:pPr>
+        <w:pStyle w:val="ListParagraph"/>
+        <w:spacing w:before="120" w:after="120"/>
+        <w:rPr>
+          <w:rFonts w:ascii="Times New Roman" w:hAnsi="Times New Roman" w:cs="Times New Roman"/>
+          <w:sz w:val="26"/>
+          <w:szCs w:val="26"/>
+        </w:rPr>
+      </w:pPr>
+      <w:r>
+        <w:rPr>
+          <w:rFonts w:ascii="Times New Roman" w:hAnsi="Times New Roman" w:cs="Times New Roman"/>
+          <w:sz w:val="26"/>
+          <w:szCs w:val="26"/>
+        </w:rPr>
+        <w:t xml:space="preserve">    </w:t>
+      </w:r>
+      <w:r>
+        <w:rPr>
+          <w:rFonts w:ascii="Times New Roman" w:hAnsi="Times New Roman" w:cs="Times New Roman"/>
+          <w:sz w:val="26"/>
+          <w:szCs w:val="26"/>
+        </w:rPr>
+        <w:tab/>
+      </w:r>
+      <w:r>
+        <w:rPr>
+          <w:rFonts w:ascii="Times New Roman" w:hAnsi="Times New Roman" w:cs="Times New Roman"/>
+          <w:sz w:val="26"/>
+          <w:szCs w:val="26"/>
+        </w:rPr>
+        <w:tab/>
+      </w:r>
+      <w:r>
+        <w:rPr>
+          <w:rFonts w:ascii="Times New Roman" w:hAnsi="Times New Roman" w:cs="Times New Roman"/>
+          <w:sz w:val="26"/>
+          <w:szCs w:val="26"/>
+        </w:rPr>
+        <w:t>"status": "success"</w:t>
+      </w:r>
+    </w:p>
+    <w:p>
+      <w:pPr>
+        <w:pStyle w:val="ListParagraph"/>
+        <w:spacing w:before="120" w:after="120"/>
+        <w:ind w:firstLine="720"/>
+        <w:rPr>
+          <w:rFonts w:ascii="Times New Roman" w:hAnsi="Times New Roman" w:cs="Times New Roman"/>
+          <w:sz w:val="26"/>
+          <w:szCs w:val="26"/>
+        </w:rPr>
+      </w:pPr>
+      <w:r>
+        <w:rPr>
+          <w:rFonts w:ascii="Times New Roman" w:hAnsi="Times New Roman" w:cs="Times New Roman"/>
+          <w:sz w:val="26"/>
+          <w:szCs w:val="26"/>
+        </w:rPr>
+        <w:t>}</w:t>
+      </w:r>
+    </w:p>
+    <w:p>
+      <w:pPr>
+        <w:pStyle w:val="ListParagraph"/>
+        <w:spacing w:before="120" w:after="120"/>
+        <w:rPr>
+          <w:rFonts w:ascii="Times New Roman" w:hAnsi="Times New Roman" w:cs="Times New Roman"/>
+          <w:sz w:val="26"/>
+          <w:szCs w:val="26"/>
+        </w:rPr>
+      </w:pPr>
+    </w:p>
+    <w:p>
+      <w:pPr>
+        <w:pStyle w:val="ListParagraph"/>
+        <w:spacing w:before="120" w:after="120"/>
         <w:rPr>
           <w:rFonts w:ascii="Times New Roman" w:hAnsi="Times New Roman" w:cs="Times New Roman"/>
           <w:sz w:val="26"/>
           <w:szCs w:val="26"/>
           <w:highlight w:val="yellow"/>
         </w:rPr>
-        <w:t>PUT   api/category.php</w:t>
+      </w:pPr>
+      <w:r>
+        <w:rPr>
+          <w:rFonts w:ascii="Times New Roman" w:hAnsi="Times New Roman" w:cs="Times New Roman"/>
+          <w:color w:val="FF0000"/>
+          <w:sz w:val="26"/>
+          <w:szCs w:val="26"/>
+          <w:highlight w:val="yellow"/>
+        </w:rPr>
+        <w:t xml:space="preserve">#AUTH </w:t>
+      </w:r>
+      <w:r>
+        <w:rPr>
+          <w:rFonts w:ascii="Times New Roman" w:hAnsi="Times New Roman" w:cs="Times New Roman"/>
+          <w:sz w:val="26"/>
+          <w:szCs w:val="26"/>
+          <w:highlight w:val="yellow"/>
+        </w:rPr>
+        <w:t>POST   api/product.php</w:t>
+      </w:r>
+    </w:p>
+    <w:p>
+      <w:pPr>
+        <w:pStyle w:val="ListParagraph"/>
+        <w:spacing w:before="120" w:after="120"/>
+        <w:rPr>
+          <w:rFonts w:ascii="Times New Roman" w:hAnsi="Times New Roman" w:cs="Times New Roman"/>
+          <w:sz w:val="26"/>
+          <w:szCs w:val="26"/>
+        </w:rPr>
+      </w:pPr>
+      <w:r>
+        <w:rPr>
+          <w:rFonts w:ascii="Times New Roman" w:hAnsi="Times New Roman" w:cs="Times New Roman"/>
+          <w:sz w:val="26"/>
+          <w:szCs w:val="26"/>
+        </w:rPr>
+        <w:tab/>
+        <w:t>Thêm mới một cuốn sách</w:t>
+      </w:r>
+      <w:r>
+        <w:rPr>
+          <w:rFonts w:ascii="Times New Roman" w:hAnsi="Times New Roman" w:cs="Times New Roman"/>
+          <w:sz w:val="26"/>
+          <w:szCs w:val="26"/>
+        </w:rPr>
+        <w:t xml:space="preserve">, </w:t>
+      </w:r>
+      <w:r>
+        <w:rPr>
+          <w:rFonts w:ascii="Times New Roman" w:hAnsi="Times New Roman" w:cs="Times New Roman"/>
+          <w:i/>
+          <w:sz w:val="26"/>
+          <w:szCs w:val="26"/>
+        </w:rPr>
+        <w:t>picture</w:t>
+      </w:r>
+      <w:r>
+        <w:rPr>
+          <w:rFonts w:ascii="Times New Roman" w:hAnsi="Times New Roman" w:cs="Times New Roman"/>
+          <w:i/>
+          <w:sz w:val="26"/>
+          <w:szCs w:val="26"/>
+        </w:rPr>
+        <w:t xml:space="preserve"> là một file</w:t>
+      </w:r>
+    </w:p>
+    <w:p>
+      <w:pPr>
+        <w:pStyle w:val="ListParagraph"/>
+        <w:spacing w:before="120" w:after="120"/>
+        <w:rPr>
+          <w:rFonts w:ascii="Times New Roman" w:hAnsi="Times New Roman" w:cs="Times New Roman"/>
+          <w:color w:val="FF0000"/>
+          <w:sz w:val="26"/>
+          <w:szCs w:val="26"/>
+        </w:rPr>
+      </w:pPr>
+      <w:r>
+        <w:rPr>
+          <w:rFonts w:ascii="Times New Roman" w:hAnsi="Times New Roman" w:cs="Times New Roman"/>
+          <w:sz w:val="26"/>
+          <w:szCs w:val="26"/>
+        </w:rPr>
+        <w:t>Request:</w:t>
+      </w:r>
+      <w:r>
+        <w:rPr>
+          <w:rFonts w:ascii="Times New Roman" w:hAnsi="Times New Roman" w:cs="Times New Roman"/>
+          <w:sz w:val="26"/>
+          <w:szCs w:val="26"/>
+        </w:rPr>
+        <w:t xml:space="preserve"> </w:t>
+      </w:r>
+      <w:r>
+        <w:rPr>
+          <w:rFonts w:ascii="Times New Roman" w:hAnsi="Times New Roman" w:cs="Times New Roman"/>
+          <w:color w:val="FF0000"/>
+          <w:sz w:val="26"/>
+          <w:szCs w:val="26"/>
+        </w:rPr>
+        <w:t>form-data</w:t>
+      </w:r>
+    </w:p>
+    <w:p>
+      <w:pPr>
+        <w:pStyle w:val="ListParagraph"/>
+        <w:spacing w:before="120" w:after="120"/>
+        <w:rPr>
+          <w:rFonts w:ascii="Times New Roman" w:hAnsi="Times New Roman" w:cs="Times New Roman"/>
+          <w:sz w:val="26"/>
+          <w:szCs w:val="26"/>
+        </w:rPr>
+      </w:pPr>
+      <w:r>
+        <w:rPr>
+          <w:rFonts w:ascii="Times New Roman" w:hAnsi="Times New Roman" w:cs="Times New Roman"/>
+          <w:sz w:val="26"/>
+          <w:szCs w:val="26"/>
+        </w:rPr>
+        <w:t>{</w:t>
+      </w:r>
+    </w:p>
+    <w:p>
+      <w:pPr>
+        <w:pStyle w:val="ListParagraph"/>
+        <w:spacing w:before="120" w:after="120"/>
+        <w:rPr>
+          <w:rFonts w:ascii="Times New Roman" w:hAnsi="Times New Roman" w:cs="Times New Roman"/>
+          <w:sz w:val="26"/>
+          <w:szCs w:val="26"/>
+        </w:rPr>
+      </w:pPr>
+      <w:r>
+        <w:rPr>
+          <w:rFonts w:ascii="Times New Roman" w:hAnsi="Times New Roman" w:cs="Times New Roman"/>
+          <w:sz w:val="26"/>
+          <w:szCs w:val="26"/>
+        </w:rPr>
+        <w:tab/>
+        <w:t>"category_id":"",</w:t>
+      </w:r>
+    </w:p>
+    <w:p>
+      <w:pPr>
+        <w:pStyle w:val="ListParagraph"/>
+        <w:spacing w:before="120" w:after="120"/>
+        <w:rPr>
+          <w:rFonts w:ascii="Times New Roman" w:hAnsi="Times New Roman" w:cs="Times New Roman"/>
+          <w:sz w:val="26"/>
+          <w:szCs w:val="26"/>
+        </w:rPr>
+      </w:pPr>
+      <w:r>
+        <w:rPr>
+          <w:rFonts w:ascii="Times New Roman" w:hAnsi="Times New Roman" w:cs="Times New Roman"/>
+          <w:sz w:val="26"/>
+          <w:szCs w:val="26"/>
+        </w:rPr>
+        <w:tab/>
+        <w:t>"title":"",</w:t>
+      </w:r>
+    </w:p>
+    <w:p>
+      <w:pPr>
+        <w:pStyle w:val="ListParagraph"/>
+        <w:spacing w:before="120" w:after="120"/>
+        <w:rPr>
+          <w:rFonts w:ascii="Times New Roman" w:hAnsi="Times New Roman" w:cs="Times New Roman"/>
+          <w:sz w:val="26"/>
+          <w:szCs w:val="26"/>
+        </w:rPr>
+      </w:pPr>
+      <w:r>
+        <w:rPr>
+          <w:rFonts w:ascii="Times New Roman" w:hAnsi="Times New Roman" w:cs="Times New Roman"/>
+          <w:sz w:val="26"/>
+          <w:szCs w:val="26"/>
+        </w:rPr>
+        <w:tab/>
+        <w:t>"publisher_name":"",</w:t>
+      </w:r>
+    </w:p>
+    <w:p>
+      <w:pPr>
+        <w:pStyle w:val="ListParagraph"/>
+        <w:spacing w:before="120" w:after="120"/>
+        <w:rPr>
+          <w:rFonts w:ascii="Times New Roman" w:hAnsi="Times New Roman" w:cs="Times New Roman"/>
+          <w:sz w:val="26"/>
+          <w:szCs w:val="26"/>
+        </w:rPr>
+      </w:pPr>
+      <w:r>
+        <w:rPr>
+          <w:rFonts w:ascii="Times New Roman" w:hAnsi="Times New Roman" w:cs="Times New Roman"/>
+          <w:sz w:val="26"/>
+          <w:szCs w:val="26"/>
+        </w:rPr>
+        <w:tab/>
+        <w:t>"author_name":"",</w:t>
+      </w:r>
+    </w:p>
+    <w:p>
+      <w:pPr>
+        <w:pStyle w:val="ListParagraph"/>
+        <w:spacing w:before="120" w:after="120"/>
+        <w:rPr>
+          <w:rFonts w:ascii="Times New Roman" w:hAnsi="Times New Roman" w:cs="Times New Roman"/>
+          <w:sz w:val="26"/>
+          <w:szCs w:val="26"/>
+        </w:rPr>
+      </w:pPr>
+      <w:r>
+        <w:rPr>
+          <w:rFonts w:ascii="Times New Roman" w:hAnsi="Times New Roman" w:cs="Times New Roman"/>
+          <w:sz w:val="26"/>
+          <w:szCs w:val="26"/>
+        </w:rPr>
+        <w:tab/>
+        <w:t>"publish_year":"",</w:t>
+      </w:r>
+    </w:p>
+    <w:p>
+      <w:pPr>
+        <w:pStyle w:val="ListParagraph"/>
+        <w:spacing w:before="120" w:after="120"/>
+        <w:rPr>
+          <w:rFonts w:ascii="Times New Roman" w:hAnsi="Times New Roman" w:cs="Times New Roman"/>
+          <w:sz w:val="26"/>
+          <w:szCs w:val="26"/>
+        </w:rPr>
+      </w:pPr>
+      <w:r>
+        <w:rPr>
+          <w:rFonts w:ascii="Times New Roman" w:hAnsi="Times New Roman" w:cs="Times New Roman"/>
+          <w:sz w:val="26"/>
+          <w:szCs w:val="26"/>
+        </w:rPr>
+        <w:tab/>
+        <w:t>"price":"",</w:t>
+      </w:r>
+    </w:p>
+    <w:p>
+      <w:pPr>
+        <w:pStyle w:val="ListParagraph"/>
+        <w:spacing w:before="120" w:after="120"/>
+        <w:rPr>
+          <w:rFonts w:ascii="Times New Roman" w:hAnsi="Times New Roman" w:cs="Times New Roman"/>
+          <w:sz w:val="26"/>
+          <w:szCs w:val="26"/>
+        </w:rPr>
+      </w:pPr>
+      <w:r>
+        <w:rPr>
+          <w:rFonts w:ascii="Times New Roman" w:hAnsi="Times New Roman" w:cs="Times New Roman"/>
+          <w:sz w:val="26"/>
+          <w:szCs w:val="26"/>
+        </w:rPr>
+        <w:lastRenderedPageBreak/>
+        <w:tab/>
+        <w:t>"description":"",</w:t>
+      </w:r>
+    </w:p>
+    <w:p>
+      <w:pPr>
+        <w:pStyle w:val="ListParagraph"/>
+        <w:spacing w:before="120" w:after="120"/>
+        <w:rPr>
+          <w:rFonts w:ascii="Times New Roman" w:hAnsi="Times New Roman" w:cs="Times New Roman"/>
+          <w:sz w:val="26"/>
+          <w:szCs w:val="26"/>
+        </w:rPr>
+      </w:pPr>
+      <w:r>
+        <w:rPr>
+          <w:rFonts w:ascii="Times New Roman" w:hAnsi="Times New Roman" w:cs="Times New Roman"/>
+          <w:sz w:val="26"/>
+          <w:szCs w:val="26"/>
+        </w:rPr>
+        <w:tab/>
+        <w:t>"picture":"",</w:t>
+      </w:r>
+    </w:p>
+    <w:p>
+      <w:pPr>
+        <w:pStyle w:val="ListParagraph"/>
+        <w:spacing w:before="120" w:after="120"/>
+        <w:rPr>
+          <w:rFonts w:ascii="Times New Roman" w:hAnsi="Times New Roman" w:cs="Times New Roman"/>
+          <w:sz w:val="26"/>
+          <w:szCs w:val="26"/>
+        </w:rPr>
+      </w:pPr>
+      <w:r>
+        <w:rPr>
+          <w:rFonts w:ascii="Times New Roman" w:hAnsi="Times New Roman" w:cs="Times New Roman"/>
+          <w:sz w:val="26"/>
+          <w:szCs w:val="26"/>
+        </w:rPr>
+        <w:tab/>
+        <w:t>"num_existed":""</w:t>
+      </w:r>
+    </w:p>
+    <w:p>
+      <w:pPr>
+        <w:pStyle w:val="ListParagraph"/>
+        <w:spacing w:before="120" w:after="120"/>
+        <w:rPr>
+          <w:rFonts w:ascii="Times New Roman" w:hAnsi="Times New Roman" w:cs="Times New Roman"/>
+          <w:sz w:val="26"/>
+          <w:szCs w:val="26"/>
+        </w:rPr>
+      </w:pPr>
+      <w:r>
+        <w:rPr>
+          <w:rFonts w:ascii="Times New Roman" w:hAnsi="Times New Roman" w:cs="Times New Roman"/>
+          <w:sz w:val="26"/>
+          <w:szCs w:val="26"/>
+        </w:rPr>
+        <w:t>}</w:t>
+      </w:r>
+    </w:p>
+    <w:p>
+      <w:pPr>
+        <w:pStyle w:val="ListParagraph"/>
+        <w:spacing w:before="120" w:after="120"/>
+        <w:rPr>
+          <w:rFonts w:ascii="Times New Roman" w:hAnsi="Times New Roman" w:cs="Times New Roman"/>
+          <w:sz w:val="26"/>
+          <w:szCs w:val="26"/>
+        </w:rPr>
+      </w:pPr>
+      <w:r>
+        <w:rPr>
+          <w:rFonts w:ascii="Times New Roman" w:hAnsi="Times New Roman" w:cs="Times New Roman"/>
+          <w:sz w:val="26"/>
+          <w:szCs w:val="26"/>
+        </w:rPr>
+        <w:t>Response:</w:t>
+      </w:r>
+    </w:p>
+    <w:p>
+      <w:pPr>
+        <w:pStyle w:val="ListParagraph"/>
+        <w:spacing w:before="120" w:after="120"/>
+        <w:ind w:firstLine="720"/>
+        <w:rPr>
+          <w:rFonts w:ascii="Times New Roman" w:hAnsi="Times New Roman" w:cs="Times New Roman"/>
+          <w:sz w:val="26"/>
+          <w:szCs w:val="26"/>
+        </w:rPr>
+      </w:pPr>
+      <w:r>
+        <w:rPr>
+          <w:rFonts w:ascii="Times New Roman" w:hAnsi="Times New Roman" w:cs="Times New Roman"/>
+          <w:sz w:val="26"/>
+          <w:szCs w:val="26"/>
+        </w:rPr>
+        <w:t>{…}</w:t>
+      </w:r>
+    </w:p>
+    <w:p>
+      <w:pPr>
+        <w:pStyle w:val="ListParagraph"/>
+        <w:spacing w:before="120" w:after="120"/>
+        <w:rPr>
+          <w:rFonts w:ascii="Times New Roman" w:hAnsi="Times New Roman" w:cs="Times New Roman"/>
+          <w:sz w:val="26"/>
+          <w:szCs w:val="26"/>
+        </w:rPr>
+      </w:pPr>
+    </w:p>
+    <w:p>
+      <w:pPr>
+        <w:pStyle w:val="ListParagraph"/>
+        <w:spacing w:before="120" w:after="120"/>
+        <w:rPr>
+          <w:rFonts w:ascii="Times New Roman" w:hAnsi="Times New Roman" w:cs="Times New Roman"/>
+          <w:sz w:val="26"/>
+          <w:szCs w:val="26"/>
+          <w:highlight w:val="yellow"/>
+        </w:rPr>
+      </w:pPr>
+      <w:r>
+        <w:rPr>
+          <w:rFonts w:ascii="Times New Roman" w:hAnsi="Times New Roman" w:cs="Times New Roman"/>
+          <w:color w:val="FF0000"/>
+          <w:sz w:val="26"/>
+          <w:szCs w:val="26"/>
+          <w:highlight w:val="yellow"/>
+        </w:rPr>
+        <w:t>#AUTH</w:t>
+      </w:r>
+      <w:r>
+        <w:rPr>
+          <w:rFonts w:ascii="Times New Roman" w:hAnsi="Times New Roman" w:cs="Times New Roman"/>
+          <w:sz w:val="26"/>
+          <w:szCs w:val="26"/>
+          <w:highlight w:val="yellow"/>
+        </w:rPr>
+        <w:t xml:space="preserve"> </w:t>
+      </w:r>
+      <w:r>
+        <w:rPr>
+          <w:rFonts w:ascii="Times New Roman" w:hAnsi="Times New Roman" w:cs="Times New Roman"/>
+          <w:sz w:val="26"/>
+          <w:szCs w:val="26"/>
+          <w:highlight w:val="yellow"/>
+        </w:rPr>
+        <w:t>DELETE   api/product.php</w:t>
+      </w:r>
+    </w:p>
+    <w:p>
+      <w:pPr>
+        <w:pStyle w:val="ListParagraph"/>
+        <w:spacing w:before="120" w:after="120"/>
+        <w:rPr>
+          <w:rFonts w:ascii="Times New Roman" w:hAnsi="Times New Roman" w:cs="Times New Roman"/>
+          <w:sz w:val="26"/>
+          <w:szCs w:val="26"/>
+        </w:rPr>
+      </w:pPr>
+      <w:r>
+        <w:rPr>
+          <w:rFonts w:ascii="Times New Roman" w:hAnsi="Times New Roman" w:cs="Times New Roman"/>
+          <w:sz w:val="26"/>
+          <w:szCs w:val="26"/>
+        </w:rPr>
+        <w:tab/>
+        <w:t xml:space="preserve">Xóa một </w:t>
+      </w:r>
+      <w:r>
+        <w:rPr>
+          <w:rFonts w:ascii="Times New Roman" w:hAnsi="Times New Roman" w:cs="Times New Roman"/>
+          <w:sz w:val="26"/>
+          <w:szCs w:val="26"/>
+        </w:rPr>
+        <w:t>cuốn sách</w:t>
+      </w:r>
+    </w:p>
+    <w:p>
+      <w:pPr>
+        <w:pStyle w:val="ListParagraph"/>
+        <w:spacing w:before="120" w:after="120"/>
+        <w:rPr>
+          <w:rFonts w:ascii="Times New Roman" w:hAnsi="Times New Roman" w:cs="Times New Roman"/>
+          <w:sz w:val="26"/>
+          <w:szCs w:val="26"/>
+        </w:rPr>
+      </w:pPr>
+      <w:r>
+        <w:rPr>
+          <w:rFonts w:ascii="Times New Roman" w:hAnsi="Times New Roman" w:cs="Times New Roman"/>
+          <w:sz w:val="26"/>
+          <w:szCs w:val="26"/>
+        </w:rPr>
+        <w:t>Request:</w:t>
+      </w:r>
+    </w:p>
+    <w:p>
+      <w:pPr>
+        <w:pStyle w:val="ListParagraph"/>
+        <w:spacing w:before="120" w:after="120"/>
+        <w:rPr>
+          <w:rFonts w:ascii="Times New Roman" w:hAnsi="Times New Roman" w:cs="Times New Roman"/>
+          <w:sz w:val="26"/>
+          <w:szCs w:val="26"/>
+        </w:rPr>
+      </w:pPr>
+      <w:r>
+        <w:rPr>
+          <w:rFonts w:ascii="Times New Roman" w:hAnsi="Times New Roman" w:cs="Times New Roman"/>
+          <w:sz w:val="26"/>
+          <w:szCs w:val="26"/>
+        </w:rPr>
+        <w:tab/>
+        <w:t>{“id”: “”}</w:t>
+      </w:r>
+    </w:p>
+    <w:p>
+      <w:pPr>
+        <w:pStyle w:val="ListParagraph"/>
+        <w:spacing w:before="120" w:after="120"/>
+        <w:rPr>
+          <w:rFonts w:ascii="Times New Roman" w:hAnsi="Times New Roman" w:cs="Times New Roman"/>
+          <w:sz w:val="26"/>
+          <w:szCs w:val="26"/>
+        </w:rPr>
+      </w:pPr>
+      <w:r>
+        <w:rPr>
+          <w:rFonts w:ascii="Times New Roman" w:hAnsi="Times New Roman" w:cs="Times New Roman"/>
+          <w:sz w:val="26"/>
+          <w:szCs w:val="26"/>
+        </w:rPr>
+        <w:t>Response: {…}</w:t>
+      </w:r>
+    </w:p>
+    <w:p>
+      <w:pPr>
+        <w:pStyle w:val="ListParagraph"/>
+        <w:spacing w:before="120" w:after="120"/>
+        <w:rPr>
+          <w:rFonts w:ascii="Times New Roman" w:hAnsi="Times New Roman" w:cs="Times New Roman"/>
+          <w:sz w:val="26"/>
+          <w:szCs w:val="26"/>
+          <w:highlight w:val="yellow"/>
+        </w:rPr>
+      </w:pPr>
+    </w:p>
+    <w:p>
+      <w:pPr>
+        <w:pStyle w:val="ListParagraph"/>
+        <w:spacing w:before="120" w:after="120"/>
+        <w:rPr>
+          <w:rFonts w:ascii="Times New Roman" w:hAnsi="Times New Roman" w:cs="Times New Roman"/>
+          <w:sz w:val="26"/>
+          <w:szCs w:val="26"/>
+        </w:rPr>
+      </w:pPr>
+      <w:r>
+        <w:rPr>
+          <w:rFonts w:ascii="Times New Roman" w:hAnsi="Times New Roman" w:cs="Times New Roman"/>
+          <w:color w:val="FF0000"/>
+          <w:sz w:val="26"/>
+          <w:szCs w:val="26"/>
+          <w:highlight w:val="yellow"/>
+        </w:rPr>
+        <w:t>#AUTH</w:t>
+      </w:r>
+      <w:r>
+        <w:rPr>
+          <w:rFonts w:ascii="Times New Roman" w:hAnsi="Times New Roman" w:cs="Times New Roman"/>
+          <w:sz w:val="26"/>
+          <w:szCs w:val="26"/>
+          <w:highlight w:val="yellow"/>
+        </w:rPr>
+        <w:t xml:space="preserve"> </w:t>
+      </w:r>
+      <w:r>
+        <w:rPr>
+          <w:rFonts w:ascii="Times New Roman" w:hAnsi="Times New Roman" w:cs="Times New Roman"/>
+          <w:sz w:val="26"/>
+          <w:szCs w:val="26"/>
+          <w:highlight w:val="yellow"/>
+        </w:rPr>
+        <w:t>POST   api/product.update.php</w:t>
+      </w:r>
+    </w:p>
+    <w:p>
+      <w:pPr>
+        <w:pStyle w:val="ListParagraph"/>
+        <w:spacing w:before="120" w:after="120"/>
+        <w:rPr>
+          <w:rFonts w:ascii="Times New Roman" w:hAnsi="Times New Roman" w:cs="Times New Roman"/>
+          <w:sz w:val="26"/>
+          <w:szCs w:val="26"/>
+        </w:rPr>
+      </w:pPr>
+      <w:r>
+        <w:rPr>
+          <w:rFonts w:ascii="Times New Roman" w:hAnsi="Times New Roman" w:cs="Times New Roman"/>
+          <w:sz w:val="26"/>
+          <w:szCs w:val="26"/>
+        </w:rPr>
+        <w:tab/>
+        <w:t>Cập nhật một cuốn sách</w:t>
+      </w:r>
+      <w:r>
+        <w:rPr>
+          <w:rFonts w:ascii="Times New Roman" w:hAnsi="Times New Roman" w:cs="Times New Roman"/>
+          <w:sz w:val="26"/>
+          <w:szCs w:val="26"/>
+        </w:rPr>
+        <w:t xml:space="preserve">, </w:t>
+      </w:r>
+      <w:r>
+        <w:rPr>
+          <w:rFonts w:ascii="Times New Roman" w:hAnsi="Times New Roman" w:cs="Times New Roman"/>
+          <w:i/>
+          <w:sz w:val="26"/>
+          <w:szCs w:val="26"/>
+        </w:rPr>
+        <w:t>picture</w:t>
+      </w:r>
+      <w:r>
+        <w:rPr>
+          <w:rFonts w:ascii="Times New Roman" w:hAnsi="Times New Roman" w:cs="Times New Roman"/>
+          <w:i/>
+          <w:sz w:val="26"/>
+          <w:szCs w:val="26"/>
+        </w:rPr>
+        <w:t xml:space="preserve"> là một file</w:t>
       </w:r>
       <w:bookmarkStart w:id="0" w:name="_GoBack"/>
       <w:bookmarkEnd w:id="0"/>
@@ -2351,6 +4026,7 @@
         <w:spacing w:before="120" w:after="120"/>
         <w:rPr>
           <w:rFonts w:ascii="Times New Roman" w:hAnsi="Times New Roman" w:cs="Times New Roman"/>
+          <w:color w:val="FF0000"/>
           <w:sz w:val="26"/>
           <w:szCs w:val="26"/>
         </w:rPr>
@@ -2369,43 +4045,35 @@
           <w:sz w:val="26"/>
           <w:szCs w:val="26"/>
         </w:rPr>
-        <w:t>Cập nhật</w:t>
-      </w:r>
-      <w:r>
-        <w:rPr>
-          <w:rFonts w:ascii="Times New Roman" w:hAnsi="Times New Roman" w:cs="Times New Roman"/>
-          <w:sz w:val="26"/>
-          <w:szCs w:val="26"/>
-        </w:rPr>
-        <w:t xml:space="preserve"> một category</w:t>
-      </w:r>
-      <w:r>
-        <w:rPr>
-          <w:rFonts w:ascii="Times New Roman" w:hAnsi="Times New Roman" w:cs="Times New Roman"/>
-          <w:sz w:val="26"/>
-          <w:szCs w:val="26"/>
-        </w:rPr>
-        <w:t>(id , name)</w:t>
-      </w:r>
-    </w:p>
-    <w:p>
-      <w:pPr>
-        <w:pStyle w:val="ListParagraph"/>
-        <w:spacing w:before="120" w:after="120"/>
-        <w:rPr>
-          <w:rFonts w:ascii="Times New Roman" w:hAnsi="Times New Roman" w:cs="Times New Roman"/>
-          <w:sz w:val="26"/>
-          <w:szCs w:val="26"/>
-        </w:rPr>
-      </w:pPr>
-      <w:r>
-        <w:rPr>
-          <w:rFonts w:ascii="Times New Roman" w:hAnsi="Times New Roman" w:cs="Times New Roman"/>
-          <w:sz w:val="26"/>
-          <w:szCs w:val="26"/>
-          <w:highlight w:val="yellow"/>
-        </w:rPr>
-        <w:t>DELETE api/category.php</w:t>
+        <w:t xml:space="preserve">Request: </w:t>
+      </w:r>
+      <w:r>
+        <w:rPr>
+          <w:rFonts w:ascii="Times New Roman" w:hAnsi="Times New Roman" w:cs="Times New Roman"/>
+          <w:color w:val="FF0000"/>
+          <w:sz w:val="26"/>
+          <w:szCs w:val="26"/>
+        </w:rPr>
+        <w:t>form-data</w:t>
+      </w:r>
+    </w:p>
+    <w:p>
+      <w:pPr>
+        <w:pStyle w:val="ListParagraph"/>
+        <w:spacing w:before="120" w:after="120"/>
+        <w:rPr>
+          <w:rFonts w:ascii="Times New Roman" w:hAnsi="Times New Roman" w:cs="Times New Roman"/>
+          <w:sz w:val="26"/>
+          <w:szCs w:val="26"/>
+        </w:rPr>
+      </w:pPr>
+      <w:r>
+        <w:rPr>
+          <w:rFonts w:ascii="Times New Roman" w:hAnsi="Times New Roman" w:cs="Times New Roman"/>
+          <w:sz w:val="26"/>
+          <w:szCs w:val="26"/>
+        </w:rPr>
+        <w:t>{</w:t>
       </w:r>
     </w:p>
     <w:p>
@@ -2425,39 +4093,7 @@
           <w:szCs w:val="26"/>
         </w:rPr>
         <w:tab/>
-        <w:t>Xóa một category(id)</w:t>
-      </w:r>
-    </w:p>
-    <w:p>
-      <w:pPr>
-        <w:pStyle w:val="ListParagraph"/>
-        <w:spacing w:before="120" w:after="120"/>
-        <w:rPr>
-          <w:rFonts w:ascii="Times New Roman" w:hAnsi="Times New Roman" w:cs="Times New Roman"/>
-          <w:sz w:val="26"/>
-          <w:szCs w:val="26"/>
-        </w:rPr>
-      </w:pPr>
-    </w:p>
-    <w:p>
-      <w:pPr>
-        <w:pStyle w:val="ListParagraph"/>
-        <w:spacing w:before="120" w:after="120"/>
-        <w:rPr>
-          <w:rFonts w:ascii="Times New Roman" w:hAnsi="Times New Roman" w:cs="Times New Roman"/>
-          <w:sz w:val="26"/>
-          <w:szCs w:val="26"/>
-          <w:highlight w:val="yellow"/>
-        </w:rPr>
-      </w:pPr>
-      <w:r>
-        <w:rPr>
-          <w:rFonts w:ascii="Times New Roman" w:hAnsi="Times New Roman" w:cs="Times New Roman"/>
-          <w:sz w:val="26"/>
-          <w:szCs w:val="26"/>
-          <w:highlight w:val="yellow"/>
-        </w:rPr>
-        <w:t>GET   api/product.php</w:t>
+        <w:t>“id”: “2”,</w:t>
       </w:r>
     </w:p>
     <w:p>
@@ -2477,36 +4113,7 @@
           <w:szCs w:val="26"/>
         </w:rPr>
         <w:tab/>
-        <w:t>Lấy tất cả các cuốn sách</w:t>
-      </w:r>
-      <w:r>
-        <w:rPr>
-          <w:rFonts w:ascii="Times New Roman" w:hAnsi="Times New Roman" w:cs="Times New Roman"/>
-          <w:sz w:val="26"/>
-          <w:szCs w:val="26"/>
-        </w:rPr>
-        <w:t xml:space="preserve"> với category tương ứng</w:t>
-      </w:r>
-    </w:p>
-    <w:p>
-      <w:pPr>
-        <w:pStyle w:val="ListParagraph"/>
-        <w:spacing w:before="120" w:after="120"/>
-        <w:rPr>
-          <w:rFonts w:ascii="Times New Roman" w:hAnsi="Times New Roman" w:cs="Times New Roman"/>
-          <w:sz w:val="26"/>
-          <w:szCs w:val="26"/>
-          <w:highlight w:val="yellow"/>
-        </w:rPr>
-      </w:pPr>
-      <w:r>
-        <w:rPr>
-          <w:rFonts w:ascii="Times New Roman" w:hAnsi="Times New Roman" w:cs="Times New Roman"/>
-          <w:sz w:val="26"/>
-          <w:szCs w:val="26"/>
-          <w:highlight w:val="yellow"/>
-        </w:rPr>
-        <w:t>GET   api/product.php?id=1</w:t>
+        <w:t>"category_id":"",</w:t>
       </w:r>
     </w:p>
     <w:p>
@@ -2526,36 +4133,7 @@
           <w:szCs w:val="26"/>
         </w:rPr>
         <w:tab/>
-        <w:t>Lấy một cuốn sách với id = 1</w:t>
-      </w:r>
-      <w:r>
-        <w:rPr>
-          <w:rFonts w:ascii="Times New Roman" w:hAnsi="Times New Roman" w:cs="Times New Roman"/>
-          <w:sz w:val="26"/>
-          <w:szCs w:val="26"/>
-        </w:rPr>
-        <w:t xml:space="preserve"> với category tương ứng</w:t>
-      </w:r>
-    </w:p>
-    <w:p>
-      <w:pPr>
-        <w:pStyle w:val="ListParagraph"/>
-        <w:spacing w:before="120" w:after="120"/>
-        <w:rPr>
-          <w:rFonts w:ascii="Times New Roman" w:hAnsi="Times New Roman" w:cs="Times New Roman"/>
-          <w:sz w:val="26"/>
-          <w:szCs w:val="26"/>
-          <w:highlight w:val="yellow"/>
-        </w:rPr>
-      </w:pPr>
-      <w:r>
-        <w:rPr>
-          <w:rFonts w:ascii="Times New Roman" w:hAnsi="Times New Roman" w:cs="Times New Roman"/>
-          <w:sz w:val="26"/>
-          <w:szCs w:val="26"/>
-          <w:highlight w:val="yellow"/>
-        </w:rPr>
-        <w:t>POST   api/product.php</w:t>
+        <w:t>"title":"",</w:t>
       </w:r>
     </w:p>
     <w:p>
@@ -2575,55 +4153,17 @@
           <w:szCs w:val="26"/>
         </w:rPr>
         <w:tab/>
-        <w:t>Thêm mới một cuốn sách(category_id, title, publisher_name, author_name, publish_year, price, num_existed, picture(file)</w:t>
-      </w:r>
-      <w:r>
-        <w:rPr>
-          <w:rFonts w:ascii="Times New Roman" w:hAnsi="Times New Roman" w:cs="Times New Roman"/>
-          <w:sz w:val="26"/>
-          <w:szCs w:val="26"/>
-        </w:rPr>
-        <w:t>, description</w:t>
-      </w:r>
-      <w:r>
-        <w:rPr>
-          <w:rFonts w:ascii="Times New Roman" w:hAnsi="Times New Roman" w:cs="Times New Roman"/>
-          <w:sz w:val="26"/>
-          <w:szCs w:val="26"/>
-        </w:rPr>
-        <w:t>)</w:t>
-      </w:r>
-    </w:p>
-    <w:p>
-      <w:pPr>
-        <w:pStyle w:val="ListParagraph"/>
-        <w:spacing w:before="120" w:after="120"/>
-        <w:rPr>
-          <w:rFonts w:ascii="Times New Roman" w:hAnsi="Times New Roman" w:cs="Times New Roman"/>
-          <w:sz w:val="26"/>
-          <w:szCs w:val="26"/>
-          <w:highlight w:val="yellow"/>
-        </w:rPr>
-      </w:pPr>
-      <w:r>
-        <w:rPr>
-          <w:rFonts w:ascii="Times New Roman" w:hAnsi="Times New Roman" w:cs="Times New Roman"/>
-          <w:sz w:val="26"/>
-          <w:szCs w:val="26"/>
-          <w:highlight w:val="yellow"/>
-        </w:rPr>
-        <w:t>DELETE   api/product.php</w:t>
-      </w:r>
-    </w:p>
-    <w:p>
-      <w:pPr>
-        <w:pStyle w:val="ListParagraph"/>
-        <w:spacing w:before="120" w:after="120"/>
-        <w:rPr>
-          <w:rFonts w:ascii="Times New Roman" w:hAnsi="Times New Roman" w:cs="Times New Roman"/>
-          <w:sz w:val="26"/>
-          <w:szCs w:val="26"/>
-          <w:highlight w:val="yellow"/>
+        <w:t>"publisher_name":"",</w:t>
+      </w:r>
+    </w:p>
+    <w:p>
+      <w:pPr>
+        <w:pStyle w:val="ListParagraph"/>
+        <w:spacing w:before="120" w:after="120"/>
+        <w:rPr>
+          <w:rFonts w:ascii="Times New Roman" w:hAnsi="Times New Roman" w:cs="Times New Roman"/>
+          <w:sz w:val="26"/>
+          <w:szCs w:val="26"/>
         </w:rPr>
       </w:pPr>
       <w:r>
@@ -2633,104 +4173,165 @@
           <w:szCs w:val="26"/>
         </w:rPr>
         <w:tab/>
-        <w:t xml:space="preserve">Xóa một </w:t>
-      </w:r>
-      <w:r>
-        <w:rPr>
-          <w:rFonts w:ascii="Times New Roman" w:hAnsi="Times New Roman" w:cs="Times New Roman"/>
-          <w:sz w:val="26"/>
-          <w:szCs w:val="26"/>
-        </w:rPr>
-        <w:t>cuốn sách</w:t>
-      </w:r>
-      <w:r>
-        <w:rPr>
-          <w:rFonts w:ascii="Times New Roman" w:hAnsi="Times New Roman" w:cs="Times New Roman"/>
-          <w:sz w:val="26"/>
-          <w:szCs w:val="26"/>
-        </w:rPr>
-        <w:t>(id)</w:t>
-      </w:r>
-    </w:p>
-    <w:p>
-      <w:pPr>
-        <w:pStyle w:val="ListParagraph"/>
-        <w:spacing w:before="120" w:after="120"/>
-        <w:rPr>
-          <w:rFonts w:ascii="Times New Roman" w:hAnsi="Times New Roman" w:cs="Times New Roman"/>
-          <w:sz w:val="26"/>
-          <w:szCs w:val="26"/>
-        </w:rPr>
-      </w:pPr>
-      <w:r>
-        <w:rPr>
-          <w:rFonts w:ascii="Times New Roman" w:hAnsi="Times New Roman" w:cs="Times New Roman"/>
-          <w:sz w:val="26"/>
-          <w:szCs w:val="26"/>
-          <w:highlight w:val="yellow"/>
-        </w:rPr>
-        <w:t>POST   api/product.update.php</w:t>
-      </w:r>
-    </w:p>
-    <w:p>
-      <w:pPr>
-        <w:pStyle w:val="ListParagraph"/>
-        <w:spacing w:before="120" w:after="120"/>
-        <w:rPr>
-          <w:rFonts w:ascii="Times New Roman" w:hAnsi="Times New Roman" w:cs="Times New Roman"/>
-          <w:sz w:val="26"/>
-          <w:szCs w:val="26"/>
-        </w:rPr>
-      </w:pPr>
-      <w:r>
-        <w:rPr>
-          <w:rFonts w:ascii="Times New Roman" w:hAnsi="Times New Roman" w:cs="Times New Roman"/>
-          <w:sz w:val="26"/>
-          <w:szCs w:val="26"/>
-        </w:rPr>
-        <w:lastRenderedPageBreak/>
+        <w:t>"author_name":"",</w:t>
+      </w:r>
+    </w:p>
+    <w:p>
+      <w:pPr>
+        <w:pStyle w:val="ListParagraph"/>
+        <w:spacing w:before="120" w:after="120"/>
+        <w:rPr>
+          <w:rFonts w:ascii="Times New Roman" w:hAnsi="Times New Roman" w:cs="Times New Roman"/>
+          <w:sz w:val="26"/>
+          <w:szCs w:val="26"/>
+        </w:rPr>
+      </w:pPr>
+      <w:r>
+        <w:rPr>
+          <w:rFonts w:ascii="Times New Roman" w:hAnsi="Times New Roman" w:cs="Times New Roman"/>
+          <w:sz w:val="26"/>
+          <w:szCs w:val="26"/>
+        </w:rPr>
         <w:tab/>
-        <w:t xml:space="preserve">Cập nhật một cuốn sách(id, </w:t>
-      </w:r>
-      <w:r>
-        <w:rPr>
-          <w:rFonts w:ascii="Times New Roman" w:hAnsi="Times New Roman" w:cs="Times New Roman"/>
-          <w:sz w:val="26"/>
-          <w:szCs w:val="26"/>
-        </w:rPr>
-        <w:t>category_id, title, publisher_name, author_name, publish_year, price, num_existed, picture(file)</w:t>
-      </w:r>
-      <w:r>
-        <w:rPr>
-          <w:rFonts w:ascii="Times New Roman" w:hAnsi="Times New Roman" w:cs="Times New Roman"/>
-          <w:sz w:val="26"/>
-          <w:szCs w:val="26"/>
-        </w:rPr>
-        <w:t>,</w:t>
-      </w:r>
-      <w:r>
-        <w:rPr>
-          <w:rFonts w:ascii="Times New Roman" w:hAnsi="Times New Roman" w:cs="Times New Roman"/>
-          <w:sz w:val="26"/>
-          <w:szCs w:val="26"/>
-        </w:rPr>
-        <w:t xml:space="preserve"> </w:t>
-      </w:r>
-      <w:r>
-        <w:rPr>
-          <w:rFonts w:ascii="Times New Roman" w:hAnsi="Times New Roman" w:cs="Times New Roman"/>
-          <w:sz w:val="26"/>
-          <w:szCs w:val="26"/>
-        </w:rPr>
-        <w:t>description</w:t>
-      </w:r>
-      <w:r>
-        <w:rPr>
-          <w:rFonts w:ascii="Times New Roman" w:hAnsi="Times New Roman" w:cs="Times New Roman"/>
-          <w:sz w:val="26"/>
-          <w:szCs w:val="26"/>
-        </w:rPr>
-        <w:t>)</w:t>
+        <w:t>"publish_year":"",</w:t>
+      </w:r>
+    </w:p>
+    <w:p>
+      <w:pPr>
+        <w:pStyle w:val="ListParagraph"/>
+        <w:spacing w:before="120" w:after="120"/>
+        <w:rPr>
+          <w:rFonts w:ascii="Times New Roman" w:hAnsi="Times New Roman" w:cs="Times New Roman"/>
+          <w:sz w:val="26"/>
+          <w:szCs w:val="26"/>
+        </w:rPr>
+      </w:pPr>
+      <w:r>
+        <w:rPr>
+          <w:rFonts w:ascii="Times New Roman" w:hAnsi="Times New Roman" w:cs="Times New Roman"/>
+          <w:sz w:val="26"/>
+          <w:szCs w:val="26"/>
+        </w:rPr>
+        <w:tab/>
+        <w:t>"price":"",</w:t>
+      </w:r>
+    </w:p>
+    <w:p>
+      <w:pPr>
+        <w:pStyle w:val="ListParagraph"/>
+        <w:spacing w:before="120" w:after="120"/>
+        <w:rPr>
+          <w:rFonts w:ascii="Times New Roman" w:hAnsi="Times New Roman" w:cs="Times New Roman"/>
+          <w:sz w:val="26"/>
+          <w:szCs w:val="26"/>
+        </w:rPr>
+      </w:pPr>
+      <w:r>
+        <w:rPr>
+          <w:rFonts w:ascii="Times New Roman" w:hAnsi="Times New Roman" w:cs="Times New Roman"/>
+          <w:sz w:val="26"/>
+          <w:szCs w:val="26"/>
+        </w:rPr>
+        <w:tab/>
+        <w:t>"description":"",</w:t>
+      </w:r>
+    </w:p>
+    <w:p>
+      <w:pPr>
+        <w:pStyle w:val="ListParagraph"/>
+        <w:spacing w:before="120" w:after="120"/>
+        <w:rPr>
+          <w:rFonts w:ascii="Times New Roman" w:hAnsi="Times New Roman" w:cs="Times New Roman"/>
+          <w:sz w:val="26"/>
+          <w:szCs w:val="26"/>
+        </w:rPr>
+      </w:pPr>
+      <w:r>
+        <w:rPr>
+          <w:rFonts w:ascii="Times New Roman" w:hAnsi="Times New Roman" w:cs="Times New Roman"/>
+          <w:sz w:val="26"/>
+          <w:szCs w:val="26"/>
+        </w:rPr>
+        <w:tab/>
+        <w:t>"picture":"",</w:t>
+      </w:r>
+    </w:p>
+    <w:p>
+      <w:pPr>
+        <w:pStyle w:val="ListParagraph"/>
+        <w:spacing w:before="120" w:after="120"/>
+        <w:rPr>
+          <w:rFonts w:ascii="Times New Roman" w:hAnsi="Times New Roman" w:cs="Times New Roman"/>
+          <w:sz w:val="26"/>
+          <w:szCs w:val="26"/>
+        </w:rPr>
+      </w:pPr>
+      <w:r>
+        <w:rPr>
+          <w:rFonts w:ascii="Times New Roman" w:hAnsi="Times New Roman" w:cs="Times New Roman"/>
+          <w:sz w:val="26"/>
+          <w:szCs w:val="26"/>
+        </w:rPr>
+        <w:tab/>
+        <w:t>"num_existed":""</w:t>
+      </w:r>
+    </w:p>
+    <w:p>
+      <w:pPr>
+        <w:pStyle w:val="ListParagraph"/>
+        <w:spacing w:before="120" w:after="120"/>
+        <w:rPr>
+          <w:rFonts w:ascii="Times New Roman" w:hAnsi="Times New Roman" w:cs="Times New Roman"/>
+          <w:sz w:val="26"/>
+          <w:szCs w:val="26"/>
+        </w:rPr>
+      </w:pPr>
+      <w:r>
+        <w:rPr>
+          <w:rFonts w:ascii="Times New Roman" w:hAnsi="Times New Roman" w:cs="Times New Roman"/>
+          <w:sz w:val="26"/>
+          <w:szCs w:val="26"/>
+        </w:rPr>
+        <w:t>}</w:t>
+      </w:r>
+    </w:p>
+    <w:p>
+      <w:pPr>
+        <w:pStyle w:val="ListParagraph"/>
+        <w:spacing w:before="120" w:after="120"/>
+        <w:rPr>
+          <w:rFonts w:ascii="Times New Roman" w:hAnsi="Times New Roman" w:cs="Times New Roman"/>
+          <w:sz w:val="26"/>
+          <w:szCs w:val="26"/>
+        </w:rPr>
+      </w:pPr>
+      <w:r>
+        <w:rPr>
+          <w:rFonts w:ascii="Times New Roman" w:hAnsi="Times New Roman" w:cs="Times New Roman"/>
+          <w:sz w:val="26"/>
+          <w:szCs w:val="26"/>
+        </w:rPr>
+        <w:t>Response:</w:t>
+      </w:r>
+    </w:p>
+    <w:p>
+      <w:pPr>
+        <w:pStyle w:val="ListParagraph"/>
+        <w:spacing w:before="120" w:after="120"/>
+        <w:ind w:firstLine="720"/>
+        <w:rPr>
+          <w:rFonts w:ascii="Times New Roman" w:hAnsi="Times New Roman" w:cs="Times New Roman"/>
+          <w:sz w:val="26"/>
+          <w:szCs w:val="26"/>
+        </w:rPr>
+      </w:pPr>
+      <w:r>
+        <w:rPr>
+          <w:rFonts w:ascii="Times New Roman" w:hAnsi="Times New Roman" w:cs="Times New Roman"/>
+          <w:sz w:val="26"/>
+          <w:szCs w:val="26"/>
+        </w:rPr>
+        <w:t>{…}</w:t>
       </w:r>
     </w:p>
     <w:p>

</xml_diff>

<commit_message>
details, add shopping-cart use session
</commit_message>
<xml_diff>
--- a/Ecommerce-website.docx
+++ b/Ecommerce-website.docx
@@ -1056,7 +1056,28 @@
           <w:sz w:val="26"/>
           <w:szCs w:val="26"/>
         </w:rPr>
-        <w:t xml:space="preserve">ăng ký tài khoản(email, password, </w:t>
+        <w:t xml:space="preserve">ăng </w:t>
+      </w:r>
+      <w:r>
+        <w:rPr>
+          <w:rFonts w:ascii="Times New Roman" w:hAnsi="Times New Roman" w:cs="Times New Roman"/>
+          <w:sz w:val="26"/>
+          <w:szCs w:val="26"/>
+        </w:rPr>
+        <w:t xml:space="preserve">  </w:t>
+      </w:r>
+      <w:r>
+        <w:t xml:space="preserve"> </w:t>
+      </w:r>
+      <w:bookmarkStart w:id="0" w:name="_GoBack"/>
+      <w:bookmarkEnd w:id="0"/>
+      <w:r>
+        <w:rPr>
+          <w:rFonts w:ascii="Times New Roman" w:hAnsi="Times New Roman" w:cs="Times New Roman"/>
+          <w:sz w:val="26"/>
+          <w:szCs w:val="26"/>
+        </w:rPr>
+        <w:t xml:space="preserve">ký tài khoản(email, password, </w:t>
       </w:r>
       <w:r>
         <w:rPr>
@@ -2797,13 +2818,6 @@
           <w:szCs w:val="26"/>
         </w:rPr>
         <w:tab/>
-      </w:r>
-      <w:r>
-        <w:rPr>
-          <w:rFonts w:ascii="Times New Roman" w:hAnsi="Times New Roman" w:cs="Times New Roman"/>
-          <w:sz w:val="26"/>
-          <w:szCs w:val="26"/>
-        </w:rPr>
         <w:t>Request:</w:t>
       </w:r>
     </w:p>
@@ -4017,8 +4031,6 @@
         </w:rPr>
         <w:t xml:space="preserve"> là một file</w:t>
       </w:r>
-      <w:bookmarkStart w:id="0" w:name="_GoBack"/>
-      <w:bookmarkEnd w:id="0"/>
     </w:p>
     <w:p>
       <w:pPr>
@@ -4038,13 +4050,6 @@
           <w:szCs w:val="26"/>
         </w:rPr>
         <w:tab/>
-      </w:r>
-      <w:r>
-        <w:rPr>
-          <w:rFonts w:ascii="Times New Roman" w:hAnsi="Times New Roman" w:cs="Times New Roman"/>
-          <w:sz w:val="26"/>
-          <w:szCs w:val="26"/>
-        </w:rPr>
         <w:t xml:space="preserve">Request: </w:t>
       </w:r>
       <w:r>
@@ -5383,7 +5388,7 @@
       </w:pPr>
     </w:pPrDefault>
   </w:docDefaults>
-  <w:latentStyles w:defLockedState="0" w:defUIPriority="99" w:defSemiHidden="0" w:defUnhideWhenUsed="0" w:defQFormat="0" w:count="375">
+  <w:latentStyles w:defLockedState="0" w:defUIPriority="99" w:defSemiHidden="0" w:defUnhideWhenUsed="0" w:defQFormat="0" w:count="376">
     <w:lsdException w:name="Normal" w:uiPriority="0" w:qFormat="1"/>
     <w:lsdException w:name="heading 1" w:uiPriority="9" w:qFormat="1"/>
     <w:lsdException w:name="heading 2" w:semiHidden="1" w:uiPriority="9" w:unhideWhenUsed="1" w:qFormat="1"/>
@@ -5489,7 +5494,6 @@
     <w:lsdException w:name="HTML Sample" w:semiHidden="1" w:unhideWhenUsed="1"/>
     <w:lsdException w:name="HTML Typewriter" w:semiHidden="1" w:unhideWhenUsed="1"/>
     <w:lsdException w:name="HTML Variable" w:semiHidden="1" w:unhideWhenUsed="1"/>
-    <w:lsdException w:name="Normal Table" w:semiHidden="1" w:unhideWhenUsed="1"/>
     <w:lsdException w:name="annotation subject" w:semiHidden="1" w:unhideWhenUsed="1"/>
     <w:lsdException w:name="No List" w:semiHidden="1" w:unhideWhenUsed="1"/>
     <w:lsdException w:name="Outline List 1" w:semiHidden="1" w:unhideWhenUsed="1"/>
@@ -5536,10 +5540,8 @@
     <w:lsdException w:name="Table Subtle 2" w:semiHidden="1" w:unhideWhenUsed="1"/>
     <w:lsdException w:name="Table Web 1" w:semiHidden="1" w:unhideWhenUsed="1"/>
     <w:lsdException w:name="Table Web 2" w:semiHidden="1" w:unhideWhenUsed="1"/>
-    <w:lsdException w:name="Table Web 3" w:semiHidden="1" w:unhideWhenUsed="1"/>
     <w:lsdException w:name="Balloon Text" w:semiHidden="1" w:unhideWhenUsed="1"/>
     <w:lsdException w:name="Table Grid" w:uiPriority="39"/>
-    <w:lsdException w:name="Table Theme" w:semiHidden="1" w:unhideWhenUsed="1"/>
     <w:lsdException w:name="Placeholder Text" w:semiHidden="1"/>
     <w:lsdException w:name="No Spacing" w:uiPriority="1" w:qFormat="1"/>
     <w:lsdException w:name="Light Shading" w:uiPriority="60"/>
@@ -5759,6 +5761,7 @@
     <w:lsdException w:name="Smart Hyperlink" w:semiHidden="1" w:unhideWhenUsed="1"/>
     <w:lsdException w:name="Hashtag" w:semiHidden="1" w:unhideWhenUsed="1"/>
     <w:lsdException w:name="Unresolved Mention" w:semiHidden="1" w:unhideWhenUsed="1"/>
+    <w:lsdException w:name="Smart Link" w:semiHidden="1" w:unhideWhenUsed="1"/>
   </w:latentStyles>
   <w:style w:type="paragraph" w:default="1" w:styleId="Normal">
     <w:name w:val="Normal"/>
@@ -5767,7 +5770,6 @@
   <w:style w:type="character" w:default="1" w:styleId="DefaultParagraphFont">
     <w:name w:val="Default Paragraph Font"/>
     <w:uiPriority w:val="1"/>
-    <w:semiHidden/>
     <w:unhideWhenUsed/>
   </w:style>
   <w:style w:type="table" w:default="1" w:styleId="TableNormal">

</xml_diff>